<commit_message>
adding a bind for test method
</commit_message>
<xml_diff>
--- a/Analysis/Analysis Group 3.docx
+++ b/Analysis/Analysis Group 3.docx
@@ -1,6 +1,6 @@
 
 <file path=word/document.xml><?xml version="1.0" encoding="utf-8"?>
-<w:document xmlns:wpc="http://schemas.microsoft.com/office/word/2010/wordprocessingCanvas" xmlns:cx="http://schemas.microsoft.com/office/drawing/2014/chartex" xmlns:cx1="http://schemas.microsoft.com/office/drawing/2015/9/8/chartex" xmlns:cx2="http://schemas.microsoft.com/office/drawing/2015/10/21/chartex" xmlns:cx3="http://schemas.microsoft.com/office/drawing/2016/5/9/chartex" xmlns:cx4="http://schemas.microsoft.com/office/drawing/2016/5/10/chartex" xmlns:cx5="http://schemas.microsoft.com/office/drawing/2016/5/11/chartex" xmlns:cx6="http://schemas.microsoft.com/office/drawing/2016/5/12/chartex" xmlns:cx7="http://schemas.microsoft.com/office/drawing/2016/5/13/chartex" xmlns:cx8="http://schemas.microsoft.com/office/drawing/2016/5/14/chartex" xmlns:mc="http://schemas.openxmlformats.org/markup-compatibility/2006" xmlns:aink="http://schemas.microsoft.com/office/drawing/2016/ink" xmlns:am3d="http://schemas.microsoft.com/office/drawing/2017/model3d" xmlns:o="urn:schemas-microsoft-com:office:office" xmlns:r="http://schemas.openxmlformats.org/officeDocument/2006/relationships" xmlns:m="http://schemas.openxmlformats.org/officeDocument/2006/math" xmlns:v="urn:schemas-microsoft-com:vml" xmlns:wp14="http://schemas.microsoft.com/office/word/2010/wordprocessingDrawing" xmlns:wp="http://schemas.openxmlformats.org/drawingml/2006/wordprocessingDrawing" xmlns:w10="urn:schemas-microsoft-com:office:word" xmlns:w="http://schemas.openxmlformats.org/wordprocessingml/2006/main" xmlns:w14="http://schemas.microsoft.com/office/word/2010/wordml" xmlns:w15="http://schemas.microsoft.com/office/word/2012/wordml" xmlns:w16cex="http://schemas.microsoft.com/office/word/2018/wordml/cex" xmlns:w16cid="http://schemas.microsoft.com/office/word/2016/wordml/cid" xmlns:w16="http://schemas.microsoft.com/office/word/2018/wordml" xmlns:w16sdtdh="http://schemas.microsoft.com/office/word/2020/wordml/sdtdatahash" xmlns:w16se="http://schemas.microsoft.com/office/word/2015/wordml/symex" xmlns:wpg="http://schemas.microsoft.com/office/word/2010/wordprocessingGroup" xmlns:wpi="http://schemas.microsoft.com/office/word/2010/wordprocessingInk" xmlns:wne="http://schemas.microsoft.com/office/word/2006/wordml" xmlns:wps="http://schemas.microsoft.com/office/word/2010/wordprocessingShape" mc:Ignorable="w14 w15 w16se w16cid w16 w16cex w16sdtdh wp14">
+<w:document xmlns:wpc="http://schemas.microsoft.com/office/word/2010/wordprocessingCanvas" xmlns:cx="http://schemas.microsoft.com/office/drawing/2014/chartex" xmlns:cx1="http://schemas.microsoft.com/office/drawing/2015/9/8/chartex" xmlns:cx2="http://schemas.microsoft.com/office/drawing/2015/10/21/chartex" xmlns:cx3="http://schemas.microsoft.com/office/drawing/2016/5/9/chartex" xmlns:cx4="http://schemas.microsoft.com/office/drawing/2016/5/10/chartex" xmlns:cx5="http://schemas.microsoft.com/office/drawing/2016/5/11/chartex" xmlns:cx6="http://schemas.microsoft.com/office/drawing/2016/5/12/chartex" xmlns:cx7="http://schemas.microsoft.com/office/drawing/2016/5/13/chartex" xmlns:cx8="http://schemas.microsoft.com/office/drawing/2016/5/14/chartex" xmlns:mc="http://schemas.openxmlformats.org/markup-compatibility/2006" xmlns:aink="http://schemas.microsoft.com/office/drawing/2016/ink" xmlns:am3d="http://schemas.microsoft.com/office/drawing/2017/model3d" xmlns:o="urn:schemas-microsoft-com:office:office" xmlns:oel="http://schemas.microsoft.com/office/2019/extlst" xmlns:r="http://schemas.openxmlformats.org/officeDocument/2006/relationships" xmlns:m="http://schemas.openxmlformats.org/officeDocument/2006/math" xmlns:v="urn:schemas-microsoft-com:vml" xmlns:wp14="http://schemas.microsoft.com/office/word/2010/wordprocessingDrawing" xmlns:wp="http://schemas.openxmlformats.org/drawingml/2006/wordprocessingDrawing" xmlns:w10="urn:schemas-microsoft-com:office:word" xmlns:w="http://schemas.openxmlformats.org/wordprocessingml/2006/main" xmlns:w14="http://schemas.microsoft.com/office/word/2010/wordml" xmlns:w15="http://schemas.microsoft.com/office/word/2012/wordml" xmlns:w16cex="http://schemas.microsoft.com/office/word/2018/wordml/cex" xmlns:w16cid="http://schemas.microsoft.com/office/word/2016/wordml/cid" xmlns:w16="http://schemas.microsoft.com/office/word/2018/wordml" xmlns:w16sdtdh="http://schemas.microsoft.com/office/word/2020/wordml/sdtdatahash" xmlns:w16se="http://schemas.microsoft.com/office/word/2015/wordml/symex" xmlns:wpg="http://schemas.microsoft.com/office/word/2010/wordprocessingGroup" xmlns:wpi="http://schemas.microsoft.com/office/word/2010/wordprocessingInk" xmlns:wne="http://schemas.microsoft.com/office/word/2006/wordml" xmlns:wps="http://schemas.microsoft.com/office/word/2010/wordprocessingShape" mc:Ignorable="w14 w15 w16se w16cid w16 w16cex w16sdtdh wp14">
   <w:body>
     <w:p>
       <w:pPr>
@@ -489,21 +489,7 @@
         <w:rPr>
           <w:lang w:val="en-US"/>
         </w:rPr>
-        <w:t xml:space="preserve">. As a library user, I want to see the items I have borrowed and their information, including the remaining time, so I know when I </w:t>
-      </w:r>
-      <w:proofErr w:type="gramStart"/>
-      <w:r>
-        <w:rPr>
-          <w:lang w:val="en-US"/>
-        </w:rPr>
-        <w:t>have to</w:t>
-      </w:r>
-      <w:proofErr w:type="gramEnd"/>
-      <w:r>
-        <w:rPr>
-          <w:lang w:val="en-US"/>
-        </w:rPr>
-        <w:t xml:space="preserve"> return them.</w:t>
+        <w:t>. As a library user, I want to see the items I have borrowed and their information, including the remaining time, so I know when I have to return them.</w:t>
       </w:r>
     </w:p>
     <w:p>
@@ -1286,21 +1272,7 @@
         <w:rPr>
           <w:lang w:val="en-US"/>
         </w:rPr>
-        <w:t xml:space="preserve">:  </w:t>
-      </w:r>
-      <w:proofErr w:type="spellStart"/>
-      <w:r>
-        <w:rPr>
-          <w:lang w:val="en-US"/>
-        </w:rPr>
-        <w:t>isbn</w:t>
-      </w:r>
-      <w:proofErr w:type="spellEnd"/>
-      <w:r>
-        <w:rPr>
-          <w:lang w:val="en-US"/>
-        </w:rPr>
-        <w:t xml:space="preserve">, title, </w:t>
+        <w:t xml:space="preserve">:  isbn, title, </w:t>
       </w:r>
       <w:r>
         <w:rPr>
@@ -1338,33 +1310,11 @@
         </w:rPr>
         <w:t xml:space="preserve">the mandatory information is </w:t>
       </w:r>
-      <w:proofErr w:type="spellStart"/>
-      <w:r>
-        <w:rPr>
-          <w:lang w:val="en-US"/>
-        </w:rPr>
-        <w:t>isbn</w:t>
-      </w:r>
-      <w:proofErr w:type="spellEnd"/>
-      <w:r>
-        <w:rPr>
-          <w:lang w:val="en-US"/>
-        </w:rPr>
-        <w:t xml:space="preserve">, title, </w:t>
-      </w:r>
-      <w:proofErr w:type="gramStart"/>
-      <w:r>
-        <w:rPr>
-          <w:lang w:val="en-US"/>
-        </w:rPr>
-        <w:t>publisher</w:t>
-      </w:r>
-      <w:proofErr w:type="gramEnd"/>
-      <w:r>
-        <w:rPr>
-          <w:lang w:val="en-US"/>
-        </w:rPr>
-        <w:t xml:space="preserve"> and genr</w:t>
+      <w:r>
+        <w:rPr>
+          <w:lang w:val="en-US"/>
+        </w:rPr>
+        <w:t>isbn, title, publisher and genr</w:t>
       </w:r>
       <w:r>
         <w:rPr>
@@ -1412,21 +1362,7 @@
         <w:rPr>
           <w:lang w:val="en-US"/>
         </w:rPr>
-        <w:t xml:space="preserve">, </w:t>
-      </w:r>
-      <w:proofErr w:type="gramStart"/>
-      <w:r>
-        <w:rPr>
-          <w:lang w:val="en-US"/>
-        </w:rPr>
-        <w:t>month</w:t>
-      </w:r>
-      <w:proofErr w:type="gramEnd"/>
-      <w:r>
-        <w:rPr>
-          <w:lang w:val="en-US"/>
-        </w:rPr>
-        <w:t xml:space="preserve"> and year)</w:t>
+        <w:t>, month and year)</w:t>
       </w:r>
       <w:r>
         <w:rPr>
@@ -1486,21 +1422,7 @@
         <w:rPr>
           <w:lang w:val="en-US"/>
         </w:rPr>
-        <w:t xml:space="preserve"> social security number (</w:t>
-      </w:r>
-      <w:proofErr w:type="spellStart"/>
-      <w:r>
-        <w:rPr>
-          <w:lang w:val="en-US"/>
-        </w:rPr>
-        <w:t>ssn</w:t>
-      </w:r>
-      <w:proofErr w:type="spellEnd"/>
-      <w:r>
-        <w:rPr>
-          <w:lang w:val="en-US"/>
-        </w:rPr>
-        <w:t>), first and last name, date of employment and their password</w:t>
+        <w:t xml:space="preserve"> social security number (ssn), first and last name, date of employment and their password</w:t>
       </w:r>
       <w:r>
         <w:rPr>
@@ -1524,21 +1446,7 @@
         <w:rPr>
           <w:lang w:val="en-US"/>
         </w:rPr>
-        <w:t>Library manager: social security number (</w:t>
-      </w:r>
-      <w:proofErr w:type="spellStart"/>
-      <w:r>
-        <w:rPr>
-          <w:lang w:val="en-US"/>
-        </w:rPr>
-        <w:t>ssn</w:t>
-      </w:r>
-      <w:proofErr w:type="spellEnd"/>
-      <w:r>
-        <w:rPr>
-          <w:lang w:val="en-US"/>
-        </w:rPr>
-        <w:t>), first and last name and their password.</w:t>
+        <w:t>Library manager: social security number (ssn), first and last name and their password.</w:t>
       </w:r>
     </w:p>
     <w:p>
@@ -1646,14 +1554,7 @@
         <w:rPr>
           <w:lang w:val="en-GB"/>
         </w:rPr>
-        <w:t xml:space="preserve"> 1, 6</w:t>
-      </w:r>
-      <w:proofErr w:type="gramStart"/>
-      <w:r>
-        <w:rPr>
-          <w:lang w:val="en-GB"/>
-        </w:rPr>
-        <w:t>,</w:t>
+        <w:t xml:space="preserve"> 1, 6,</w:t>
       </w:r>
       <w:r>
         <w:rPr>
@@ -1661,7 +1562,6 @@
         </w:rPr>
         <w:t xml:space="preserve"> )</w:t>
       </w:r>
-      <w:proofErr w:type="gramEnd"/>
     </w:p>
     <w:p>
       <w:pPr>
@@ -1708,14 +1608,7 @@
         <w:rPr>
           <w:lang w:val="en-GB"/>
         </w:rPr>
-        <w:t xml:space="preserve"> 2, 5</w:t>
-      </w:r>
-      <w:proofErr w:type="gramStart"/>
-      <w:r>
-        <w:rPr>
-          <w:lang w:val="en-GB"/>
-        </w:rPr>
-        <w:t xml:space="preserve">, </w:t>
+        <w:t xml:space="preserve"> 2, 5, </w:t>
       </w:r>
       <w:r>
         <w:rPr>
@@ -1723,7 +1616,6 @@
         </w:rPr>
         <w:t>)</w:t>
       </w:r>
-      <w:proofErr w:type="gramEnd"/>
     </w:p>
     <w:p>
       <w:pPr>
@@ -1962,14 +1854,7 @@
         <w:rPr>
           <w:lang w:val="en-GB"/>
         </w:rPr>
-        <w:t xml:space="preserve"> (Requirements</w:t>
-      </w:r>
-      <w:proofErr w:type="gramStart"/>
-      <w:r>
-        <w:rPr>
-          <w:lang w:val="en-GB"/>
-        </w:rPr>
-        <w:t>:</w:t>
+        <w:t xml:space="preserve"> (Requirements:</w:t>
       </w:r>
       <w:r>
         <w:rPr>
@@ -1983,7 +1868,6 @@
         </w:rPr>
         <w:t>)</w:t>
       </w:r>
-      <w:proofErr w:type="gramEnd"/>
     </w:p>
     <w:p>
       <w:pPr>
@@ -2038,14 +1922,12 @@
         </w:rPr>
         <w:t>Requirements</w:t>
       </w:r>
-      <w:proofErr w:type="gramStart"/>
       <w:r>
         <w:rPr>
           <w:lang w:val="en-GB"/>
         </w:rPr>
         <w:t>: )</w:t>
       </w:r>
-      <w:proofErr w:type="gramEnd"/>
     </w:p>
     <w:p>
       <w:pPr>
@@ -2165,27 +2047,13 @@
         <w:rPr>
           <w:lang w:val="en-GB"/>
         </w:rPr>
-        <w:t>library-</w:t>
-      </w:r>
-      <w:proofErr w:type="gramStart"/>
-      <w:r>
-        <w:rPr>
-          <w:lang w:val="en-GB"/>
-        </w:rPr>
-        <w:t>user</w:t>
-      </w:r>
-      <w:r>
-        <w:rPr>
-          <w:lang w:val="en-GB"/>
-        </w:rPr>
-        <w:t>(</w:t>
-      </w:r>
-      <w:proofErr w:type="gramEnd"/>
-      <w:r>
-        <w:rPr>
-          <w:lang w:val="en-GB"/>
-        </w:rPr>
-        <w:t>Requirements:)</w:t>
+        <w:t>library-user</w:t>
+      </w:r>
+      <w:r>
+        <w:rPr>
+          <w:lang w:val="en-GB"/>
+        </w:rPr>
+        <w:t>(Requirements:)</w:t>
       </w:r>
     </w:p>
     <w:p>
@@ -2436,11 +2304,9 @@
             </w:tcBorders>
           </w:tcPr>
           <w:p>
-            <w:proofErr w:type="spellStart"/>
             <w:r>
               <w:t>Librarian</w:t>
             </w:r>
-            <w:proofErr w:type="spellEnd"/>
             <w:r>
               <w:t>.</w:t>
             </w:r>
@@ -2775,21 +2641,7 @@
               <w:rPr>
                 <w:lang w:val="en-US"/>
               </w:rPr>
-              <w:t xml:space="preserve"> (</w:t>
-            </w:r>
-            <w:proofErr w:type="gramStart"/>
-            <w:r>
-              <w:rPr>
-                <w:lang w:val="en-US"/>
-              </w:rPr>
-              <w:t>see</w:t>
-            </w:r>
-            <w:proofErr w:type="gramEnd"/>
-            <w:r>
-              <w:rPr>
-                <w:lang w:val="en-US"/>
-              </w:rPr>
-              <w:t xml:space="preserve"> non-functional requirement e.)</w:t>
+              <w:t xml:space="preserve"> (see non-functional requirement e.)</w:t>
             </w:r>
           </w:p>
           <w:p>
@@ -3189,31 +3041,13 @@
                 <w:bCs/>
               </w:rPr>
             </w:pPr>
-            <w:proofErr w:type="spellStart"/>
             <w:r>
               <w:rPr>
                 <w:b/>
                 <w:bCs/>
               </w:rPr>
-              <w:t>Exception</w:t>
-            </w:r>
-            <w:proofErr w:type="spellEnd"/>
-            <w:r>
-              <w:rPr>
-                <w:b/>
-                <w:bCs/>
-              </w:rPr>
-              <w:t xml:space="preserve"> </w:t>
-            </w:r>
-            <w:proofErr w:type="spellStart"/>
-            <w:r>
-              <w:rPr>
-                <w:b/>
-                <w:bCs/>
-              </w:rPr>
-              <w:t>sequence</w:t>
-            </w:r>
-            <w:proofErr w:type="spellEnd"/>
+              <w:t>Exception sequence</w:t>
+            </w:r>
           </w:p>
         </w:tc>
         <w:tc>
@@ -3483,6 +3317,7 @@
         <w:rPr>
           <w:sz w:val="36"/>
           <w:szCs w:val="36"/>
+          <w:lang w:val="en-GB"/>
         </w:rPr>
       </w:pPr>
     </w:p>
@@ -3491,11 +3326,13 @@
         <w:rPr>
           <w:sz w:val="36"/>
           <w:szCs w:val="36"/>
+          <w:lang w:val="en-GB"/>
         </w:rPr>
       </w:pPr>
       <w:r>
         <w:rPr>
           <w:rStyle w:val="Heading2Char"/>
+          <w:lang w:val="en-GB"/>
         </w:rPr>
         <w:lastRenderedPageBreak/>
         <w:t>Test cases</w:t>
@@ -3506,29 +3343,34 @@
         <w:pStyle w:val="Heading3"/>
         <w:rPr>
           <w:strike/>
-        </w:rPr>
-      </w:pPr>
-      <w:r>
-        <w:t xml:space="preserve">Case </w:t>
-      </w:r>
-      <w:proofErr w:type="spellStart"/>
-      <w:r>
-        <w:t>Add</w:t>
-      </w:r>
-      <w:proofErr w:type="spellEnd"/>
-    </w:p>
-    <w:p/>
-    <w:p>
-      <w:r>
-        <w:t xml:space="preserve">Normal </w:t>
-      </w:r>
-      <w:proofErr w:type="spellStart"/>
-      <w:r>
-        <w:t>flow</w:t>
-      </w:r>
-      <w:proofErr w:type="spellEnd"/>
-      <w:r>
-        <w:t>:</w:t>
+          <w:lang w:val="en-GB"/>
+        </w:rPr>
+      </w:pPr>
+      <w:r>
+        <w:rPr>
+          <w:lang w:val="en-GB"/>
+        </w:rPr>
+        <w:t>Case Add</w:t>
+      </w:r>
+    </w:p>
+    <w:p>
+      <w:pPr>
+        <w:rPr>
+          <w:lang w:val="en-GB"/>
+        </w:rPr>
+      </w:pPr>
+    </w:p>
+    <w:p>
+      <w:pPr>
+        <w:rPr>
+          <w:lang w:val="en-GB"/>
+        </w:rPr>
+      </w:pPr>
+      <w:r>
+        <w:rPr>
+          <w:lang w:val="en-GB"/>
+        </w:rPr>
+        <w:t>Normal flow:</w:t>
       </w:r>
     </w:p>
     <w:tbl>
@@ -3548,26 +3390,19 @@
             <w:tcW w:w="2801" w:type="dxa"/>
           </w:tcPr>
           <w:p>
-            <w:proofErr w:type="spellStart"/>
+            <w:r>
+              <w:t>Action no.</w:t>
+            </w:r>
+          </w:p>
+        </w:tc>
+        <w:tc>
+          <w:tcPr>
+            <w:tcW w:w="2846" w:type="dxa"/>
+          </w:tcPr>
+          <w:p>
             <w:r>
               <w:t>Action</w:t>
             </w:r>
-            <w:proofErr w:type="spellEnd"/>
-            <w:r>
-              <w:t xml:space="preserve"> no.</w:t>
-            </w:r>
-          </w:p>
-        </w:tc>
-        <w:tc>
-          <w:tcPr>
-            <w:tcW w:w="2846" w:type="dxa"/>
-          </w:tcPr>
-          <w:p>
-            <w:proofErr w:type="spellStart"/>
-            <w:r>
-              <w:t>Action</w:t>
-            </w:r>
-            <w:proofErr w:type="spellEnd"/>
           </w:p>
         </w:tc>
         <w:tc>
@@ -3575,11 +3410,9 @@
             <w:tcW w:w="2847" w:type="dxa"/>
           </w:tcPr>
           <w:p>
-            <w:proofErr w:type="spellStart"/>
             <w:r>
               <w:t>Reaction</w:t>
             </w:r>
-            <w:proofErr w:type="spellEnd"/>
           </w:p>
         </w:tc>
       </w:tr>
@@ -3599,27 +3432,9 @@
             <w:tcW w:w="2846" w:type="dxa"/>
           </w:tcPr>
           <w:p>
-            <w:proofErr w:type="spellStart"/>
-            <w:r>
-              <w:t>Choose</w:t>
-            </w:r>
-            <w:proofErr w:type="spellEnd"/>
-            <w:r>
-              <w:t xml:space="preserve"> </w:t>
-            </w:r>
-            <w:proofErr w:type="spellStart"/>
-            <w:r>
-              <w:t>add</w:t>
-            </w:r>
-            <w:proofErr w:type="spellEnd"/>
-            <w:r>
-              <w:t xml:space="preserve"> </w:t>
-            </w:r>
-            <w:proofErr w:type="spellStart"/>
-            <w:r>
-              <w:t>book</w:t>
-            </w:r>
-            <w:proofErr w:type="spellEnd"/>
+            <w:r>
+              <w:t>Choose add book</w:t>
+            </w:r>
           </w:p>
         </w:tc>
         <w:tc>
@@ -3642,35 +3457,7 @@
               <w:rPr>
                 <w:lang w:val="en-GB"/>
               </w:rPr>
-              <w:t xml:space="preserve">title, publisher, author, </w:t>
-            </w:r>
-            <w:proofErr w:type="spellStart"/>
-            <w:r>
-              <w:rPr>
-                <w:lang w:val="en-GB"/>
-              </w:rPr>
-              <w:t>isbn</w:t>
-            </w:r>
-            <w:proofErr w:type="spellEnd"/>
-            <w:r>
-              <w:rPr>
-                <w:lang w:val="en-GB"/>
-              </w:rPr>
-              <w:t xml:space="preserve">, year of publication, </w:t>
-            </w:r>
-            <w:proofErr w:type="gramStart"/>
-            <w:r>
-              <w:rPr>
-                <w:lang w:val="en-GB"/>
-              </w:rPr>
-              <w:t>edition</w:t>
-            </w:r>
-            <w:proofErr w:type="gramEnd"/>
-            <w:r>
-              <w:rPr>
-                <w:lang w:val="en-GB"/>
-              </w:rPr>
-              <w:t xml:space="preserve"> and a list of genres.</w:t>
+              <w:t>title, publisher, author, isbn, year of publication, edition and a list of genres.</w:t>
             </w:r>
           </w:p>
         </w:tc>
@@ -3713,27 +3500,13 @@
               <w:rPr>
                 <w:lang w:val="en-GB"/>
               </w:rPr>
-              <w:t xml:space="preserve">Title: </w:t>
-            </w:r>
-            <w:proofErr w:type="spellStart"/>
-            <w:r>
-              <w:rPr>
-                <w:lang w:val="en-GB"/>
-              </w:rPr>
-              <w:t>Dau</w:t>
-            </w:r>
-            <w:r>
-              <w:rPr>
-                <w:lang w:val="en-GB"/>
-              </w:rPr>
-              <w:t>gther</w:t>
-            </w:r>
-            <w:proofErr w:type="spellEnd"/>
-            <w:r>
-              <w:rPr>
-                <w:lang w:val="en-GB"/>
-              </w:rPr>
-              <w:t xml:space="preserve"> of Smoke and Bone</w:t>
+              <w:t>Title: Dau</w:t>
+            </w:r>
+            <w:r>
+              <w:rPr>
+                <w:lang w:val="en-GB"/>
+              </w:rPr>
+              <w:t>gther of Smoke and Bone</w:t>
             </w:r>
           </w:p>
           <w:p>
@@ -3771,21 +3544,7 @@
               <w:rPr>
                 <w:lang w:val="en-GB"/>
               </w:rPr>
-              <w:t xml:space="preserve"> </w:t>
-            </w:r>
-            <w:proofErr w:type="spellStart"/>
-            <w:r>
-              <w:rPr>
-                <w:lang w:val="en-GB"/>
-              </w:rPr>
-              <w:t>Laini</w:t>
-            </w:r>
-            <w:proofErr w:type="spellEnd"/>
-            <w:r>
-              <w:rPr>
-                <w:lang w:val="en-GB"/>
-              </w:rPr>
-              <w:t xml:space="preserve"> Taylor</w:t>
+              <w:t xml:space="preserve"> Laini Taylor</w:t>
             </w:r>
           </w:p>
           <w:p>
@@ -3804,7 +3563,7 @@
               <w:rPr>
                 <w:lang w:val="en-GB"/>
               </w:rPr>
-              <w:t xml:space="preserve"> 978-0-316-13402-6</w:t>
+              <w:t xml:space="preserve"> 9780316134026</w:t>
             </w:r>
           </w:p>
           <w:p>
@@ -3934,27 +3693,13 @@
               <w:rPr>
                 <w:lang w:val="en-GB"/>
               </w:rPr>
-              <w:t xml:space="preserve">Title: </w:t>
-            </w:r>
-            <w:proofErr w:type="spellStart"/>
-            <w:r>
-              <w:rPr>
-                <w:lang w:val="en-GB"/>
-              </w:rPr>
-              <w:t>Dau</w:t>
-            </w:r>
-            <w:r>
-              <w:rPr>
-                <w:lang w:val="en-GB"/>
-              </w:rPr>
-              <w:t>gther</w:t>
-            </w:r>
-            <w:proofErr w:type="spellEnd"/>
-            <w:r>
-              <w:rPr>
-                <w:lang w:val="en-GB"/>
-              </w:rPr>
-              <w:t xml:space="preserve"> of Smoke and Bone</w:t>
+              <w:t>Title: Dau</w:t>
+            </w:r>
+            <w:r>
+              <w:rPr>
+                <w:lang w:val="en-GB"/>
+              </w:rPr>
+              <w:t>gther of Smoke and Bone</w:t>
             </w:r>
           </w:p>
           <w:p>
@@ -3992,21 +3737,7 @@
               <w:rPr>
                 <w:lang w:val="en-GB"/>
               </w:rPr>
-              <w:t xml:space="preserve"> </w:t>
-            </w:r>
-            <w:proofErr w:type="spellStart"/>
-            <w:r>
-              <w:rPr>
-                <w:lang w:val="en-GB"/>
-              </w:rPr>
-              <w:t>Laini</w:t>
-            </w:r>
-            <w:proofErr w:type="spellEnd"/>
-            <w:r>
-              <w:rPr>
-                <w:lang w:val="en-GB"/>
-              </w:rPr>
-              <w:t xml:space="preserve"> Taylor</w:t>
+              <w:t xml:space="preserve"> Laini Taylor</w:t>
             </w:r>
           </w:p>
           <w:p>
@@ -4025,7 +3756,7 @@
               <w:rPr>
                 <w:lang w:val="en-GB"/>
               </w:rPr>
-              <w:t xml:space="preserve"> 978-0-316-13402-6</w:t>
+              <w:t xml:space="preserve"> 9780316134026</w:t>
             </w:r>
           </w:p>
           <w:p>
@@ -4302,21 +4033,7 @@
         <w:rPr>
           <w:lang w:val="en-GB"/>
         </w:rPr>
-        <w:t xml:space="preserve">Step 1-2 in normal flow except </w:t>
-      </w:r>
-      <w:proofErr w:type="spellStart"/>
-      <w:r>
-        <w:rPr>
-          <w:lang w:val="en-GB"/>
-        </w:rPr>
-        <w:t>isbn</w:t>
-      </w:r>
-      <w:proofErr w:type="spellEnd"/>
-      <w:r>
-        <w:rPr>
-          <w:lang w:val="en-GB"/>
-        </w:rPr>
-        <w:t xml:space="preserve"> is null</w:t>
+        <w:t>Step 1-2 in normal flow except isbn is null</w:t>
       </w:r>
     </w:p>
     <w:tbl>
@@ -4376,21 +4093,7 @@
               <w:rPr>
                 <w:lang w:val="en-GB"/>
               </w:rPr>
-              <w:t xml:space="preserve">System displays an error indicating that the </w:t>
-            </w:r>
-            <w:proofErr w:type="spellStart"/>
-            <w:r>
-              <w:rPr>
-                <w:lang w:val="en-GB"/>
-              </w:rPr>
-              <w:t>isbn</w:t>
-            </w:r>
-            <w:proofErr w:type="spellEnd"/>
-            <w:r>
-              <w:rPr>
-                <w:lang w:val="en-GB"/>
-              </w:rPr>
-              <w:t xml:space="preserve"> can’t be null and resets the values of the filled fields</w:t>
+              <w:t>System displays an error indicating that the isbn can’t be null and resets the values of the filled fields</w:t>
             </w:r>
           </w:p>
         </w:tc>
@@ -4599,23 +4302,7 @@
     </w:p>
     <w:p>
       <w:r>
-        <w:t>Normal Flow (</w:t>
-      </w:r>
-      <w:proofErr w:type="spellStart"/>
-      <w:r>
-        <w:t>without</w:t>
-      </w:r>
-      <w:proofErr w:type="spellEnd"/>
-      <w:r>
-        <w:t xml:space="preserve"> </w:t>
-      </w:r>
-      <w:proofErr w:type="spellStart"/>
-      <w:r>
-        <w:t>filtering</w:t>
-      </w:r>
-      <w:proofErr w:type="spellEnd"/>
-      <w:r>
-        <w:t>):</w:t>
+        <w:t>Normal Flow (without filtering):</w:t>
       </w:r>
     </w:p>
     <w:tbl>
@@ -4635,26 +4322,19 @@
             <w:tcW w:w="3005" w:type="dxa"/>
           </w:tcPr>
           <w:p>
-            <w:proofErr w:type="spellStart"/>
+            <w:r>
+              <w:t>Action no.</w:t>
+            </w:r>
+          </w:p>
+        </w:tc>
+        <w:tc>
+          <w:tcPr>
+            <w:tcW w:w="3005" w:type="dxa"/>
+          </w:tcPr>
+          <w:p>
             <w:r>
               <w:t>Action</w:t>
             </w:r>
-            <w:proofErr w:type="spellEnd"/>
-            <w:r>
-              <w:t xml:space="preserve"> no.</w:t>
-            </w:r>
-          </w:p>
-        </w:tc>
-        <w:tc>
-          <w:tcPr>
-            <w:tcW w:w="3005" w:type="dxa"/>
-          </w:tcPr>
-          <w:p>
-            <w:proofErr w:type="spellStart"/>
-            <w:r>
-              <w:t>Action</w:t>
-            </w:r>
-            <w:proofErr w:type="spellEnd"/>
           </w:p>
         </w:tc>
         <w:tc>
@@ -4662,11 +4342,9 @@
             <w:tcW w:w="3006" w:type="dxa"/>
           </w:tcPr>
           <w:p>
-            <w:proofErr w:type="spellStart"/>
             <w:r>
               <w:t>Reaction</w:t>
             </w:r>
-            <w:proofErr w:type="spellEnd"/>
           </w:p>
         </w:tc>
       </w:tr>
@@ -4856,23 +4534,7 @@
     </w:p>
     <w:p>
       <w:r>
-        <w:t>Normal Flow (</w:t>
-      </w:r>
-      <w:proofErr w:type="spellStart"/>
-      <w:r>
-        <w:t>with</w:t>
-      </w:r>
-      <w:proofErr w:type="spellEnd"/>
-      <w:r>
-        <w:t xml:space="preserve"> </w:t>
-      </w:r>
-      <w:proofErr w:type="spellStart"/>
-      <w:r>
-        <w:t>filtering</w:t>
-      </w:r>
-      <w:proofErr w:type="spellEnd"/>
-      <w:r>
-        <w:t>):</w:t>
+        <w:t>Normal Flow (with filtering):</w:t>
       </w:r>
     </w:p>
     <w:tbl>
@@ -4892,26 +4554,19 @@
             <w:tcW w:w="2812" w:type="dxa"/>
           </w:tcPr>
           <w:p>
-            <w:proofErr w:type="spellStart"/>
+            <w:r>
+              <w:t>Action no.</w:t>
+            </w:r>
+          </w:p>
+        </w:tc>
+        <w:tc>
+          <w:tcPr>
+            <w:tcW w:w="2837" w:type="dxa"/>
+          </w:tcPr>
+          <w:p>
             <w:r>
               <w:t>Action</w:t>
             </w:r>
-            <w:proofErr w:type="spellEnd"/>
-            <w:r>
-              <w:t xml:space="preserve"> no.</w:t>
-            </w:r>
-          </w:p>
-        </w:tc>
-        <w:tc>
-          <w:tcPr>
-            <w:tcW w:w="2837" w:type="dxa"/>
-          </w:tcPr>
-          <w:p>
-            <w:proofErr w:type="spellStart"/>
-            <w:r>
-              <w:t>Action</w:t>
-            </w:r>
-            <w:proofErr w:type="spellEnd"/>
           </w:p>
         </w:tc>
         <w:tc>
@@ -4919,11 +4574,9 @@
             <w:tcW w:w="2845" w:type="dxa"/>
           </w:tcPr>
           <w:p>
-            <w:proofErr w:type="spellStart"/>
             <w:r>
               <w:t>Reaction</w:t>
             </w:r>
-            <w:proofErr w:type="spellEnd"/>
           </w:p>
         </w:tc>
       </w:tr>
@@ -5451,21 +5104,7 @@
               <w:rPr>
                 <w:lang w:val="en-US"/>
               </w:rPr>
-              <w:t>The library manager hires or fires a librarian, and therefore they need to be added or removed from the system. In case they want to add a new librarian, they will use the system to record all the information about it: social security number (</w:t>
-            </w:r>
-            <w:proofErr w:type="spellStart"/>
-            <w:r>
-              <w:rPr>
-                <w:lang w:val="en-US"/>
-              </w:rPr>
-              <w:t>ssn</w:t>
-            </w:r>
-            <w:proofErr w:type="spellEnd"/>
-            <w:r>
-              <w:rPr>
-                <w:lang w:val="en-US"/>
-              </w:rPr>
-              <w:t xml:space="preserve">), first and last name, date of employment and their password (see non-functional requirement c). The system validates and records the data. </w:t>
+              <w:t xml:space="preserve">The library manager hires or fires a librarian, and therefore they need to be added or removed from the system. In case they want to add a new librarian, they will use the system to record all the information about it: social security number (ssn), first and last name, date of employment and their password (see non-functional requirement c). The system validates and records the data. </w:t>
             </w:r>
           </w:p>
           <w:p>
@@ -5532,13 +5171,8 @@
           </w:tcPr>
           <w:p>
             <w:r>
-              <w:t xml:space="preserve">Library </w:t>
-            </w:r>
-            <w:proofErr w:type="gramStart"/>
-            <w:r>
-              <w:t>manager</w:t>
-            </w:r>
-            <w:proofErr w:type="gramEnd"/>
+              <w:t>Library manager</w:t>
+            </w:r>
           </w:p>
         </w:tc>
       </w:tr>
@@ -5794,21 +5428,7 @@
               <w:rPr>
                 <w:lang w:val="en-US"/>
               </w:rPr>
-              <w:t>Insert librarian information (social security number (</w:t>
-            </w:r>
-            <w:proofErr w:type="spellStart"/>
-            <w:r>
-              <w:rPr>
-                <w:lang w:val="en-US"/>
-              </w:rPr>
-              <w:t>ssn</w:t>
-            </w:r>
-            <w:proofErr w:type="spellEnd"/>
-            <w:r>
-              <w:rPr>
-                <w:lang w:val="en-US"/>
-              </w:rPr>
-              <w:t xml:space="preserve">), first and last name and their password) and add it. </w:t>
+              <w:t xml:space="preserve">Insert librarian information (social security number (ssn), first and last name and their password) and add it. </w:t>
             </w:r>
             <w:r>
               <w:rPr>
@@ -5911,31 +5531,13 @@
                 <w:bCs/>
               </w:rPr>
             </w:pPr>
-            <w:proofErr w:type="spellStart"/>
             <w:r>
               <w:rPr>
                 <w:b/>
                 <w:bCs/>
               </w:rPr>
-              <w:t>Exception</w:t>
-            </w:r>
-            <w:proofErr w:type="spellEnd"/>
-            <w:r>
-              <w:rPr>
-                <w:b/>
-                <w:bCs/>
-              </w:rPr>
-              <w:t xml:space="preserve"> </w:t>
-            </w:r>
-            <w:proofErr w:type="spellStart"/>
-            <w:r>
-              <w:rPr>
-                <w:b/>
-                <w:bCs/>
-              </w:rPr>
-              <w:t>sequence</w:t>
-            </w:r>
-            <w:proofErr w:type="spellEnd"/>
+              <w:t>Exception sequence</w:t>
+            </w:r>
           </w:p>
         </w:tc>
         <w:tc>
@@ -6162,77 +5764,45 @@
         <w:rPr>
           <w:sz w:val="32"/>
           <w:szCs w:val="32"/>
+          <w:lang w:val="en-GB"/>
         </w:rPr>
       </w:pPr>
       <w:r>
         <w:rPr>
           <w:sz w:val="32"/>
           <w:szCs w:val="32"/>
-        </w:rPr>
-        <w:t xml:space="preserve">Test Case </w:t>
-      </w:r>
-      <w:proofErr w:type="spellStart"/>
-      <w:r>
+          <w:lang w:val="en-GB"/>
+        </w:rPr>
+        <w:t>Test Case add Librarian</w:t>
+      </w:r>
+    </w:p>
+    <w:p>
+      <w:pPr>
         <w:rPr>
           <w:sz w:val="32"/>
           <w:szCs w:val="32"/>
-        </w:rPr>
-        <w:t>add</w:t>
-      </w:r>
-      <w:proofErr w:type="spellEnd"/>
+          <w:lang w:val="en-GB"/>
+        </w:rPr>
+      </w:pPr>
       <w:r>
         <w:rPr>
           <w:sz w:val="32"/>
           <w:szCs w:val="32"/>
-        </w:rPr>
-        <w:t xml:space="preserve"> </w:t>
-      </w:r>
-      <w:proofErr w:type="spellStart"/>
-      <w:r>
-        <w:rPr>
-          <w:sz w:val="32"/>
-          <w:szCs w:val="32"/>
-        </w:rPr>
-        <w:t>Librarian</w:t>
-      </w:r>
-      <w:proofErr w:type="spellEnd"/>
-    </w:p>
-    <w:p>
-      <w:pPr>
-        <w:rPr>
-          <w:sz w:val="32"/>
-          <w:szCs w:val="32"/>
-        </w:rPr>
-      </w:pPr>
-      <w:r>
-        <w:rPr>
-          <w:sz w:val="32"/>
-          <w:szCs w:val="32"/>
-        </w:rPr>
-        <w:t xml:space="preserve">Case </w:t>
-      </w:r>
-      <w:proofErr w:type="spellStart"/>
-      <w:r>
-        <w:rPr>
-          <w:sz w:val="32"/>
-          <w:szCs w:val="32"/>
-        </w:rPr>
-        <w:t>Add</w:t>
-      </w:r>
-      <w:proofErr w:type="spellEnd"/>
-    </w:p>
-    <w:p/>
-    <w:p>
-      <w:r>
-        <w:t xml:space="preserve">Normal </w:t>
-      </w:r>
-      <w:proofErr w:type="spellStart"/>
-      <w:r>
-        <w:t>flow</w:t>
-      </w:r>
-      <w:proofErr w:type="spellEnd"/>
-      <w:r>
-        <w:t>:</w:t>
+          <w:lang w:val="en-GB"/>
+        </w:rPr>
+        <w:t>Case Add</w:t>
+      </w:r>
+    </w:p>
+    <w:p>
+      <w:pPr>
+        <w:rPr>
+          <w:lang w:val="en-GB"/>
+        </w:rPr>
+      </w:pPr>
+    </w:p>
+    <w:p>
+      <w:r>
+        <w:t>Normal flow:</w:t>
       </w:r>
     </w:p>
     <w:tbl>
@@ -6252,27 +5822,20 @@
             <w:tcW w:w="2801" w:type="dxa"/>
           </w:tcPr>
           <w:p>
-            <w:proofErr w:type="spellStart"/>
             <w:r>
               <w:lastRenderedPageBreak/>
+              <w:t>Action no.</w:t>
+            </w:r>
+          </w:p>
+        </w:tc>
+        <w:tc>
+          <w:tcPr>
+            <w:tcW w:w="2846" w:type="dxa"/>
+          </w:tcPr>
+          <w:p>
+            <w:r>
               <w:t>Action</w:t>
             </w:r>
-            <w:proofErr w:type="spellEnd"/>
-            <w:r>
-              <w:t xml:space="preserve"> no.</w:t>
-            </w:r>
-          </w:p>
-        </w:tc>
-        <w:tc>
-          <w:tcPr>
-            <w:tcW w:w="2846" w:type="dxa"/>
-          </w:tcPr>
-          <w:p>
-            <w:proofErr w:type="spellStart"/>
-            <w:r>
-              <w:t>Action</w:t>
-            </w:r>
-            <w:proofErr w:type="spellEnd"/>
           </w:p>
         </w:tc>
         <w:tc>
@@ -6280,11 +5843,9 @@
             <w:tcW w:w="2847" w:type="dxa"/>
           </w:tcPr>
           <w:p>
-            <w:proofErr w:type="spellStart"/>
             <w:r>
               <w:t>Reaction</w:t>
             </w:r>
-            <w:proofErr w:type="spellEnd"/>
           </w:p>
         </w:tc>
       </w:tr>
@@ -6304,27 +5865,9 @@
             <w:tcW w:w="2846" w:type="dxa"/>
           </w:tcPr>
           <w:p>
-            <w:proofErr w:type="spellStart"/>
-            <w:r>
-              <w:t>Choose</w:t>
-            </w:r>
-            <w:proofErr w:type="spellEnd"/>
-            <w:r>
-              <w:t xml:space="preserve"> </w:t>
-            </w:r>
-            <w:proofErr w:type="spellStart"/>
-            <w:r>
-              <w:t>add</w:t>
-            </w:r>
-            <w:proofErr w:type="spellEnd"/>
-            <w:r>
-              <w:t xml:space="preserve"> </w:t>
-            </w:r>
-            <w:proofErr w:type="spellStart"/>
-            <w:r>
-              <w:t>Librarian</w:t>
-            </w:r>
-            <w:proofErr w:type="spellEnd"/>
+            <w:r>
+              <w:t>Choose add Librarian</w:t>
+            </w:r>
           </w:p>
         </w:tc>
         <w:tc>
@@ -6332,87 +5875,16 @@
             <w:tcW w:w="2847" w:type="dxa"/>
           </w:tcPr>
           <w:p>
-            <w:proofErr w:type="spellStart"/>
-            <w:r>
-              <w:t>System</w:t>
-            </w:r>
-            <w:proofErr w:type="spellEnd"/>
-            <w:r>
-              <w:t xml:space="preserve"> </w:t>
-            </w:r>
-            <w:proofErr w:type="spellStart"/>
-            <w:r>
-              <w:t>asks</w:t>
-            </w:r>
-            <w:proofErr w:type="spellEnd"/>
-            <w:r>
-              <w:t xml:space="preserve"> </w:t>
-            </w:r>
-            <w:proofErr w:type="spellStart"/>
-            <w:r>
-              <w:t>for</w:t>
-            </w:r>
-            <w:proofErr w:type="spellEnd"/>
-            <w:r>
-              <w:t xml:space="preserve"> </w:t>
-            </w:r>
-            <w:proofErr w:type="spellStart"/>
-            <w:r>
-              <w:t>the</w:t>
-            </w:r>
-            <w:proofErr w:type="spellEnd"/>
-            <w:r>
-              <w:t xml:space="preserve"> </w:t>
-            </w:r>
-            <w:proofErr w:type="spellStart"/>
-            <w:r>
-              <w:t>ssn</w:t>
-            </w:r>
-            <w:proofErr w:type="spellEnd"/>
-            <w:r>
-              <w:t xml:space="preserve">, </w:t>
-            </w:r>
-            <w:proofErr w:type="spellStart"/>
-            <w:r>
-              <w:t>first</w:t>
-            </w:r>
-            <w:proofErr w:type="spellEnd"/>
-            <w:r>
-              <w:t xml:space="preserve"> </w:t>
-            </w:r>
-            <w:proofErr w:type="spellStart"/>
-            <w:r>
-              <w:t>name</w:t>
-            </w:r>
-            <w:proofErr w:type="spellEnd"/>
-            <w:r>
-              <w:t xml:space="preserve">, </w:t>
-            </w:r>
-            <w:proofErr w:type="spellStart"/>
-            <w:r>
-              <w:t>last</w:t>
-            </w:r>
-            <w:proofErr w:type="spellEnd"/>
-            <w:r>
-              <w:t xml:space="preserve"> </w:t>
-            </w:r>
-            <w:proofErr w:type="spellStart"/>
-            <w:r>
-              <w:t>name</w:t>
-            </w:r>
-            <w:proofErr w:type="spellEnd"/>
-            <w:r>
-              <w:t xml:space="preserve">, </w:t>
-            </w:r>
-            <w:proofErr w:type="spellStart"/>
-            <w:proofErr w:type="gramStart"/>
-            <w:r>
-              <w:t>password</w:t>
-            </w:r>
-            <w:proofErr w:type="spellEnd"/>
-            <w:proofErr w:type="gramEnd"/>
-            <w:r>
-              <w:t>.</w:t>
+            <w:pPr>
+              <w:rPr>
+                <w:lang w:val="en-GB"/>
+              </w:rPr>
+            </w:pPr>
+            <w:r>
+              <w:rPr>
+                <w:lang w:val="en-GB"/>
+              </w:rPr>
+              <w:t>System asks for the ssn, first name, last name, password.</w:t>
             </w:r>
           </w:p>
         </w:tc>
@@ -6433,83 +5905,61 @@
             <w:tcW w:w="2846" w:type="dxa"/>
           </w:tcPr>
           <w:p>
-            <w:r>
-              <w:t xml:space="preserve">Introduce </w:t>
-            </w:r>
-            <w:proofErr w:type="spellStart"/>
-            <w:r>
-              <w:t>the</w:t>
-            </w:r>
-            <w:proofErr w:type="spellEnd"/>
-            <w:r>
-              <w:t xml:space="preserve"> </w:t>
-            </w:r>
-            <w:proofErr w:type="spellStart"/>
-            <w:r>
-              <w:t>following</w:t>
-            </w:r>
-            <w:proofErr w:type="spellEnd"/>
-            <w:r>
-              <w:t xml:space="preserve"> data:</w:t>
-            </w:r>
-          </w:p>
-          <w:p>
-            <w:r>
+            <w:pPr>
+              <w:rPr>
+                <w:lang w:val="en-GB"/>
+              </w:rPr>
+            </w:pPr>
+            <w:r>
+              <w:rPr>
+                <w:lang w:val="en-GB"/>
+              </w:rPr>
+              <w:t>Introduce the following data:</w:t>
+            </w:r>
+          </w:p>
+          <w:p>
+            <w:pPr>
+              <w:rPr>
+                <w:lang w:val="en-GB"/>
+              </w:rPr>
+            </w:pPr>
+            <w:r>
+              <w:rPr>
+                <w:lang w:val="en-GB"/>
+              </w:rPr>
               <w:t>Ssn:12345678910111213</w:t>
             </w:r>
           </w:p>
           <w:p>
-            <w:proofErr w:type="spellStart"/>
-            <w:r>
-              <w:t>First</w:t>
-            </w:r>
-            <w:proofErr w:type="spellEnd"/>
-            <w:r>
-              <w:t xml:space="preserve"> </w:t>
-            </w:r>
-            <w:proofErr w:type="spellStart"/>
-            <w:r>
-              <w:t>name</w:t>
-            </w:r>
-            <w:proofErr w:type="spellEnd"/>
-            <w:r>
-              <w:t>: Boris</w:t>
-            </w:r>
-          </w:p>
-          <w:p>
-            <w:proofErr w:type="spellStart"/>
-            <w:r>
-              <w:t>Last</w:t>
-            </w:r>
-            <w:proofErr w:type="spellEnd"/>
-            <w:r>
-              <w:t xml:space="preserve"> </w:t>
-            </w:r>
-            <w:proofErr w:type="spellStart"/>
-            <w:r>
-              <w:t>name</w:t>
-            </w:r>
-            <w:proofErr w:type="spellEnd"/>
-            <w:r>
-              <w:t>: Johnson</w:t>
-            </w:r>
-          </w:p>
-          <w:p>
-            <w:proofErr w:type="spellStart"/>
-            <w:r>
-              <w:t>Password</w:t>
-            </w:r>
-            <w:proofErr w:type="spellEnd"/>
-            <w:r>
-              <w:t xml:space="preserve">: </w:t>
-            </w:r>
-            <w:proofErr w:type="spellStart"/>
-            <w:proofErr w:type="gramStart"/>
-            <w:r>
-              <w:t>password</w:t>
-            </w:r>
-            <w:proofErr w:type="spellEnd"/>
-            <w:proofErr w:type="gramEnd"/>
+            <w:pPr>
+              <w:rPr>
+                <w:lang w:val="en-GB"/>
+              </w:rPr>
+            </w:pPr>
+            <w:r>
+              <w:rPr>
+                <w:lang w:val="en-GB"/>
+              </w:rPr>
+              <w:t>First name: Boris</w:t>
+            </w:r>
+          </w:p>
+          <w:p>
+            <w:pPr>
+              <w:rPr>
+                <w:lang w:val="en-GB"/>
+              </w:rPr>
+            </w:pPr>
+            <w:r>
+              <w:rPr>
+                <w:lang w:val="en-GB"/>
+              </w:rPr>
+              <w:t>Last name: Johnson</w:t>
+            </w:r>
+          </w:p>
+          <w:p>
+            <w:r>
+              <w:t>Password: password</w:t>
+            </w:r>
           </w:p>
           <w:p/>
         </w:tc>
@@ -6536,29 +5986,8 @@
             <w:tcW w:w="2846" w:type="dxa"/>
           </w:tcPr>
           <w:p>
-            <w:proofErr w:type="spellStart"/>
-            <w:r>
-              <w:t>Choose</w:t>
-            </w:r>
-            <w:proofErr w:type="spellEnd"/>
-            <w:r>
-              <w:t xml:space="preserve"> </w:t>
-            </w:r>
-            <w:proofErr w:type="spellStart"/>
-            <w:r>
-              <w:t>to</w:t>
-            </w:r>
-            <w:proofErr w:type="spellEnd"/>
-            <w:r>
-              <w:t xml:space="preserve"> </w:t>
-            </w:r>
-            <w:proofErr w:type="spellStart"/>
-            <w:r>
-              <w:t>add</w:t>
-            </w:r>
-            <w:proofErr w:type="spellEnd"/>
-            <w:r>
-              <w:t xml:space="preserve"> </w:t>
+            <w:r>
+              <w:t xml:space="preserve">Choose to add </w:t>
             </w:r>
           </w:p>
         </w:tc>
@@ -6567,115 +5996,32 @@
             <w:tcW w:w="2847" w:type="dxa"/>
           </w:tcPr>
           <w:p>
-            <w:proofErr w:type="spellStart"/>
-            <w:r>
-              <w:t>System</w:t>
-            </w:r>
-            <w:proofErr w:type="spellEnd"/>
-            <w:r>
-              <w:t xml:space="preserve"> </w:t>
-            </w:r>
-            <w:proofErr w:type="spellStart"/>
-            <w:r>
-              <w:t>adds</w:t>
-            </w:r>
-            <w:proofErr w:type="spellEnd"/>
-            <w:r>
-              <w:t xml:space="preserve"> </w:t>
-            </w:r>
-            <w:proofErr w:type="spellStart"/>
-            <w:r>
-              <w:t>the</w:t>
-            </w:r>
-            <w:proofErr w:type="spellEnd"/>
-            <w:r>
-              <w:t xml:space="preserve"> </w:t>
-            </w:r>
-            <w:proofErr w:type="spellStart"/>
-            <w:r>
-              <w:t>librarian</w:t>
-            </w:r>
-            <w:proofErr w:type="spellEnd"/>
-            <w:r>
-              <w:t xml:space="preserve"> </w:t>
-            </w:r>
-            <w:proofErr w:type="spellStart"/>
-            <w:r>
-              <w:t>with</w:t>
-            </w:r>
-            <w:proofErr w:type="spellEnd"/>
-            <w:r>
-              <w:t xml:space="preserve"> </w:t>
-            </w:r>
-            <w:proofErr w:type="spellStart"/>
-            <w:r>
-              <w:t>the</w:t>
-            </w:r>
-            <w:proofErr w:type="spellEnd"/>
-            <w:r>
-              <w:t xml:space="preserve"> </w:t>
-            </w:r>
-            <w:proofErr w:type="spellStart"/>
-            <w:r>
-              <w:t>following</w:t>
-            </w:r>
-            <w:proofErr w:type="spellEnd"/>
-            <w:r>
-              <w:t xml:space="preserve"> </w:t>
-            </w:r>
-            <w:proofErr w:type="spellStart"/>
-            <w:r>
-              <w:t>information</w:t>
-            </w:r>
-            <w:proofErr w:type="spellEnd"/>
-            <w:r>
-              <w:t>:</w:t>
-            </w:r>
-          </w:p>
-          <w:p>
-            <w:proofErr w:type="spellStart"/>
-            <w:r>
-              <w:t>Ssn</w:t>
-            </w:r>
-            <w:proofErr w:type="spellEnd"/>
-            <w:r>
-              <w:t>: 12345678910111213</w:t>
-            </w:r>
-          </w:p>
-          <w:p>
-            <w:proofErr w:type="spellStart"/>
-            <w:r>
-              <w:t>Last</w:t>
-            </w:r>
-            <w:proofErr w:type="spellEnd"/>
-            <w:r>
-              <w:t xml:space="preserve"> </w:t>
-            </w:r>
-            <w:proofErr w:type="spellStart"/>
-            <w:r>
-              <w:t>name</w:t>
-            </w:r>
-            <w:proofErr w:type="spellEnd"/>
-            <w:r>
-              <w:t>: Johnson</w:t>
-            </w:r>
-          </w:p>
-          <w:p>
-            <w:proofErr w:type="spellStart"/>
-            <w:r>
-              <w:t>Password</w:t>
-            </w:r>
-            <w:proofErr w:type="spellEnd"/>
-            <w:r>
-              <w:t xml:space="preserve">: </w:t>
-            </w:r>
-            <w:proofErr w:type="spellStart"/>
-            <w:proofErr w:type="gramStart"/>
-            <w:r>
-              <w:t>password</w:t>
-            </w:r>
-            <w:proofErr w:type="spellEnd"/>
-            <w:proofErr w:type="gramEnd"/>
+            <w:pPr>
+              <w:rPr>
+                <w:lang w:val="en-GB"/>
+              </w:rPr>
+            </w:pPr>
+            <w:r>
+              <w:rPr>
+                <w:lang w:val="en-GB"/>
+              </w:rPr>
+              <w:t>System adds the librarian with the following information:</w:t>
+            </w:r>
+          </w:p>
+          <w:p>
+            <w:r>
+              <w:t>Ssn: 12345678910111213</w:t>
+            </w:r>
+          </w:p>
+          <w:p>
+            <w:r>
+              <w:t>Last name: Johnson</w:t>
+            </w:r>
+          </w:p>
+          <w:p>
+            <w:r>
+              <w:t>Password: password</w:t>
+            </w:r>
           </w:p>
           <w:p/>
         </w:tc>
@@ -6684,109 +6030,43 @@
     <w:p/>
     <w:p/>
     <w:p>
-      <w:r>
-        <w:t xml:space="preserve">Alternative </w:t>
-      </w:r>
-      <w:proofErr w:type="spellStart"/>
-      <w:r>
-        <w:t>flow</w:t>
-      </w:r>
-      <w:proofErr w:type="spellEnd"/>
-      <w:r>
-        <w:t xml:space="preserve">. Manager Inputs </w:t>
-      </w:r>
-      <w:proofErr w:type="spellStart"/>
-      <w:r>
-        <w:t>incorrect</w:t>
-      </w:r>
-      <w:proofErr w:type="spellEnd"/>
-      <w:r>
-        <w:t xml:space="preserve"> </w:t>
-      </w:r>
-      <w:proofErr w:type="spellStart"/>
-      <w:r>
-        <w:t>type</w:t>
-      </w:r>
-      <w:proofErr w:type="spellEnd"/>
-      <w:r>
-        <w:t xml:space="preserve"> </w:t>
-      </w:r>
-      <w:proofErr w:type="spellStart"/>
-      <w:r>
-        <w:t>of</w:t>
-      </w:r>
-      <w:proofErr w:type="spellEnd"/>
-      <w:r>
-        <w:t xml:space="preserve"> data</w:t>
-      </w:r>
-    </w:p>
-    <w:p>
-      <w:proofErr w:type="gramStart"/>
-      <w:r>
-        <w:t>a)</w:t>
-      </w:r>
-      <w:proofErr w:type="spellStart"/>
-      <w:r>
-        <w:t>Null</w:t>
-      </w:r>
-      <w:proofErr w:type="spellEnd"/>
-      <w:proofErr w:type="gramEnd"/>
-      <w:r>
-        <w:t xml:space="preserve"> </w:t>
-      </w:r>
-      <w:proofErr w:type="spellStart"/>
-      <w:r>
-        <w:t>values</w:t>
-      </w:r>
-      <w:proofErr w:type="spellEnd"/>
-      <w:r>
-        <w:t xml:space="preserve"> </w:t>
-      </w:r>
-    </w:p>
-    <w:p>
+      <w:pPr>
+        <w:rPr>
+          <w:lang w:val="en-GB"/>
+        </w:rPr>
+      </w:pPr>
+      <w:r>
+        <w:rPr>
+          <w:lang w:val="en-GB"/>
+        </w:rPr>
+        <w:t>Alternative flow. Manager Inputs incorrect type of data</w:t>
+      </w:r>
+    </w:p>
+    <w:p>
+      <w:pPr>
+        <w:rPr>
+          <w:lang w:val="en-GB"/>
+        </w:rPr>
+      </w:pPr>
+      <w:r>
+        <w:rPr>
+          <w:lang w:val="en-GB"/>
+        </w:rPr>
+        <w:t xml:space="preserve">a)Null values </w:t>
+      </w:r>
+    </w:p>
+    <w:p>
+      <w:pPr>
+        <w:rPr>
+          <w:lang w:val="en-GB"/>
+        </w:rPr>
+      </w:pPr>
       <w:bookmarkStart w:id="0" w:name="_Hlk101614805"/>
       <w:r>
-        <w:t xml:space="preserve">step 1-2 in normal </w:t>
-      </w:r>
-      <w:proofErr w:type="spellStart"/>
-      <w:r>
-        <w:t>flow</w:t>
-      </w:r>
-      <w:proofErr w:type="spellEnd"/>
-      <w:r>
-        <w:t xml:space="preserve"> </w:t>
-      </w:r>
-      <w:proofErr w:type="spellStart"/>
-      <w:r>
-        <w:t>except</w:t>
-      </w:r>
-      <w:proofErr w:type="spellEnd"/>
-      <w:r>
-        <w:t xml:space="preserve"> </w:t>
-      </w:r>
-      <w:proofErr w:type="spellStart"/>
-      <w:r>
-        <w:t>ssn</w:t>
-      </w:r>
-      <w:proofErr w:type="spellEnd"/>
-      <w:r>
-        <w:t xml:space="preserve"> </w:t>
-      </w:r>
-      <w:proofErr w:type="spellStart"/>
-      <w:r>
-        <w:t>is</w:t>
-      </w:r>
-      <w:proofErr w:type="spellEnd"/>
-      <w:r>
-        <w:t xml:space="preserve"> </w:t>
-      </w:r>
-      <w:proofErr w:type="spellStart"/>
-      <w:r>
-        <w:t>null</w:t>
-      </w:r>
-      <w:proofErr w:type="spellEnd"/>
-      <w:r>
-        <w:t xml:space="preserve"> </w:t>
+        <w:rPr>
+          <w:lang w:val="en-GB"/>
+        </w:rPr>
+        <w:t xml:space="preserve">step 1-2 in normal flow except ssn is null </w:t>
       </w:r>
     </w:p>
     <w:tbl>
@@ -6817,29 +6097,8 @@
             <w:tcW w:w="2846" w:type="dxa"/>
           </w:tcPr>
           <w:p>
-            <w:proofErr w:type="spellStart"/>
-            <w:r>
-              <w:t>Choose</w:t>
-            </w:r>
-            <w:proofErr w:type="spellEnd"/>
-            <w:r>
-              <w:t xml:space="preserve"> </w:t>
-            </w:r>
-            <w:proofErr w:type="spellStart"/>
-            <w:r>
-              <w:t>to</w:t>
-            </w:r>
-            <w:proofErr w:type="spellEnd"/>
-            <w:r>
-              <w:t xml:space="preserve"> </w:t>
-            </w:r>
-            <w:proofErr w:type="spellStart"/>
-            <w:r>
-              <w:t>add</w:t>
-            </w:r>
-            <w:proofErr w:type="spellEnd"/>
-            <w:r>
-              <w:t xml:space="preserve"> </w:t>
+            <w:r>
+              <w:t xml:space="preserve">Choose to add </w:t>
             </w:r>
           </w:p>
         </w:tc>
@@ -6848,152 +6107,46 @@
             <w:tcW w:w="2847" w:type="dxa"/>
           </w:tcPr>
           <w:p>
-            <w:proofErr w:type="spellStart"/>
-            <w:r>
-              <w:t>System</w:t>
-            </w:r>
-            <w:proofErr w:type="spellEnd"/>
-            <w:r>
-              <w:t xml:space="preserve"> </w:t>
-            </w:r>
-            <w:proofErr w:type="spellStart"/>
-            <w:r>
-              <w:t>displays</w:t>
-            </w:r>
-            <w:proofErr w:type="spellEnd"/>
-            <w:r>
-              <w:t xml:space="preserve"> </w:t>
-            </w:r>
-            <w:proofErr w:type="spellStart"/>
-            <w:proofErr w:type="gramStart"/>
-            <w:r>
-              <w:t>an</w:t>
-            </w:r>
-            <w:proofErr w:type="spellEnd"/>
-            <w:r>
-              <w:t xml:space="preserve"> error</w:t>
-            </w:r>
-            <w:proofErr w:type="gramEnd"/>
-            <w:r>
-              <w:t xml:space="preserve"> </w:t>
-            </w:r>
-            <w:proofErr w:type="spellStart"/>
-            <w:r>
-              <w:t>indicating</w:t>
-            </w:r>
-            <w:proofErr w:type="spellEnd"/>
-            <w:r>
-              <w:t xml:space="preserve"> </w:t>
-            </w:r>
-            <w:proofErr w:type="spellStart"/>
-            <w:r>
-              <w:t>that</w:t>
-            </w:r>
-            <w:proofErr w:type="spellEnd"/>
-            <w:r>
-              <w:t xml:space="preserve"> </w:t>
-            </w:r>
-            <w:proofErr w:type="spellStart"/>
-            <w:r>
-              <w:t>the</w:t>
-            </w:r>
-            <w:proofErr w:type="spellEnd"/>
-            <w:r>
-              <w:t xml:space="preserve"> </w:t>
-            </w:r>
-            <w:proofErr w:type="spellStart"/>
-            <w:r>
-              <w:t>ssn</w:t>
-            </w:r>
-            <w:proofErr w:type="spellEnd"/>
-            <w:r>
-              <w:t xml:space="preserve"> </w:t>
-            </w:r>
-            <w:proofErr w:type="spellStart"/>
-            <w:r>
-              <w:t>can’t</w:t>
-            </w:r>
-            <w:proofErr w:type="spellEnd"/>
-            <w:r>
-              <w:t xml:space="preserve"> be </w:t>
-            </w:r>
-            <w:proofErr w:type="spellStart"/>
-            <w:r>
-              <w:t>null</w:t>
-            </w:r>
-            <w:proofErr w:type="spellEnd"/>
+            <w:pPr>
+              <w:rPr>
+                <w:lang w:val="en-GB"/>
+              </w:rPr>
+            </w:pPr>
+            <w:r>
+              <w:rPr>
+                <w:lang w:val="en-GB"/>
+              </w:rPr>
+              <w:t>System displays an error indicating that the ssn can’t be null</w:t>
+            </w:r>
           </w:p>
         </w:tc>
       </w:tr>
     </w:tbl>
     <w:p>
-      <w:proofErr w:type="spellStart"/>
-      <w:r>
-        <w:t>Go</w:t>
-      </w:r>
-      <w:proofErr w:type="spellEnd"/>
-      <w:r>
-        <w:t xml:space="preserve"> step 2 </w:t>
-      </w:r>
-      <w:proofErr w:type="spellStart"/>
-      <w:r>
-        <w:t>of</w:t>
-      </w:r>
-      <w:proofErr w:type="spellEnd"/>
-      <w:r>
-        <w:t xml:space="preserve"> normal </w:t>
-      </w:r>
-      <w:proofErr w:type="spellStart"/>
-      <w:r>
-        <w:t>flow</w:t>
-      </w:r>
-      <w:proofErr w:type="spellEnd"/>
-    </w:p>
-    <w:p>
-      <w:r>
-        <w:t xml:space="preserve">step 1-2 in normal </w:t>
-      </w:r>
-      <w:proofErr w:type="spellStart"/>
-      <w:r>
-        <w:t>flow</w:t>
-      </w:r>
-      <w:proofErr w:type="spellEnd"/>
-      <w:r>
-        <w:t xml:space="preserve"> </w:t>
-      </w:r>
-      <w:proofErr w:type="spellStart"/>
-      <w:r>
-        <w:t>except</w:t>
-      </w:r>
-      <w:proofErr w:type="spellEnd"/>
-      <w:r>
-        <w:t xml:space="preserve"> </w:t>
-      </w:r>
-      <w:proofErr w:type="spellStart"/>
-      <w:proofErr w:type="gramStart"/>
-      <w:r>
-        <w:t>password</w:t>
-      </w:r>
-      <w:proofErr w:type="spellEnd"/>
-      <w:proofErr w:type="gramEnd"/>
-      <w:r>
-        <w:t xml:space="preserve"> </w:t>
-      </w:r>
-      <w:proofErr w:type="spellStart"/>
-      <w:r>
-        <w:t>is</w:t>
-      </w:r>
-      <w:proofErr w:type="spellEnd"/>
-      <w:r>
-        <w:t xml:space="preserve"> </w:t>
-      </w:r>
-      <w:proofErr w:type="spellStart"/>
-      <w:r>
-        <w:t>null</w:t>
-      </w:r>
-      <w:proofErr w:type="spellEnd"/>
-    </w:p>
-    <w:p/>
+      <w:r>
+        <w:t>Go step 2 of normal flow</w:t>
+      </w:r>
+    </w:p>
+    <w:p>
+      <w:pPr>
+        <w:rPr>
+          <w:lang w:val="en-GB"/>
+        </w:rPr>
+      </w:pPr>
+      <w:r>
+        <w:rPr>
+          <w:lang w:val="en-GB"/>
+        </w:rPr>
+        <w:t>step 1-2 in normal flow except password is null</w:t>
+      </w:r>
+    </w:p>
+    <w:p>
+      <w:pPr>
+        <w:rPr>
+          <w:lang w:val="en-GB"/>
+        </w:rPr>
+      </w:pPr>
+    </w:p>
     <w:tbl>
       <w:tblPr>
         <w:tblStyle w:val="TableGrid"/>
@@ -7021,29 +6174,8 @@
             <w:tcW w:w="2846" w:type="dxa"/>
           </w:tcPr>
           <w:p>
-            <w:proofErr w:type="spellStart"/>
-            <w:r>
-              <w:t>Choose</w:t>
-            </w:r>
-            <w:proofErr w:type="spellEnd"/>
-            <w:r>
-              <w:t xml:space="preserve"> </w:t>
-            </w:r>
-            <w:proofErr w:type="spellStart"/>
-            <w:r>
-              <w:t>to</w:t>
-            </w:r>
-            <w:proofErr w:type="spellEnd"/>
-            <w:r>
-              <w:t xml:space="preserve"> </w:t>
-            </w:r>
-            <w:proofErr w:type="spellStart"/>
-            <w:r>
-              <w:t>add</w:t>
-            </w:r>
-            <w:proofErr w:type="spellEnd"/>
-            <w:r>
-              <w:t xml:space="preserve"> </w:t>
+            <w:r>
+              <w:t xml:space="preserve">Choose to add </w:t>
             </w:r>
           </w:p>
         </w:tc>
@@ -7052,192 +6184,70 @@
             <w:tcW w:w="2847" w:type="dxa"/>
           </w:tcPr>
           <w:p>
-            <w:proofErr w:type="spellStart"/>
-            <w:r>
-              <w:t>System</w:t>
-            </w:r>
-            <w:proofErr w:type="spellEnd"/>
-            <w:r>
-              <w:t xml:space="preserve"> </w:t>
-            </w:r>
-            <w:proofErr w:type="spellStart"/>
-            <w:r>
-              <w:t>displays</w:t>
-            </w:r>
-            <w:proofErr w:type="spellEnd"/>
-            <w:r>
-              <w:t xml:space="preserve"> </w:t>
-            </w:r>
-            <w:proofErr w:type="spellStart"/>
-            <w:proofErr w:type="gramStart"/>
-            <w:r>
-              <w:t>an</w:t>
-            </w:r>
-            <w:proofErr w:type="spellEnd"/>
-            <w:r>
-              <w:t xml:space="preserve"> error</w:t>
-            </w:r>
-            <w:proofErr w:type="gramEnd"/>
-            <w:r>
-              <w:t xml:space="preserve"> </w:t>
-            </w:r>
-            <w:proofErr w:type="spellStart"/>
-            <w:r>
-              <w:t>indicating</w:t>
-            </w:r>
-            <w:proofErr w:type="spellEnd"/>
-            <w:r>
-              <w:t xml:space="preserve"> </w:t>
-            </w:r>
-            <w:proofErr w:type="spellStart"/>
-            <w:r>
-              <w:t>that</w:t>
-            </w:r>
-            <w:proofErr w:type="spellEnd"/>
-            <w:r>
-              <w:t xml:space="preserve"> </w:t>
-            </w:r>
-            <w:proofErr w:type="spellStart"/>
-            <w:r>
-              <w:t>the</w:t>
-            </w:r>
-            <w:proofErr w:type="spellEnd"/>
-            <w:r>
-              <w:t xml:space="preserve"> </w:t>
-            </w:r>
-            <w:proofErr w:type="spellStart"/>
-            <w:r>
-              <w:t>password</w:t>
-            </w:r>
-            <w:proofErr w:type="spellEnd"/>
-            <w:r>
-              <w:t xml:space="preserve"> </w:t>
-            </w:r>
-            <w:proofErr w:type="spellStart"/>
-            <w:r>
-              <w:t>can’t</w:t>
-            </w:r>
-            <w:proofErr w:type="spellEnd"/>
-            <w:r>
-              <w:t xml:space="preserve"> be </w:t>
-            </w:r>
-            <w:proofErr w:type="spellStart"/>
-            <w:r>
-              <w:t>null</w:t>
-            </w:r>
-            <w:proofErr w:type="spellEnd"/>
+            <w:pPr>
+              <w:rPr>
+                <w:lang w:val="en-GB"/>
+              </w:rPr>
+            </w:pPr>
+            <w:r>
+              <w:rPr>
+                <w:lang w:val="en-GB"/>
+              </w:rPr>
+              <w:t>System displays an error indicating that the password can’t be null</w:t>
+            </w:r>
           </w:p>
         </w:tc>
       </w:tr>
     </w:tbl>
     <w:p>
-      <w:proofErr w:type="spellStart"/>
-      <w:r>
-        <w:t>Go</w:t>
-      </w:r>
-      <w:proofErr w:type="spellEnd"/>
-      <w:r>
-        <w:t xml:space="preserve"> step 2 </w:t>
-      </w:r>
-      <w:proofErr w:type="spellStart"/>
-      <w:r>
-        <w:t>of</w:t>
-      </w:r>
-      <w:proofErr w:type="spellEnd"/>
-      <w:r>
-        <w:t xml:space="preserve"> normal </w:t>
-      </w:r>
-      <w:proofErr w:type="spellStart"/>
-      <w:r>
-        <w:t>flow</w:t>
-      </w:r>
-      <w:proofErr w:type="spellEnd"/>
-    </w:p>
-    <w:p/>
-    <w:p>
-      <w:proofErr w:type="gramStart"/>
-      <w:r>
-        <w:t>b)</w:t>
-      </w:r>
-      <w:proofErr w:type="spellStart"/>
-      <w:r>
-        <w:t>incorrect</w:t>
-      </w:r>
-      <w:proofErr w:type="spellEnd"/>
-      <w:proofErr w:type="gramEnd"/>
-      <w:r>
-        <w:t xml:space="preserve">  input </w:t>
-      </w:r>
-      <w:proofErr w:type="spellStart"/>
-      <w:r>
-        <w:t>of</w:t>
-      </w:r>
-      <w:proofErr w:type="spellEnd"/>
-      <w:r>
-        <w:t xml:space="preserve"> data</w:t>
-      </w:r>
-    </w:p>
-    <w:p>
-      <w:r>
-        <w:t xml:space="preserve">step1-2 in normal </w:t>
-      </w:r>
-      <w:proofErr w:type="spellStart"/>
-      <w:r>
-        <w:t>flow</w:t>
-      </w:r>
-      <w:proofErr w:type="spellEnd"/>
-      <w:r>
-        <w:t xml:space="preserve"> </w:t>
-      </w:r>
-      <w:proofErr w:type="spellStart"/>
-      <w:r>
-        <w:t>except</w:t>
-      </w:r>
-      <w:proofErr w:type="spellEnd"/>
-      <w:r>
-        <w:t xml:space="preserve"> </w:t>
-      </w:r>
-      <w:proofErr w:type="spellStart"/>
-      <w:r>
-        <w:t>ssn</w:t>
-      </w:r>
-      <w:proofErr w:type="spellEnd"/>
-      <w:r>
-        <w:t xml:space="preserve"> </w:t>
-      </w:r>
-      <w:proofErr w:type="spellStart"/>
-      <w:r>
-        <w:t>contains</w:t>
-      </w:r>
-      <w:proofErr w:type="spellEnd"/>
-      <w:r>
-        <w:t xml:space="preserve"> </w:t>
-      </w:r>
-      <w:proofErr w:type="spellStart"/>
-      <w:r>
-        <w:t>letters</w:t>
-      </w:r>
-      <w:proofErr w:type="spellEnd"/>
-      <w:r>
-        <w:t xml:space="preserve"> </w:t>
-      </w:r>
-      <w:proofErr w:type="spellStart"/>
-      <w:r>
-        <w:t>or</w:t>
-      </w:r>
-      <w:proofErr w:type="spellEnd"/>
-      <w:r>
-        <w:t xml:space="preserve"> symbols</w:t>
-      </w:r>
-    </w:p>
-    <w:p>
-      <w:proofErr w:type="gramStart"/>
-      <w:r>
-        <w:t>ex:ssn</w:t>
-      </w:r>
-      <w:proofErr w:type="gramEnd"/>
-      <w:r>
-        <w:t>:1234ab@*+123</w:t>
+      <w:pPr>
+        <w:rPr>
+          <w:lang w:val="en-GB"/>
+        </w:rPr>
+      </w:pPr>
+      <w:r>
+        <w:rPr>
+          <w:lang w:val="en-GB"/>
+        </w:rPr>
+        <w:t>Go step 2 of normal flow</w:t>
+      </w:r>
+    </w:p>
+    <w:p>
+      <w:pPr>
+        <w:rPr>
+          <w:lang w:val="en-GB"/>
+        </w:rPr>
+      </w:pPr>
+    </w:p>
+    <w:p>
+      <w:pPr>
+        <w:rPr>
+          <w:lang w:val="en-GB"/>
+        </w:rPr>
+      </w:pPr>
+      <w:r>
+        <w:rPr>
+          <w:lang w:val="en-GB"/>
+        </w:rPr>
+        <w:t>b)incorrect  input of data</w:t>
+      </w:r>
+    </w:p>
+    <w:p>
+      <w:pPr>
+        <w:rPr>
+          <w:lang w:val="en-GB"/>
+        </w:rPr>
+      </w:pPr>
+      <w:r>
+        <w:rPr>
+          <w:lang w:val="en-GB"/>
+        </w:rPr>
+        <w:t>step1-2 in normal flow except ssn contains letters or symbols</w:t>
+      </w:r>
+    </w:p>
+    <w:p>
+      <w:r>
+        <w:t>ex:ssn:1234ab@*+123</w:t>
       </w:r>
     </w:p>
     <w:tbl>
@@ -7267,29 +6277,8 @@
             <w:tcW w:w="2846" w:type="dxa"/>
           </w:tcPr>
           <w:p>
-            <w:proofErr w:type="spellStart"/>
-            <w:r>
-              <w:t>Choose</w:t>
-            </w:r>
-            <w:proofErr w:type="spellEnd"/>
-            <w:r>
-              <w:t xml:space="preserve"> </w:t>
-            </w:r>
-            <w:proofErr w:type="spellStart"/>
-            <w:r>
-              <w:t>to</w:t>
-            </w:r>
-            <w:proofErr w:type="spellEnd"/>
-            <w:r>
-              <w:t xml:space="preserve"> </w:t>
-            </w:r>
-            <w:proofErr w:type="spellStart"/>
-            <w:r>
-              <w:t>add</w:t>
-            </w:r>
-            <w:proofErr w:type="spellEnd"/>
-            <w:r>
-              <w:t xml:space="preserve"> </w:t>
+            <w:r>
+              <w:t xml:space="preserve">Choose to add </w:t>
             </w:r>
           </w:p>
         </w:tc>
@@ -7298,178 +6287,60 @@
             <w:tcW w:w="2847" w:type="dxa"/>
           </w:tcPr>
           <w:p>
-            <w:proofErr w:type="spellStart"/>
-            <w:r>
-              <w:t>System</w:t>
-            </w:r>
-            <w:proofErr w:type="spellEnd"/>
-            <w:r>
-              <w:t xml:space="preserve"> </w:t>
-            </w:r>
-            <w:proofErr w:type="spellStart"/>
-            <w:r>
-              <w:t>displays</w:t>
-            </w:r>
-            <w:proofErr w:type="spellEnd"/>
-            <w:r>
-              <w:t xml:space="preserve"> </w:t>
-            </w:r>
-            <w:proofErr w:type="spellStart"/>
-            <w:proofErr w:type="gramStart"/>
-            <w:r>
-              <w:t>an</w:t>
-            </w:r>
-            <w:proofErr w:type="spellEnd"/>
-            <w:r>
-              <w:t xml:space="preserve"> error</w:t>
-            </w:r>
-            <w:proofErr w:type="gramEnd"/>
-            <w:r>
-              <w:t xml:space="preserve"> </w:t>
-            </w:r>
-            <w:proofErr w:type="spellStart"/>
-            <w:r>
-              <w:t>indicating</w:t>
-            </w:r>
-            <w:proofErr w:type="spellEnd"/>
-            <w:r>
-              <w:t xml:space="preserve"> </w:t>
-            </w:r>
-            <w:proofErr w:type="spellStart"/>
-            <w:r>
-              <w:t>that</w:t>
-            </w:r>
-            <w:proofErr w:type="spellEnd"/>
-            <w:r>
-              <w:t xml:space="preserve"> </w:t>
-            </w:r>
-            <w:proofErr w:type="spellStart"/>
-            <w:r>
-              <w:t>the</w:t>
-            </w:r>
-            <w:proofErr w:type="spellEnd"/>
-            <w:r>
-              <w:t xml:space="preserve"> </w:t>
-            </w:r>
-            <w:proofErr w:type="spellStart"/>
-            <w:r>
-              <w:t>ssn</w:t>
-            </w:r>
-            <w:proofErr w:type="spellEnd"/>
-            <w:r>
-              <w:t xml:space="preserve"> </w:t>
-            </w:r>
-            <w:proofErr w:type="spellStart"/>
-            <w:r>
-              <w:t>is</w:t>
-            </w:r>
-            <w:proofErr w:type="spellEnd"/>
-            <w:r>
-              <w:t xml:space="preserve"> </w:t>
-            </w:r>
-            <w:proofErr w:type="spellStart"/>
-            <w:r>
-              <w:t>not</w:t>
-            </w:r>
-            <w:proofErr w:type="spellEnd"/>
-            <w:r>
-              <w:t xml:space="preserve"> </w:t>
-            </w:r>
-            <w:proofErr w:type="spellStart"/>
-            <w:r>
-              <w:t>valid</w:t>
-            </w:r>
-            <w:proofErr w:type="spellEnd"/>
-            <w:r>
-              <w:t xml:space="preserve"> </w:t>
+            <w:pPr>
+              <w:rPr>
+                <w:lang w:val="en-GB"/>
+              </w:rPr>
+            </w:pPr>
+            <w:r>
+              <w:rPr>
+                <w:lang w:val="en-GB"/>
+              </w:rPr>
+              <w:t xml:space="preserve">System displays an error indicating that the ssn is not valid </w:t>
             </w:r>
           </w:p>
         </w:tc>
       </w:tr>
     </w:tbl>
-    <w:p/>
-    <w:p/>
-    <w:p/>
-    <w:p>
-      <w:r>
+    <w:p>
+      <w:pPr>
+        <w:rPr>
+          <w:lang w:val="en-GB"/>
+        </w:rPr>
+      </w:pPr>
+    </w:p>
+    <w:p>
+      <w:pPr>
+        <w:rPr>
+          <w:lang w:val="en-GB"/>
+        </w:rPr>
+      </w:pPr>
+    </w:p>
+    <w:p>
+      <w:pPr>
+        <w:rPr>
+          <w:lang w:val="en-GB"/>
+        </w:rPr>
+      </w:pPr>
+    </w:p>
+    <w:p>
+      <w:pPr>
+        <w:rPr>
+          <w:lang w:val="en-GB"/>
+        </w:rPr>
+      </w:pPr>
+      <w:r>
+        <w:rPr>
+          <w:lang w:val="en-GB"/>
+        </w:rPr>
         <w:lastRenderedPageBreak/>
-        <w:t xml:space="preserve">step 1-2 in normal </w:t>
-      </w:r>
-      <w:proofErr w:type="spellStart"/>
-      <w:r>
-        <w:t>flow</w:t>
-      </w:r>
-      <w:proofErr w:type="spellEnd"/>
-      <w:r>
-        <w:t xml:space="preserve"> </w:t>
-      </w:r>
-      <w:proofErr w:type="spellStart"/>
-      <w:r>
-        <w:t>except</w:t>
-      </w:r>
-      <w:proofErr w:type="spellEnd"/>
-      <w:r>
-        <w:t xml:space="preserve"> </w:t>
-      </w:r>
-      <w:proofErr w:type="spellStart"/>
-      <w:proofErr w:type="gramStart"/>
-      <w:r>
-        <w:t>password</w:t>
-      </w:r>
-      <w:proofErr w:type="spellEnd"/>
-      <w:proofErr w:type="gramEnd"/>
-      <w:r>
-        <w:t xml:space="preserve"> </w:t>
-      </w:r>
-      <w:proofErr w:type="spellStart"/>
-      <w:r>
-        <w:t>is</w:t>
-      </w:r>
-      <w:proofErr w:type="spellEnd"/>
-      <w:r>
-        <w:t xml:space="preserve"> </w:t>
-      </w:r>
-      <w:proofErr w:type="spellStart"/>
-      <w:r>
-        <w:t>longer</w:t>
-      </w:r>
-      <w:proofErr w:type="spellEnd"/>
-      <w:r>
-        <w:t xml:space="preserve"> </w:t>
-      </w:r>
-      <w:proofErr w:type="spellStart"/>
-      <w:r>
-        <w:t>than</w:t>
-      </w:r>
-      <w:proofErr w:type="spellEnd"/>
-      <w:r>
-        <w:t xml:space="preserve"> 20 </w:t>
-      </w:r>
-      <w:proofErr w:type="spellStart"/>
-      <w:r>
-        <w:t>characters</w:t>
-      </w:r>
-      <w:proofErr w:type="spellEnd"/>
-    </w:p>
-    <w:p>
-      <w:r>
-        <w:t xml:space="preserve">ex: </w:t>
-      </w:r>
-      <w:proofErr w:type="spellStart"/>
-      <w:proofErr w:type="gramStart"/>
-      <w:r>
-        <w:t>password</w:t>
-      </w:r>
-      <w:proofErr w:type="spellEnd"/>
-      <w:proofErr w:type="gramEnd"/>
-      <w:r>
-        <w:t xml:space="preserve">: </w:t>
-      </w:r>
-      <w:proofErr w:type="spellStart"/>
-      <w:r>
-        <w:t>thisPassowrdIsTooLongToBeMemorizedInTheDatabase</w:t>
-      </w:r>
-      <w:proofErr w:type="spellEnd"/>
+        <w:t>step 1-2 in normal flow except password is longer than 20 characters</w:t>
+      </w:r>
+    </w:p>
+    <w:p>
+      <w:r>
+        <w:t>ex: password: thisPassowrdIsTooLongToBeMemorizedInTheDatabase</w:t>
+      </w:r>
     </w:p>
     <w:tbl>
       <w:tblPr>
@@ -7498,29 +6369,8 @@
             <w:tcW w:w="2846" w:type="dxa"/>
           </w:tcPr>
           <w:p>
-            <w:proofErr w:type="spellStart"/>
-            <w:r>
-              <w:t>Choose</w:t>
-            </w:r>
-            <w:proofErr w:type="spellEnd"/>
-            <w:r>
-              <w:t xml:space="preserve"> </w:t>
-            </w:r>
-            <w:proofErr w:type="spellStart"/>
-            <w:r>
-              <w:t>to</w:t>
-            </w:r>
-            <w:proofErr w:type="spellEnd"/>
-            <w:r>
-              <w:t xml:space="preserve"> </w:t>
-            </w:r>
-            <w:proofErr w:type="spellStart"/>
-            <w:r>
-              <w:t>add</w:t>
-            </w:r>
-            <w:proofErr w:type="spellEnd"/>
-            <w:r>
-              <w:t xml:space="preserve"> </w:t>
+            <w:r>
+              <w:t xml:space="preserve">Choose to add </w:t>
             </w:r>
           </w:p>
         </w:tc>
@@ -7529,135 +6379,41 @@
             <w:tcW w:w="2847" w:type="dxa"/>
           </w:tcPr>
           <w:p>
-            <w:proofErr w:type="spellStart"/>
-            <w:r>
-              <w:t>System</w:t>
-            </w:r>
-            <w:proofErr w:type="spellEnd"/>
-            <w:r>
-              <w:t xml:space="preserve"> </w:t>
-            </w:r>
-            <w:proofErr w:type="spellStart"/>
-            <w:r>
-              <w:t>displays</w:t>
-            </w:r>
-            <w:proofErr w:type="spellEnd"/>
-            <w:r>
-              <w:t xml:space="preserve"> </w:t>
-            </w:r>
-            <w:proofErr w:type="spellStart"/>
-            <w:proofErr w:type="gramStart"/>
-            <w:r>
-              <w:t>an</w:t>
-            </w:r>
-            <w:proofErr w:type="spellEnd"/>
-            <w:r>
-              <w:t xml:space="preserve"> error</w:t>
-            </w:r>
-            <w:proofErr w:type="gramEnd"/>
-            <w:r>
-              <w:t xml:space="preserve"> </w:t>
-            </w:r>
-            <w:proofErr w:type="spellStart"/>
-            <w:r>
-              <w:t>indicating</w:t>
-            </w:r>
-            <w:proofErr w:type="spellEnd"/>
-            <w:r>
-              <w:t xml:space="preserve"> </w:t>
-            </w:r>
-            <w:proofErr w:type="spellStart"/>
-            <w:r>
-              <w:t>that</w:t>
-            </w:r>
-            <w:proofErr w:type="spellEnd"/>
-            <w:r>
-              <w:t xml:space="preserve"> </w:t>
-            </w:r>
-            <w:proofErr w:type="spellStart"/>
-            <w:r>
-              <w:t>the</w:t>
-            </w:r>
-            <w:proofErr w:type="spellEnd"/>
-            <w:r>
-              <w:t xml:space="preserve"> </w:t>
-            </w:r>
-            <w:proofErr w:type="spellStart"/>
-            <w:r>
-              <w:t>password</w:t>
-            </w:r>
-            <w:proofErr w:type="spellEnd"/>
-            <w:r>
-              <w:t xml:space="preserve"> </w:t>
-            </w:r>
-            <w:proofErr w:type="spellStart"/>
-            <w:r>
-              <w:t>needs</w:t>
-            </w:r>
-            <w:proofErr w:type="spellEnd"/>
-            <w:r>
-              <w:t xml:space="preserve"> </w:t>
-            </w:r>
-            <w:proofErr w:type="spellStart"/>
-            <w:r>
-              <w:t>to</w:t>
-            </w:r>
-            <w:proofErr w:type="spellEnd"/>
-            <w:r>
-              <w:t xml:space="preserve"> be </w:t>
-            </w:r>
-            <w:proofErr w:type="spellStart"/>
-            <w:r>
-              <w:t>shorter</w:t>
-            </w:r>
-            <w:proofErr w:type="spellEnd"/>
-            <w:r>
-              <w:t xml:space="preserve"> </w:t>
-            </w:r>
-            <w:proofErr w:type="spellStart"/>
-            <w:r>
-              <w:t>than</w:t>
-            </w:r>
-            <w:proofErr w:type="spellEnd"/>
-            <w:r>
-              <w:t xml:space="preserve"> 20 </w:t>
-            </w:r>
-            <w:proofErr w:type="spellStart"/>
-            <w:r>
-              <w:t>characaters</w:t>
-            </w:r>
-            <w:proofErr w:type="spellEnd"/>
+            <w:pPr>
+              <w:rPr>
+                <w:lang w:val="en-GB"/>
+              </w:rPr>
+            </w:pPr>
+            <w:r>
+              <w:rPr>
+                <w:lang w:val="en-GB"/>
+              </w:rPr>
+              <w:t>System displays an error indicating that the password needs to be shorter than 20 characaters</w:t>
+            </w:r>
           </w:p>
         </w:tc>
       </w:tr>
     </w:tbl>
     <w:p>
-      <w:proofErr w:type="spellStart"/>
-      <w:r>
-        <w:t>Go</w:t>
-      </w:r>
-      <w:proofErr w:type="spellEnd"/>
-      <w:r>
-        <w:t xml:space="preserve"> </w:t>
-      </w:r>
-      <w:proofErr w:type="spellStart"/>
-      <w:r>
-        <w:t>to</w:t>
-      </w:r>
-      <w:proofErr w:type="spellEnd"/>
-      <w:r>
-        <w:t xml:space="preserve"> normal </w:t>
-      </w:r>
-      <w:proofErr w:type="spellStart"/>
-      <w:r>
-        <w:t>flow</w:t>
-      </w:r>
-      <w:proofErr w:type="spellEnd"/>
-      <w:r>
-        <w:t xml:space="preserve"> step 2</w:t>
-      </w:r>
-    </w:p>
-    <w:p/>
+      <w:pPr>
+        <w:rPr>
+          <w:lang w:val="en-GB"/>
+        </w:rPr>
+      </w:pPr>
+      <w:r>
+        <w:rPr>
+          <w:lang w:val="en-GB"/>
+        </w:rPr>
+        <w:t>Go to normal flow step 2</w:t>
+      </w:r>
+    </w:p>
+    <w:p>
+      <w:pPr>
+        <w:rPr>
+          <w:lang w:val="en-GB"/>
+        </w:rPr>
+      </w:pPr>
+    </w:p>
     <w:p>
       <w:pPr>
         <w:rPr>
@@ -7670,17 +6426,8 @@
           <w:sz w:val="32"/>
           <w:szCs w:val="32"/>
         </w:rPr>
-        <w:t xml:space="preserve">Case </w:t>
-      </w:r>
-      <w:proofErr w:type="spellStart"/>
-      <w:r>
-        <w:rPr>
-          <w:sz w:val="32"/>
-          <w:szCs w:val="32"/>
-        </w:rPr>
-        <w:t>Remove</w:t>
-      </w:r>
-      <w:proofErr w:type="spellEnd"/>
+        <w:t>Case Remove</w:t>
+      </w:r>
     </w:p>
     <w:tbl>
       <w:tblPr>
@@ -7699,26 +6446,19 @@
             <w:tcW w:w="3005" w:type="dxa"/>
           </w:tcPr>
           <w:p>
-            <w:proofErr w:type="spellStart"/>
+            <w:r>
+              <w:t>Action no.</w:t>
+            </w:r>
+          </w:p>
+        </w:tc>
+        <w:tc>
+          <w:tcPr>
+            <w:tcW w:w="3005" w:type="dxa"/>
+          </w:tcPr>
+          <w:p>
             <w:r>
               <w:t>Action</w:t>
             </w:r>
-            <w:proofErr w:type="spellEnd"/>
-            <w:r>
-              <w:t xml:space="preserve"> no.</w:t>
-            </w:r>
-          </w:p>
-        </w:tc>
-        <w:tc>
-          <w:tcPr>
-            <w:tcW w:w="3005" w:type="dxa"/>
-          </w:tcPr>
-          <w:p>
-            <w:proofErr w:type="spellStart"/>
-            <w:r>
-              <w:t>Action</w:t>
-            </w:r>
-            <w:proofErr w:type="spellEnd"/>
           </w:p>
         </w:tc>
         <w:tc>
@@ -7726,11 +6466,9 @@
             <w:tcW w:w="3006" w:type="dxa"/>
           </w:tcPr>
           <w:p>
-            <w:proofErr w:type="spellStart"/>
             <w:r>
               <w:t>Reaction</w:t>
             </w:r>
-            <w:proofErr w:type="spellEnd"/>
           </w:p>
         </w:tc>
       </w:tr>
@@ -7750,27 +6488,9 @@
             <w:tcW w:w="3005" w:type="dxa"/>
           </w:tcPr>
           <w:p>
-            <w:proofErr w:type="spellStart"/>
-            <w:r>
-              <w:t>Choose</w:t>
-            </w:r>
-            <w:proofErr w:type="spellEnd"/>
-            <w:r>
-              <w:t xml:space="preserve"> </w:t>
-            </w:r>
-            <w:proofErr w:type="spellStart"/>
-            <w:r>
-              <w:t>remove</w:t>
-            </w:r>
-            <w:proofErr w:type="spellEnd"/>
-            <w:r>
-              <w:t xml:space="preserve"> </w:t>
-            </w:r>
-            <w:proofErr w:type="gramStart"/>
-            <w:r>
-              <w:t>magazine</w:t>
-            </w:r>
-            <w:proofErr w:type="gramEnd"/>
+            <w:r>
+              <w:t>Choose remove magazine</w:t>
+            </w:r>
           </w:p>
         </w:tc>
         <w:tc>
@@ -7778,59 +6498,17 @@
             <w:tcW w:w="3006" w:type="dxa"/>
           </w:tcPr>
           <w:p>
-            <w:proofErr w:type="spellStart"/>
-            <w:r>
-              <w:t>Displays</w:t>
-            </w:r>
-            <w:proofErr w:type="spellEnd"/>
-            <w:r>
-              <w:t xml:space="preserve"> a </w:t>
-            </w:r>
-            <w:proofErr w:type="spellStart"/>
-            <w:r>
-              <w:t>list</w:t>
-            </w:r>
-            <w:proofErr w:type="spellEnd"/>
-            <w:r>
-              <w:t xml:space="preserve"> </w:t>
-            </w:r>
-            <w:proofErr w:type="spellStart"/>
-            <w:r>
-              <w:t>of</w:t>
-            </w:r>
-            <w:proofErr w:type="spellEnd"/>
-            <w:r>
-              <w:t xml:space="preserve"> </w:t>
-            </w:r>
-            <w:proofErr w:type="spellStart"/>
-            <w:r>
-              <w:t>Librarians</w:t>
-            </w:r>
-            <w:proofErr w:type="spellEnd"/>
-            <w:r>
-              <w:t xml:space="preserve"> </w:t>
-            </w:r>
-            <w:proofErr w:type="spellStart"/>
-            <w:r>
-              <w:t>that</w:t>
-            </w:r>
-            <w:proofErr w:type="spellEnd"/>
-            <w:r>
-              <w:t xml:space="preserve"> are in </w:t>
-            </w:r>
-            <w:proofErr w:type="spellStart"/>
-            <w:r>
-              <w:t>the</w:t>
-            </w:r>
-            <w:proofErr w:type="spellEnd"/>
-            <w:r>
-              <w:t xml:space="preserve"> </w:t>
-            </w:r>
-            <w:proofErr w:type="spellStart"/>
-            <w:r>
-              <w:t>system</w:t>
-            </w:r>
-            <w:proofErr w:type="spellEnd"/>
+            <w:pPr>
+              <w:rPr>
+                <w:lang w:val="en-GB"/>
+              </w:rPr>
+            </w:pPr>
+            <w:r>
+              <w:rPr>
+                <w:lang w:val="en-GB"/>
+              </w:rPr>
+              <w:t>Displays a list of Librarians that are in the system</w:t>
+            </w:r>
           </w:p>
         </w:tc>
       </w:tr>
@@ -7850,52 +6528,17 @@
             <w:tcW w:w="3005" w:type="dxa"/>
           </w:tcPr>
           <w:p>
-            <w:proofErr w:type="spellStart"/>
-            <w:r>
-              <w:t>Choose</w:t>
-            </w:r>
-            <w:proofErr w:type="spellEnd"/>
-            <w:r>
-              <w:t xml:space="preserve"> </w:t>
-            </w:r>
-            <w:proofErr w:type="spellStart"/>
-            <w:r>
-              <w:t>the</w:t>
-            </w:r>
-            <w:proofErr w:type="spellEnd"/>
-            <w:r>
-              <w:t xml:space="preserve"> </w:t>
-            </w:r>
-            <w:r>
-              <w:t>1st</w:t>
-            </w:r>
-            <w:r>
-              <w:t xml:space="preserve"> </w:t>
-            </w:r>
-            <w:proofErr w:type="spellStart"/>
-            <w:r>
-              <w:t>librarian</w:t>
-            </w:r>
-            <w:proofErr w:type="spellEnd"/>
-            <w:r>
-              <w:t xml:space="preserve"> i</w:t>
-            </w:r>
-            <w:r>
-              <w:t xml:space="preserve">n </w:t>
-            </w:r>
-            <w:proofErr w:type="spellStart"/>
-            <w:r>
-              <w:t>the</w:t>
-            </w:r>
-            <w:proofErr w:type="spellEnd"/>
-            <w:r>
-              <w:t xml:space="preserve"> </w:t>
-            </w:r>
-            <w:proofErr w:type="spellStart"/>
-            <w:r>
-              <w:t>list</w:t>
-            </w:r>
-            <w:proofErr w:type="spellEnd"/>
+            <w:pPr>
+              <w:rPr>
+                <w:lang w:val="en-GB"/>
+              </w:rPr>
+            </w:pPr>
+            <w:r>
+              <w:rPr>
+                <w:lang w:val="en-GB"/>
+              </w:rPr>
+              <w:t>Choose the 1st librarian in the list</w:t>
+            </w:r>
           </w:p>
         </w:tc>
         <w:tc>
@@ -7903,38 +6546,17 @@
             <w:tcW w:w="3006" w:type="dxa"/>
           </w:tcPr>
           <w:p>
-            <w:proofErr w:type="spellStart"/>
-            <w:r>
-              <w:t>Highlighted</w:t>
-            </w:r>
-            <w:proofErr w:type="spellEnd"/>
-            <w:r>
-              <w:t xml:space="preserve"> </w:t>
-            </w:r>
-            <w:r>
-              <w:t xml:space="preserve">1st </w:t>
-            </w:r>
-            <w:proofErr w:type="spellStart"/>
-            <w:r>
-              <w:t>librarian</w:t>
-            </w:r>
-            <w:proofErr w:type="spellEnd"/>
-            <w:r>
-              <w:t xml:space="preserve"> in </w:t>
-            </w:r>
-            <w:proofErr w:type="spellStart"/>
-            <w:r>
-              <w:t>the</w:t>
-            </w:r>
-            <w:proofErr w:type="spellEnd"/>
-            <w:r>
-              <w:t xml:space="preserve"> </w:t>
-            </w:r>
-            <w:proofErr w:type="spellStart"/>
-            <w:r>
-              <w:t>list</w:t>
-            </w:r>
-            <w:proofErr w:type="spellEnd"/>
+            <w:pPr>
+              <w:rPr>
+                <w:lang w:val="en-GB"/>
+              </w:rPr>
+            </w:pPr>
+            <w:r>
+              <w:rPr>
+                <w:lang w:val="en-GB"/>
+              </w:rPr>
+              <w:t>Highlighted 1st librarian in the list</w:t>
+            </w:r>
           </w:p>
         </w:tc>
       </w:tr>
@@ -7954,19 +6576,9 @@
             <w:tcW w:w="3005" w:type="dxa"/>
           </w:tcPr>
           <w:p>
-            <w:proofErr w:type="spellStart"/>
-            <w:r>
-              <w:t>Choose</w:t>
-            </w:r>
-            <w:proofErr w:type="spellEnd"/>
-            <w:r>
-              <w:t xml:space="preserve"> </w:t>
-            </w:r>
-            <w:proofErr w:type="spellStart"/>
-            <w:r>
-              <w:t>remove</w:t>
-            </w:r>
-            <w:proofErr w:type="spellEnd"/>
+            <w:r>
+              <w:t>Choose remove</w:t>
+            </w:r>
           </w:p>
         </w:tc>
         <w:tc>
@@ -7974,171 +6586,53 @@
             <w:tcW w:w="3006" w:type="dxa"/>
           </w:tcPr>
           <w:p>
-            <w:proofErr w:type="spellStart"/>
-            <w:r>
-              <w:t>Deletes</w:t>
-            </w:r>
-            <w:proofErr w:type="spellEnd"/>
-            <w:r>
-              <w:t xml:space="preserve"> </w:t>
-            </w:r>
-            <w:proofErr w:type="spellStart"/>
-            <w:r>
-              <w:t>the</w:t>
-            </w:r>
-            <w:proofErr w:type="spellEnd"/>
-            <w:r>
-              <w:t xml:space="preserve"> </w:t>
-            </w:r>
-            <w:proofErr w:type="spellStart"/>
-            <w:r>
-              <w:t>librarian</w:t>
-            </w:r>
-            <w:proofErr w:type="spellEnd"/>
-            <w:r>
-              <w:t xml:space="preserve"> and </w:t>
-            </w:r>
-            <w:proofErr w:type="gramStart"/>
-            <w:r>
-              <w:t>shows</w:t>
-            </w:r>
-            <w:proofErr w:type="gramEnd"/>
-            <w:r>
-              <w:t xml:space="preserve"> </w:t>
-            </w:r>
-            <w:proofErr w:type="spellStart"/>
-            <w:r>
-              <w:t>the</w:t>
-            </w:r>
-            <w:proofErr w:type="spellEnd"/>
-            <w:r>
-              <w:t xml:space="preserve"> </w:t>
-            </w:r>
-            <w:proofErr w:type="spellStart"/>
-            <w:r>
-              <w:t>updated</w:t>
-            </w:r>
-            <w:proofErr w:type="spellEnd"/>
-            <w:r>
-              <w:t xml:space="preserve"> </w:t>
-            </w:r>
-            <w:proofErr w:type="spellStart"/>
-            <w:r>
-              <w:t>list</w:t>
-            </w:r>
-            <w:proofErr w:type="spellEnd"/>
+            <w:pPr>
+              <w:rPr>
+                <w:lang w:val="en-GB"/>
+              </w:rPr>
+            </w:pPr>
+            <w:r>
+              <w:rPr>
+                <w:lang w:val="en-GB"/>
+              </w:rPr>
+              <w:t>Deletes the librarian and shows the updated list</w:t>
+            </w:r>
           </w:p>
         </w:tc>
       </w:tr>
     </w:tbl>
-    <w:p/>
-    <w:p>
-      <w:r>
-        <w:t xml:space="preserve">Alternative Flow No </w:t>
-      </w:r>
-      <w:proofErr w:type="spellStart"/>
-      <w:r>
-        <w:t>librarian</w:t>
-      </w:r>
-      <w:proofErr w:type="spellEnd"/>
-      <w:r>
-        <w:t xml:space="preserve"> </w:t>
-      </w:r>
-      <w:proofErr w:type="spellStart"/>
-      <w:r>
-        <w:t>chosen</w:t>
-      </w:r>
-      <w:proofErr w:type="spellEnd"/>
-      <w:r>
-        <w:t xml:space="preserve"> </w:t>
-      </w:r>
-      <w:proofErr w:type="spellStart"/>
-      <w:r>
-        <w:t>form</w:t>
-      </w:r>
-      <w:proofErr w:type="spellEnd"/>
-      <w:r>
-        <w:t xml:space="preserve"> </w:t>
-      </w:r>
-      <w:proofErr w:type="spellStart"/>
-      <w:r>
-        <w:t>the</w:t>
-      </w:r>
-      <w:proofErr w:type="spellEnd"/>
-      <w:r>
-        <w:t xml:space="preserve"> </w:t>
-      </w:r>
-      <w:proofErr w:type="spellStart"/>
-      <w:r>
-        <w:t>list</w:t>
-      </w:r>
-      <w:proofErr w:type="spellEnd"/>
-    </w:p>
-    <w:p>
-      <w:r>
-        <w:t xml:space="preserve">Normal </w:t>
-      </w:r>
-      <w:proofErr w:type="spellStart"/>
-      <w:r>
-        <w:t>flow</w:t>
-      </w:r>
-      <w:proofErr w:type="spellEnd"/>
-      <w:r>
-        <w:t xml:space="preserve"> step 1-2 </w:t>
-      </w:r>
-      <w:proofErr w:type="spellStart"/>
-      <w:r>
-        <w:t>except</w:t>
-      </w:r>
-      <w:proofErr w:type="spellEnd"/>
-      <w:r>
-        <w:t xml:space="preserve"> no </w:t>
-      </w:r>
-      <w:proofErr w:type="spellStart"/>
-      <w:r>
-        <w:t>librarian</w:t>
-      </w:r>
-      <w:proofErr w:type="spellEnd"/>
-      <w:r>
-        <w:t xml:space="preserve"> has </w:t>
-      </w:r>
-      <w:proofErr w:type="spellStart"/>
-      <w:r>
-        <w:t>been</w:t>
-      </w:r>
-      <w:proofErr w:type="spellEnd"/>
-      <w:r>
-        <w:t xml:space="preserve"> </w:t>
-      </w:r>
-      <w:proofErr w:type="spellStart"/>
-      <w:r>
-        <w:t>chosen</w:t>
-      </w:r>
-      <w:proofErr w:type="spellEnd"/>
-      <w:r>
-        <w:t xml:space="preserve"> </w:t>
-      </w:r>
-      <w:proofErr w:type="spellStart"/>
-      <w:r>
-        <w:t>from</w:t>
-      </w:r>
-      <w:proofErr w:type="spellEnd"/>
-      <w:r>
-        <w:t xml:space="preserve"> </w:t>
-      </w:r>
-      <w:proofErr w:type="spellStart"/>
-      <w:r>
-        <w:t>the</w:t>
-      </w:r>
-      <w:proofErr w:type="spellEnd"/>
-      <w:r>
-        <w:t xml:space="preserve"> </w:t>
-      </w:r>
-      <w:proofErr w:type="spellStart"/>
-      <w:r>
-        <w:t>list</w:t>
-      </w:r>
-      <w:proofErr w:type="spellEnd"/>
+    <w:p>
+      <w:pPr>
+        <w:rPr>
+          <w:lang w:val="en-GB"/>
+        </w:rPr>
+      </w:pPr>
+    </w:p>
+    <w:p>
+      <w:pPr>
+        <w:rPr>
+          <w:lang w:val="en-GB"/>
+        </w:rPr>
+      </w:pPr>
+      <w:r>
+        <w:rPr>
+          <w:lang w:val="en-GB"/>
+        </w:rPr>
+        <w:t>Alternative Flow No librarian chosen form the list</w:t>
+      </w:r>
+    </w:p>
+    <w:p>
+      <w:pPr>
+        <w:rPr>
+          <w:lang w:val="en-GB"/>
+        </w:rPr>
+      </w:pPr>
+      <w:r>
+        <w:rPr>
+          <w:lang w:val="en-GB"/>
+        </w:rPr>
+        <w:t>Normal flow step 1-2 except no librarian has been chosen from the list</w:t>
+      </w:r>
     </w:p>
     <w:tbl>
       <w:tblPr>
@@ -8167,19 +6661,9 @@
             <w:tcW w:w="3005" w:type="dxa"/>
           </w:tcPr>
           <w:p>
-            <w:proofErr w:type="spellStart"/>
-            <w:r>
-              <w:t>Choose</w:t>
-            </w:r>
-            <w:proofErr w:type="spellEnd"/>
-            <w:r>
-              <w:t xml:space="preserve"> </w:t>
-            </w:r>
-            <w:proofErr w:type="spellStart"/>
-            <w:r>
-              <w:t>remove</w:t>
-            </w:r>
-            <w:proofErr w:type="spellEnd"/>
+            <w:r>
+              <w:t>Choose remove</w:t>
+            </w:r>
           </w:p>
         </w:tc>
         <w:tc>
@@ -8187,96 +6671,17 @@
             <w:tcW w:w="3006" w:type="dxa"/>
           </w:tcPr>
           <w:p>
-            <w:proofErr w:type="spellStart"/>
-            <w:r>
-              <w:t>System</w:t>
-            </w:r>
-            <w:proofErr w:type="spellEnd"/>
-            <w:r>
-              <w:t xml:space="preserve"> </w:t>
-            </w:r>
-            <w:proofErr w:type="spellStart"/>
-            <w:r>
-              <w:t>displays</w:t>
-            </w:r>
-            <w:proofErr w:type="spellEnd"/>
-            <w:r>
-              <w:t xml:space="preserve"> </w:t>
-            </w:r>
-            <w:proofErr w:type="spellStart"/>
-            <w:proofErr w:type="gramStart"/>
-            <w:r>
-              <w:t>an</w:t>
-            </w:r>
-            <w:proofErr w:type="spellEnd"/>
-            <w:r>
-              <w:t xml:space="preserve"> error</w:t>
-            </w:r>
-            <w:proofErr w:type="gramEnd"/>
-            <w:r>
-              <w:t xml:space="preserve"> </w:t>
-            </w:r>
-            <w:proofErr w:type="spellStart"/>
-            <w:r>
-              <w:t>indicating</w:t>
-            </w:r>
-            <w:proofErr w:type="spellEnd"/>
-            <w:r>
-              <w:t xml:space="preserve"> </w:t>
-            </w:r>
-            <w:proofErr w:type="spellStart"/>
-            <w:r>
-              <w:t>that</w:t>
-            </w:r>
-            <w:proofErr w:type="spellEnd"/>
-            <w:r>
-              <w:t xml:space="preserve"> no </w:t>
-            </w:r>
-            <w:proofErr w:type="spellStart"/>
-            <w:r>
-              <w:t>element</w:t>
-            </w:r>
-            <w:proofErr w:type="spellEnd"/>
-            <w:r>
-              <w:t xml:space="preserve"> has </w:t>
-            </w:r>
-            <w:proofErr w:type="spellStart"/>
-            <w:r>
-              <w:t>been</w:t>
-            </w:r>
-            <w:proofErr w:type="spellEnd"/>
-            <w:r>
-              <w:t xml:space="preserve"> </w:t>
-            </w:r>
-            <w:proofErr w:type="spellStart"/>
-            <w:r>
-              <w:t>choosen</w:t>
-            </w:r>
-            <w:proofErr w:type="spellEnd"/>
-            <w:r>
-              <w:t xml:space="preserve"> </w:t>
-            </w:r>
-            <w:proofErr w:type="spellStart"/>
-            <w:r>
-              <w:t>from</w:t>
-            </w:r>
-            <w:proofErr w:type="spellEnd"/>
-            <w:r>
-              <w:t xml:space="preserve"> </w:t>
-            </w:r>
-            <w:proofErr w:type="spellStart"/>
-            <w:r>
-              <w:t>the</w:t>
-            </w:r>
-            <w:proofErr w:type="spellEnd"/>
-            <w:r>
-              <w:t xml:space="preserve"> </w:t>
-            </w:r>
-            <w:proofErr w:type="spellStart"/>
-            <w:r>
-              <w:t>list</w:t>
-            </w:r>
-            <w:proofErr w:type="spellEnd"/>
+            <w:pPr>
+              <w:rPr>
+                <w:lang w:val="en-GB"/>
+              </w:rPr>
+            </w:pPr>
+            <w:r>
+              <w:rPr>
+                <w:lang w:val="en-GB"/>
+              </w:rPr>
+              <w:t>System displays an error indicating that no element has been choosen from the list</w:t>
+            </w:r>
           </w:p>
         </w:tc>
       </w:tr>
@@ -8610,19 +7015,9 @@
           <w:rFonts w:ascii="Calibri Light" w:eastAsia="Yu Gothic Light" w:hAnsi="Calibri Light" w:cs="Times New Roman"/>
         </w:rPr>
       </w:pPr>
-      <w:proofErr w:type="spellStart"/>
-      <w:r>
-        <w:t>Activity</w:t>
-      </w:r>
-      <w:proofErr w:type="spellEnd"/>
-      <w:r>
-        <w:t xml:space="preserve"> </w:t>
-      </w:r>
-      <w:proofErr w:type="spellStart"/>
-      <w:r>
-        <w:t>diagrams</w:t>
-      </w:r>
-      <w:proofErr w:type="spellEnd"/>
+      <w:r>
+        <w:t>Activity diagrams</w:t>
+      </w:r>
     </w:p>
     <w:p/>
     <w:sectPr>
@@ -8636,7 +7031,7 @@
 </file>
 
 <file path=word/numbering.xml><?xml version="1.0" encoding="utf-8"?>
-<w:numbering xmlns:wpc="http://schemas.microsoft.com/office/word/2010/wordprocessingCanvas" xmlns:cx="http://schemas.microsoft.com/office/drawing/2014/chartex" xmlns:cx1="http://schemas.microsoft.com/office/drawing/2015/9/8/chartex" xmlns:cx2="http://schemas.microsoft.com/office/drawing/2015/10/21/chartex" xmlns:cx3="http://schemas.microsoft.com/office/drawing/2016/5/9/chartex" xmlns:cx4="http://schemas.microsoft.com/office/drawing/2016/5/10/chartex" xmlns:cx5="http://schemas.microsoft.com/office/drawing/2016/5/11/chartex" xmlns:cx6="http://schemas.microsoft.com/office/drawing/2016/5/12/chartex" xmlns:cx7="http://schemas.microsoft.com/office/drawing/2016/5/13/chartex" xmlns:cx8="http://schemas.microsoft.com/office/drawing/2016/5/14/chartex" xmlns:mc="http://schemas.openxmlformats.org/markup-compatibility/2006" xmlns:aink="http://schemas.microsoft.com/office/drawing/2016/ink" xmlns:am3d="http://schemas.microsoft.com/office/drawing/2017/model3d" xmlns:o="urn:schemas-microsoft-com:office:office" xmlns:r="http://schemas.openxmlformats.org/officeDocument/2006/relationships" xmlns:m="http://schemas.openxmlformats.org/officeDocument/2006/math" xmlns:v="urn:schemas-microsoft-com:vml" xmlns:wp14="http://schemas.microsoft.com/office/word/2010/wordprocessingDrawing" xmlns:wp="http://schemas.openxmlformats.org/drawingml/2006/wordprocessingDrawing" xmlns:w10="urn:schemas-microsoft-com:office:word" xmlns:w="http://schemas.openxmlformats.org/wordprocessingml/2006/main" xmlns:w14="http://schemas.microsoft.com/office/word/2010/wordml" xmlns:w15="http://schemas.microsoft.com/office/word/2012/wordml" xmlns:w16cex="http://schemas.microsoft.com/office/word/2018/wordml/cex" xmlns:w16cid="http://schemas.microsoft.com/office/word/2016/wordml/cid" xmlns:w16="http://schemas.microsoft.com/office/word/2018/wordml" xmlns:w16sdtdh="http://schemas.microsoft.com/office/word/2020/wordml/sdtdatahash" xmlns:w16se="http://schemas.microsoft.com/office/word/2015/wordml/symex" xmlns:wpg="http://schemas.microsoft.com/office/word/2010/wordprocessingGroup" xmlns:wpi="http://schemas.microsoft.com/office/word/2010/wordprocessingInk" xmlns:wne="http://schemas.microsoft.com/office/word/2006/wordml" xmlns:wps="http://schemas.microsoft.com/office/word/2010/wordprocessingShape" mc:Ignorable="w14 w15 w16se w16cid w16 w16cex w16sdtdh wp14">
+<w:numbering xmlns:wpc="http://schemas.microsoft.com/office/word/2010/wordprocessingCanvas" xmlns:cx="http://schemas.microsoft.com/office/drawing/2014/chartex" xmlns:cx1="http://schemas.microsoft.com/office/drawing/2015/9/8/chartex" xmlns:cx2="http://schemas.microsoft.com/office/drawing/2015/10/21/chartex" xmlns:cx3="http://schemas.microsoft.com/office/drawing/2016/5/9/chartex" xmlns:cx4="http://schemas.microsoft.com/office/drawing/2016/5/10/chartex" xmlns:cx5="http://schemas.microsoft.com/office/drawing/2016/5/11/chartex" xmlns:cx6="http://schemas.microsoft.com/office/drawing/2016/5/12/chartex" xmlns:cx7="http://schemas.microsoft.com/office/drawing/2016/5/13/chartex" xmlns:cx8="http://schemas.microsoft.com/office/drawing/2016/5/14/chartex" xmlns:mc="http://schemas.openxmlformats.org/markup-compatibility/2006" xmlns:aink="http://schemas.microsoft.com/office/drawing/2016/ink" xmlns:am3d="http://schemas.microsoft.com/office/drawing/2017/model3d" xmlns:o="urn:schemas-microsoft-com:office:office" xmlns:oel="http://schemas.microsoft.com/office/2019/extlst" xmlns:r="http://schemas.openxmlformats.org/officeDocument/2006/relationships" xmlns:m="http://schemas.openxmlformats.org/officeDocument/2006/math" xmlns:v="urn:schemas-microsoft-com:vml" xmlns:wp14="http://schemas.microsoft.com/office/word/2010/wordprocessingDrawing" xmlns:wp="http://schemas.openxmlformats.org/drawingml/2006/wordprocessingDrawing" xmlns:w10="urn:schemas-microsoft-com:office:word" xmlns:w="http://schemas.openxmlformats.org/wordprocessingml/2006/main" xmlns:w14="http://schemas.microsoft.com/office/word/2010/wordml" xmlns:w15="http://schemas.microsoft.com/office/word/2012/wordml" xmlns:w16cex="http://schemas.microsoft.com/office/word/2018/wordml/cex" xmlns:w16cid="http://schemas.microsoft.com/office/word/2016/wordml/cid" xmlns:w16="http://schemas.microsoft.com/office/word/2018/wordml" xmlns:w16sdtdh="http://schemas.microsoft.com/office/word/2020/wordml/sdtdatahash" xmlns:w16se="http://schemas.microsoft.com/office/word/2015/wordml/symex" xmlns:wpg="http://schemas.microsoft.com/office/word/2010/wordprocessingGroup" xmlns:wpi="http://schemas.microsoft.com/office/word/2010/wordprocessingInk" xmlns:wne="http://schemas.microsoft.com/office/word/2006/wordml" xmlns:wps="http://schemas.microsoft.com/office/word/2010/wordprocessingShape" mc:Ignorable="w14 w15 w16se w16cid w16 w16cex w16sdtdh wp14">
   <w:abstractNum w:abstractNumId="0" w15:restartNumberingAfterBreak="0">
     <w:nsid w:val="00586209"/>
     <w:multiLevelType w:val="hybridMultilevel"/>
@@ -11560,9 +9955,12 @@
 </file>
 
 <file path=customXml/item2.xml><?xml version="1.0" encoding="utf-8"?>
-<p:properties xmlns:p="http://schemas.microsoft.com/office/2006/metadata/properties" xmlns:xsi="http://www.w3.org/2001/XMLSchema-instance" xmlns:pc="http://schemas.microsoft.com/office/infopath/2007/PartnerControls">
-  <documentManagement/>
-</p:properties>
+<?mso-contentType ?>
+<FormTemplates xmlns="http://schemas.microsoft.com/sharepoint/v3/contenttype/forms">
+  <Display>DocumentLibraryForm</Display>
+  <Edit>DocumentLibraryForm</Edit>
+  <New>DocumentLibraryForm</New>
+</FormTemplates>
 </file>
 
 <file path=customXml/item3.xml><?xml version="1.0" encoding="utf-8"?>
@@ -11751,12 +10149,9 @@
 </file>
 
 <file path=customXml/item4.xml><?xml version="1.0" encoding="utf-8"?>
-<?mso-contentType ?>
-<FormTemplates xmlns="http://schemas.microsoft.com/sharepoint/v3/contenttype/forms">
-  <Display>DocumentLibraryForm</Display>
-  <Edit>DocumentLibraryForm</Edit>
-  <New>DocumentLibraryForm</New>
-</FormTemplates>
+<p:properties xmlns:p="http://schemas.microsoft.com/office/2006/metadata/properties" xmlns:xsi="http://www.w3.org/2001/XMLSchema-instance" xmlns:pc="http://schemas.microsoft.com/office/infopath/2007/PartnerControls">
+  <documentManagement/>
+</p:properties>
 </file>
 
 <file path=customXml/itemProps1.xml><?xml version="1.0" encoding="utf-8"?>
@@ -11768,10 +10163,9 @@
 </file>
 
 <file path=customXml/itemProps2.xml><?xml version="1.0" encoding="utf-8"?>
-<ds:datastoreItem xmlns:ds="http://schemas.openxmlformats.org/officeDocument/2006/customXml" ds:itemID="{25E5FBFB-2F9C-4129-8410-3F64C68B0D44}">
+<ds:datastoreItem xmlns:ds="http://schemas.openxmlformats.org/officeDocument/2006/customXml" ds:itemID="{A42F06B1-0CE7-4178-8F17-E88F3DCA9285}">
   <ds:schemaRefs>
-    <ds:schemaRef ds:uri="http://schemas.microsoft.com/office/2006/metadata/properties"/>
-    <ds:schemaRef ds:uri="http://schemas.microsoft.com/office/infopath/2007/PartnerControls"/>
+    <ds:schemaRef ds:uri="http://schemas.microsoft.com/sharepoint/v3/contenttype/forms"/>
   </ds:schemaRefs>
 </ds:datastoreItem>
 </file>
@@ -11796,9 +10190,10 @@
 </file>
 
 <file path=customXml/itemProps4.xml><?xml version="1.0" encoding="utf-8"?>
-<ds:datastoreItem xmlns:ds="http://schemas.openxmlformats.org/officeDocument/2006/customXml" ds:itemID="{A42F06B1-0CE7-4178-8F17-E88F3DCA9285}">
+<ds:datastoreItem xmlns:ds="http://schemas.openxmlformats.org/officeDocument/2006/customXml" ds:itemID="{25E5FBFB-2F9C-4129-8410-3F64C68B0D44}">
   <ds:schemaRefs>
-    <ds:schemaRef ds:uri="http://schemas.microsoft.com/sharepoint/v3/contenttype/forms"/>
+    <ds:schemaRef ds:uri="http://schemas.microsoft.com/office/2006/metadata/properties"/>
+    <ds:schemaRef ds:uri="http://schemas.microsoft.com/office/infopath/2007/PartnerControls"/>
   </ds:schemaRefs>
 </ds:datastoreItem>
 </file>
</xml_diff>

<commit_message>
Including exceptions in analysis
</commit_message>
<xml_diff>
--- a/Analysis/Analysis Group 3.docx
+++ b/Analysis/Analysis Group 3.docx
@@ -1,6 +1,6 @@
 
 <file path=word/document.xml><?xml version="1.0" encoding="utf-8"?>
-<w:document xmlns:wpc="http://schemas.microsoft.com/office/word/2010/wordprocessingCanvas" xmlns:cx="http://schemas.microsoft.com/office/drawing/2014/chartex" xmlns:cx1="http://schemas.microsoft.com/office/drawing/2015/9/8/chartex" xmlns:cx2="http://schemas.microsoft.com/office/drawing/2015/10/21/chartex" xmlns:cx3="http://schemas.microsoft.com/office/drawing/2016/5/9/chartex" xmlns:cx4="http://schemas.microsoft.com/office/drawing/2016/5/10/chartex" xmlns:cx5="http://schemas.microsoft.com/office/drawing/2016/5/11/chartex" xmlns:cx6="http://schemas.microsoft.com/office/drawing/2016/5/12/chartex" xmlns:cx7="http://schemas.microsoft.com/office/drawing/2016/5/13/chartex" xmlns:cx8="http://schemas.microsoft.com/office/drawing/2016/5/14/chartex" xmlns:mc="http://schemas.openxmlformats.org/markup-compatibility/2006" xmlns:aink="http://schemas.microsoft.com/office/drawing/2016/ink" xmlns:am3d="http://schemas.microsoft.com/office/drawing/2017/model3d" xmlns:o="urn:schemas-microsoft-com:office:office" xmlns:r="http://schemas.openxmlformats.org/officeDocument/2006/relationships" xmlns:m="http://schemas.openxmlformats.org/officeDocument/2006/math" xmlns:v="urn:schemas-microsoft-com:vml" xmlns:wp14="http://schemas.microsoft.com/office/word/2010/wordprocessingDrawing" xmlns:wp="http://schemas.openxmlformats.org/drawingml/2006/wordprocessingDrawing" xmlns:w10="urn:schemas-microsoft-com:office:word" xmlns:w="http://schemas.openxmlformats.org/wordprocessingml/2006/main" xmlns:w14="http://schemas.microsoft.com/office/word/2010/wordml" xmlns:w15="http://schemas.microsoft.com/office/word/2012/wordml" xmlns:w16cex="http://schemas.microsoft.com/office/word/2018/wordml/cex" xmlns:w16cid="http://schemas.microsoft.com/office/word/2016/wordml/cid" xmlns:w16="http://schemas.microsoft.com/office/word/2018/wordml" xmlns:w16sdtdh="http://schemas.microsoft.com/office/word/2020/wordml/sdtdatahash" xmlns:w16se="http://schemas.microsoft.com/office/word/2015/wordml/symex" xmlns:wpg="http://schemas.microsoft.com/office/word/2010/wordprocessingGroup" xmlns:wpi="http://schemas.microsoft.com/office/word/2010/wordprocessingInk" xmlns:wne="http://schemas.microsoft.com/office/word/2006/wordml" xmlns:wps="http://schemas.microsoft.com/office/word/2010/wordprocessingShape" mc:Ignorable="w14 w15 w16se w16cid w16 w16cex w16sdtdh wp14">
+<w:document xmlns:wpc="http://schemas.microsoft.com/office/word/2010/wordprocessingCanvas" xmlns:cx="http://schemas.microsoft.com/office/drawing/2014/chartex" xmlns:cx1="http://schemas.microsoft.com/office/drawing/2015/9/8/chartex" xmlns:cx2="http://schemas.microsoft.com/office/drawing/2015/10/21/chartex" xmlns:cx3="http://schemas.microsoft.com/office/drawing/2016/5/9/chartex" xmlns:cx4="http://schemas.microsoft.com/office/drawing/2016/5/10/chartex" xmlns:cx5="http://schemas.microsoft.com/office/drawing/2016/5/11/chartex" xmlns:cx6="http://schemas.microsoft.com/office/drawing/2016/5/12/chartex" xmlns:cx7="http://schemas.microsoft.com/office/drawing/2016/5/13/chartex" xmlns:cx8="http://schemas.microsoft.com/office/drawing/2016/5/14/chartex" xmlns:mc="http://schemas.openxmlformats.org/markup-compatibility/2006" xmlns:aink="http://schemas.microsoft.com/office/drawing/2016/ink" xmlns:am3d="http://schemas.microsoft.com/office/drawing/2017/model3d" xmlns:o="urn:schemas-microsoft-com:office:office" xmlns:oel="http://schemas.microsoft.com/office/2019/extlst" xmlns:r="http://schemas.openxmlformats.org/officeDocument/2006/relationships" xmlns:m="http://schemas.openxmlformats.org/officeDocument/2006/math" xmlns:v="urn:schemas-microsoft-com:vml" xmlns:wp14="http://schemas.microsoft.com/office/word/2010/wordprocessingDrawing" xmlns:wp="http://schemas.openxmlformats.org/drawingml/2006/wordprocessingDrawing" xmlns:w10="urn:schemas-microsoft-com:office:word" xmlns:w="http://schemas.openxmlformats.org/wordprocessingml/2006/main" xmlns:w14="http://schemas.microsoft.com/office/word/2010/wordml" xmlns:w15="http://schemas.microsoft.com/office/word/2012/wordml" xmlns:w16cex="http://schemas.microsoft.com/office/word/2018/wordml/cex" xmlns:w16cid="http://schemas.microsoft.com/office/word/2016/wordml/cid" xmlns:w16="http://schemas.microsoft.com/office/word/2018/wordml" xmlns:w16sdtdh="http://schemas.microsoft.com/office/word/2020/wordml/sdtdatahash" xmlns:w16se="http://schemas.microsoft.com/office/word/2015/wordml/symex" xmlns:wpg="http://schemas.microsoft.com/office/word/2010/wordprocessingGroup" xmlns:wpi="http://schemas.microsoft.com/office/word/2010/wordprocessingInk" xmlns:wne="http://schemas.microsoft.com/office/word/2006/wordml" xmlns:wps="http://schemas.microsoft.com/office/word/2010/wordprocessingShape" mc:Ignorable="w14 w15 w16se w16cid w16 w16cex w16sdtdh wp14">
   <w:body>
     <w:p>
       <w:pPr>
@@ -489,7 +489,21 @@
         <w:rPr>
           <w:lang w:val="en-US"/>
         </w:rPr>
-        <w:t>. As a library user, I want to see the items I have borrowed and their information, including the remaining time, so I know when I have to return them.</w:t>
+        <w:t xml:space="preserve">. As a library user, I want to see the items I have borrowed and their information, including the remaining time, so I know when I </w:t>
+      </w:r>
+      <w:proofErr w:type="gramStart"/>
+      <w:r>
+        <w:rPr>
+          <w:lang w:val="en-US"/>
+        </w:rPr>
+        <w:t>have to</w:t>
+      </w:r>
+      <w:proofErr w:type="gramEnd"/>
+      <w:r>
+        <w:rPr>
+          <w:lang w:val="en-US"/>
+        </w:rPr>
+        <w:t xml:space="preserve"> return them.</w:t>
       </w:r>
     </w:p>
     <w:p>
@@ -1272,7 +1286,21 @@
         <w:rPr>
           <w:lang w:val="en-US"/>
         </w:rPr>
-        <w:t xml:space="preserve">:  isbn, title, </w:t>
+        <w:t xml:space="preserve">:  </w:t>
+      </w:r>
+      <w:proofErr w:type="spellStart"/>
+      <w:r>
+        <w:rPr>
+          <w:lang w:val="en-US"/>
+        </w:rPr>
+        <w:t>isbn</w:t>
+      </w:r>
+      <w:proofErr w:type="spellEnd"/>
+      <w:r>
+        <w:rPr>
+          <w:lang w:val="en-US"/>
+        </w:rPr>
+        <w:t xml:space="preserve">, title, </w:t>
       </w:r>
       <w:r>
         <w:rPr>
@@ -1310,11 +1338,33 @@
         </w:rPr>
         <w:t xml:space="preserve">the mandatory information is </w:t>
       </w:r>
-      <w:r>
-        <w:rPr>
-          <w:lang w:val="en-US"/>
-        </w:rPr>
-        <w:t>isbn, title, publisher and genr</w:t>
+      <w:proofErr w:type="spellStart"/>
+      <w:r>
+        <w:rPr>
+          <w:lang w:val="en-US"/>
+        </w:rPr>
+        <w:t>isbn</w:t>
+      </w:r>
+      <w:proofErr w:type="spellEnd"/>
+      <w:r>
+        <w:rPr>
+          <w:lang w:val="en-US"/>
+        </w:rPr>
+        <w:t xml:space="preserve">, title, </w:t>
+      </w:r>
+      <w:proofErr w:type="gramStart"/>
+      <w:r>
+        <w:rPr>
+          <w:lang w:val="en-US"/>
+        </w:rPr>
+        <w:t>publisher</w:t>
+      </w:r>
+      <w:proofErr w:type="gramEnd"/>
+      <w:r>
+        <w:rPr>
+          <w:lang w:val="en-US"/>
+        </w:rPr>
+        <w:t xml:space="preserve"> and genr</w:t>
       </w:r>
       <w:r>
         <w:rPr>
@@ -1362,7 +1412,21 @@
         <w:rPr>
           <w:lang w:val="en-US"/>
         </w:rPr>
-        <w:t>, month and year)</w:t>
+        <w:t xml:space="preserve">, </w:t>
+      </w:r>
+      <w:proofErr w:type="gramStart"/>
+      <w:r>
+        <w:rPr>
+          <w:lang w:val="en-US"/>
+        </w:rPr>
+        <w:t>month</w:t>
+      </w:r>
+      <w:proofErr w:type="gramEnd"/>
+      <w:r>
+        <w:rPr>
+          <w:lang w:val="en-US"/>
+        </w:rPr>
+        <w:t xml:space="preserve"> and year)</w:t>
       </w:r>
       <w:r>
         <w:rPr>
@@ -1422,7 +1486,21 @@
         <w:rPr>
           <w:lang w:val="en-US"/>
         </w:rPr>
-        <w:t xml:space="preserve"> social security number (ssn), first and last name, date of employment and their password</w:t>
+        <w:t xml:space="preserve"> social security number (</w:t>
+      </w:r>
+      <w:proofErr w:type="spellStart"/>
+      <w:r>
+        <w:rPr>
+          <w:lang w:val="en-US"/>
+        </w:rPr>
+        <w:t>ssn</w:t>
+      </w:r>
+      <w:proofErr w:type="spellEnd"/>
+      <w:r>
+        <w:rPr>
+          <w:lang w:val="en-US"/>
+        </w:rPr>
+        <w:t>), first and last name, date of employment and their password</w:t>
       </w:r>
       <w:r>
         <w:rPr>
@@ -1446,7 +1524,21 @@
         <w:rPr>
           <w:lang w:val="en-US"/>
         </w:rPr>
-        <w:t>Library manager: social security number (ssn), first and last name and their password.</w:t>
+        <w:t>Library manager: social security number (</w:t>
+      </w:r>
+      <w:proofErr w:type="spellStart"/>
+      <w:r>
+        <w:rPr>
+          <w:lang w:val="en-US"/>
+        </w:rPr>
+        <w:t>ssn</w:t>
+      </w:r>
+      <w:proofErr w:type="spellEnd"/>
+      <w:r>
+        <w:rPr>
+          <w:lang w:val="en-US"/>
+        </w:rPr>
+        <w:t>), first and last name and their password.</w:t>
       </w:r>
     </w:p>
     <w:p>
@@ -1554,7 +1646,14 @@
         <w:rPr>
           <w:lang w:val="en-GB"/>
         </w:rPr>
-        <w:t xml:space="preserve"> 1, 6,</w:t>
+        <w:t xml:space="preserve"> 1, 6</w:t>
+      </w:r>
+      <w:proofErr w:type="gramStart"/>
+      <w:r>
+        <w:rPr>
+          <w:lang w:val="en-GB"/>
+        </w:rPr>
+        <w:t>,</w:t>
       </w:r>
       <w:r>
         <w:rPr>
@@ -1562,6 +1661,7 @@
         </w:rPr>
         <w:t xml:space="preserve"> )</w:t>
       </w:r>
+      <w:proofErr w:type="gramEnd"/>
     </w:p>
     <w:p>
       <w:pPr>
@@ -1608,7 +1708,14 @@
         <w:rPr>
           <w:lang w:val="en-GB"/>
         </w:rPr>
-        <w:t xml:space="preserve"> 2, 5, </w:t>
+        <w:t xml:space="preserve"> 2, 5</w:t>
+      </w:r>
+      <w:proofErr w:type="gramStart"/>
+      <w:r>
+        <w:rPr>
+          <w:lang w:val="en-GB"/>
+        </w:rPr>
+        <w:t xml:space="preserve">, </w:t>
       </w:r>
       <w:r>
         <w:rPr>
@@ -1616,6 +1723,7 @@
         </w:rPr>
         <w:t>)</w:t>
       </w:r>
+      <w:proofErr w:type="gramEnd"/>
     </w:p>
     <w:p>
       <w:pPr>
@@ -1854,7 +1962,14 @@
         <w:rPr>
           <w:lang w:val="en-GB"/>
         </w:rPr>
-        <w:t xml:space="preserve"> (Requirements:</w:t>
+        <w:t xml:space="preserve"> (Requirements</w:t>
+      </w:r>
+      <w:proofErr w:type="gramStart"/>
+      <w:r>
+        <w:rPr>
+          <w:lang w:val="en-GB"/>
+        </w:rPr>
+        <w:t>:</w:t>
       </w:r>
       <w:r>
         <w:rPr>
@@ -1868,6 +1983,7 @@
         </w:rPr>
         <w:t>)</w:t>
       </w:r>
+      <w:proofErr w:type="gramEnd"/>
     </w:p>
     <w:p>
       <w:pPr>
@@ -1922,12 +2038,14 @@
         </w:rPr>
         <w:t>Requirements</w:t>
       </w:r>
+      <w:proofErr w:type="gramStart"/>
       <w:r>
         <w:rPr>
           <w:lang w:val="en-GB"/>
         </w:rPr>
         <w:t>: )</w:t>
       </w:r>
+      <w:proofErr w:type="gramEnd"/>
     </w:p>
     <w:p>
       <w:pPr>
@@ -2047,13 +2165,27 @@
         <w:rPr>
           <w:lang w:val="en-GB"/>
         </w:rPr>
-        <w:t>library-user</w:t>
-      </w:r>
-      <w:r>
-        <w:rPr>
-          <w:lang w:val="en-GB"/>
-        </w:rPr>
-        <w:t>(Requirements:)</w:t>
+        <w:t>library-</w:t>
+      </w:r>
+      <w:proofErr w:type="gramStart"/>
+      <w:r>
+        <w:rPr>
+          <w:lang w:val="en-GB"/>
+        </w:rPr>
+        <w:t>user</w:t>
+      </w:r>
+      <w:r>
+        <w:rPr>
+          <w:lang w:val="en-GB"/>
+        </w:rPr>
+        <w:t>(</w:t>
+      </w:r>
+      <w:proofErr w:type="gramEnd"/>
+      <w:r>
+        <w:rPr>
+          <w:lang w:val="en-GB"/>
+        </w:rPr>
+        <w:t>Requirements:)</w:t>
       </w:r>
     </w:p>
     <w:p>
@@ -2304,9 +2436,11 @@
             </w:tcBorders>
           </w:tcPr>
           <w:p>
+            <w:proofErr w:type="spellStart"/>
             <w:r>
               <w:t>Librarian</w:t>
             </w:r>
+            <w:proofErr w:type="spellEnd"/>
             <w:r>
               <w:t>.</w:t>
             </w:r>
@@ -2641,7 +2775,21 @@
               <w:rPr>
                 <w:lang w:val="en-US"/>
               </w:rPr>
-              <w:t xml:space="preserve"> (see non-functional requirement e.)</w:t>
+              <w:t xml:space="preserve"> (</w:t>
+            </w:r>
+            <w:proofErr w:type="gramStart"/>
+            <w:r>
+              <w:rPr>
+                <w:lang w:val="en-US"/>
+              </w:rPr>
+              <w:t>see</w:t>
+            </w:r>
+            <w:proofErr w:type="gramEnd"/>
+            <w:r>
+              <w:rPr>
+                <w:lang w:val="en-US"/>
+              </w:rPr>
+              <w:t xml:space="preserve"> non-functional requirement e.)</w:t>
             </w:r>
           </w:p>
           <w:p>
@@ -3041,13 +3189,31 @@
                 <w:bCs/>
               </w:rPr>
             </w:pPr>
+            <w:proofErr w:type="spellStart"/>
             <w:r>
               <w:rPr>
                 <w:b/>
                 <w:bCs/>
               </w:rPr>
-              <w:t>Exception sequence</w:t>
-            </w:r>
+              <w:t>Exception</w:t>
+            </w:r>
+            <w:proofErr w:type="spellEnd"/>
+            <w:r>
+              <w:rPr>
+                <w:b/>
+                <w:bCs/>
+              </w:rPr>
+              <w:t xml:space="preserve"> </w:t>
+            </w:r>
+            <w:proofErr w:type="spellStart"/>
+            <w:r>
+              <w:rPr>
+                <w:b/>
+                <w:bCs/>
+              </w:rPr>
+              <w:t>sequence</w:t>
+            </w:r>
+            <w:proofErr w:type="spellEnd"/>
           </w:p>
         </w:tc>
         <w:tc>
@@ -3139,28 +3305,27 @@
                 <w:szCs w:val="24"/>
                 <w:lang w:val="en-US"/>
               </w:rPr>
-              <w:t xml:space="preserve"> will display and error and ask for the information to          </w:t>
-            </w:r>
-          </w:p>
-          <w:p>
-            <w:pPr>
-              <w:rPr>
-                <w:rFonts w:ascii="Calibri" w:eastAsia="Calibri" w:hAnsi="Calibri" w:cs="Calibri"/>
-                <w:color w:val="000000" w:themeColor="text1"/>
-                <w:sz w:val="24"/>
-                <w:szCs w:val="24"/>
-                <w:lang w:val="en-US"/>
-              </w:rPr>
-            </w:pPr>
-            <w:r>
-              <w:rPr>
-                <w:rFonts w:ascii="Calibri" w:eastAsia="Calibri" w:hAnsi="Calibri" w:cs="Calibri"/>
-                <w:color w:val="000000" w:themeColor="text1"/>
-                <w:sz w:val="24"/>
-                <w:szCs w:val="24"/>
-                <w:lang w:val="en-US"/>
-              </w:rPr>
-              <w:t xml:space="preserve">          be introduced again</w:t>
+              <w:t xml:space="preserve"> will display and error</w:t>
+            </w:r>
+            <w:r>
+              <w:rPr>
+                <w:rFonts w:ascii="Calibri" w:eastAsia="Calibri" w:hAnsi="Calibri" w:cs="Calibri"/>
+                <w:color w:val="000000" w:themeColor="text1"/>
+                <w:sz w:val="24"/>
+                <w:szCs w:val="24"/>
+                <w:lang w:val="en-US"/>
+              </w:rPr>
+              <w:t xml:space="preserve"> (see notes)</w:t>
+            </w:r>
+            <w:r>
+              <w:rPr>
+                <w:rFonts w:ascii="Calibri" w:eastAsia="Calibri" w:hAnsi="Calibri" w:cs="Calibri"/>
+                <w:color w:val="000000" w:themeColor="text1"/>
+                <w:sz w:val="24"/>
+                <w:szCs w:val="24"/>
+                <w:lang w:val="en-US"/>
+              </w:rPr>
+              <w:t xml:space="preserve"> and ask for the information to be introduced again</w:t>
             </w:r>
           </w:p>
           <w:p>
@@ -3282,8 +3447,411 @@
                 <w:szCs w:val="24"/>
                 <w:lang w:val="en-US"/>
               </w:rPr>
-              <w:t xml:space="preserve"> </w:t>
-            </w:r>
+              <w:t>Regarding the ES 1, the errors the system might display are the following:</w:t>
+            </w:r>
+          </w:p>
+          <w:p>
+            <w:pPr>
+              <w:rPr>
+                <w:rFonts w:ascii="Calibri" w:eastAsia="Calibri" w:hAnsi="Calibri" w:cs="Calibri"/>
+                <w:color w:val="000000" w:themeColor="text1"/>
+                <w:sz w:val="24"/>
+                <w:szCs w:val="24"/>
+                <w:lang w:val="en-US"/>
+              </w:rPr>
+            </w:pPr>
+            <w:r>
+              <w:rPr>
+                <w:rFonts w:ascii="Calibri" w:eastAsia="Calibri" w:hAnsi="Calibri" w:cs="Calibri"/>
+                <w:color w:val="000000" w:themeColor="text1"/>
+                <w:sz w:val="24"/>
+                <w:szCs w:val="24"/>
+                <w:lang w:val="en-US"/>
+              </w:rPr>
+              <w:t>Book:</w:t>
+            </w:r>
+          </w:p>
+          <w:p>
+            <w:pPr>
+              <w:rPr>
+                <w:rFonts w:ascii="Calibri" w:eastAsia="Calibri" w:hAnsi="Calibri" w:cs="Calibri"/>
+                <w:color w:val="000000" w:themeColor="text1"/>
+                <w:sz w:val="24"/>
+                <w:szCs w:val="24"/>
+                <w:lang w:val="en-US"/>
+              </w:rPr>
+            </w:pPr>
+            <w:r>
+              <w:rPr>
+                <w:rFonts w:ascii="Calibri" w:eastAsia="Calibri" w:hAnsi="Calibri" w:cs="Calibri"/>
+                <w:color w:val="000000" w:themeColor="text1"/>
+                <w:sz w:val="24"/>
+                <w:szCs w:val="24"/>
+                <w:lang w:val="en-US"/>
+              </w:rPr>
+              <w:t>Title can’t be null</w:t>
+            </w:r>
+          </w:p>
+          <w:p>
+            <w:pPr>
+              <w:rPr>
+                <w:rFonts w:ascii="Calibri" w:eastAsia="Calibri" w:hAnsi="Calibri" w:cs="Calibri"/>
+                <w:color w:val="000000" w:themeColor="text1"/>
+                <w:sz w:val="24"/>
+                <w:szCs w:val="24"/>
+                <w:lang w:val="en-US"/>
+              </w:rPr>
+            </w:pPr>
+            <w:r>
+              <w:rPr>
+                <w:rFonts w:ascii="Calibri" w:eastAsia="Calibri" w:hAnsi="Calibri" w:cs="Calibri"/>
+                <w:color w:val="000000" w:themeColor="text1"/>
+                <w:sz w:val="24"/>
+                <w:szCs w:val="24"/>
+                <w:lang w:val="en-US"/>
+              </w:rPr>
+              <w:t>Publisher can’t be null</w:t>
+            </w:r>
+          </w:p>
+          <w:p>
+            <w:pPr>
+              <w:rPr>
+                <w:rFonts w:ascii="Calibri" w:eastAsia="Calibri" w:hAnsi="Calibri" w:cs="Calibri"/>
+                <w:color w:val="000000" w:themeColor="text1"/>
+                <w:sz w:val="24"/>
+                <w:szCs w:val="24"/>
+                <w:lang w:val="en-US"/>
+              </w:rPr>
+            </w:pPr>
+            <w:proofErr w:type="spellStart"/>
+            <w:r>
+              <w:rPr>
+                <w:rFonts w:ascii="Calibri" w:eastAsia="Calibri" w:hAnsi="Calibri" w:cs="Calibri"/>
+                <w:color w:val="000000" w:themeColor="text1"/>
+                <w:sz w:val="24"/>
+                <w:szCs w:val="24"/>
+                <w:lang w:val="en-US"/>
+              </w:rPr>
+              <w:t>Isbn</w:t>
+            </w:r>
+            <w:proofErr w:type="spellEnd"/>
+            <w:r>
+              <w:rPr>
+                <w:rFonts w:ascii="Calibri" w:eastAsia="Calibri" w:hAnsi="Calibri" w:cs="Calibri"/>
+                <w:color w:val="000000" w:themeColor="text1"/>
+                <w:sz w:val="24"/>
+                <w:szCs w:val="24"/>
+                <w:lang w:val="en-US"/>
+              </w:rPr>
+              <w:t xml:space="preserve"> can’t be null</w:t>
+            </w:r>
+          </w:p>
+          <w:p>
+            <w:pPr>
+              <w:rPr>
+                <w:rFonts w:ascii="Calibri" w:eastAsia="Calibri" w:hAnsi="Calibri" w:cs="Calibri"/>
+                <w:color w:val="000000" w:themeColor="text1"/>
+                <w:sz w:val="24"/>
+                <w:szCs w:val="24"/>
+                <w:lang w:val="en-US"/>
+              </w:rPr>
+            </w:pPr>
+            <w:r>
+              <w:rPr>
+                <w:rFonts w:ascii="Calibri" w:eastAsia="Calibri" w:hAnsi="Calibri" w:cs="Calibri"/>
+                <w:color w:val="000000" w:themeColor="text1"/>
+                <w:sz w:val="24"/>
+                <w:szCs w:val="24"/>
+                <w:lang w:val="en-US"/>
+              </w:rPr>
+              <w:lastRenderedPageBreak/>
+              <w:t>Title must have less than 50 characters</w:t>
+            </w:r>
+          </w:p>
+          <w:p>
+            <w:pPr>
+              <w:rPr>
+                <w:rFonts w:ascii="Calibri" w:eastAsia="Calibri" w:hAnsi="Calibri" w:cs="Calibri"/>
+                <w:color w:val="000000" w:themeColor="text1"/>
+                <w:sz w:val="24"/>
+                <w:szCs w:val="24"/>
+                <w:lang w:val="en-US"/>
+              </w:rPr>
+            </w:pPr>
+            <w:r>
+              <w:rPr>
+                <w:rFonts w:ascii="Calibri" w:eastAsia="Calibri" w:hAnsi="Calibri" w:cs="Calibri"/>
+                <w:color w:val="000000" w:themeColor="text1"/>
+                <w:sz w:val="24"/>
+                <w:szCs w:val="24"/>
+                <w:lang w:val="en-US"/>
+              </w:rPr>
+              <w:t>Publisher must have less than 50 characters</w:t>
+            </w:r>
+          </w:p>
+          <w:p>
+            <w:pPr>
+              <w:rPr>
+                <w:rFonts w:ascii="Calibri" w:eastAsia="Calibri" w:hAnsi="Calibri" w:cs="Calibri"/>
+                <w:color w:val="000000" w:themeColor="text1"/>
+                <w:sz w:val="24"/>
+                <w:szCs w:val="24"/>
+                <w:lang w:val="en-US"/>
+              </w:rPr>
+            </w:pPr>
+            <w:r>
+              <w:rPr>
+                <w:rFonts w:ascii="Calibri" w:eastAsia="Calibri" w:hAnsi="Calibri" w:cs="Calibri"/>
+                <w:color w:val="000000" w:themeColor="text1"/>
+                <w:sz w:val="24"/>
+                <w:szCs w:val="24"/>
+                <w:lang w:val="en-US"/>
+              </w:rPr>
+              <w:t>Invalid date: future date (if the year of publication is a future one)</w:t>
+            </w:r>
+          </w:p>
+          <w:p>
+            <w:pPr>
+              <w:rPr>
+                <w:rFonts w:ascii="Calibri" w:eastAsia="Calibri" w:hAnsi="Calibri" w:cs="Calibri"/>
+                <w:color w:val="000000" w:themeColor="text1"/>
+                <w:sz w:val="24"/>
+                <w:szCs w:val="24"/>
+                <w:lang w:val="en-US"/>
+              </w:rPr>
+            </w:pPr>
+          </w:p>
+          <w:p>
+            <w:pPr>
+              <w:rPr>
+                <w:rFonts w:ascii="Calibri" w:eastAsia="Calibri" w:hAnsi="Calibri" w:cs="Calibri"/>
+                <w:color w:val="000000" w:themeColor="text1"/>
+                <w:sz w:val="24"/>
+                <w:szCs w:val="24"/>
+                <w:lang w:val="en-US"/>
+              </w:rPr>
+            </w:pPr>
+            <w:r>
+              <w:rPr>
+                <w:rFonts w:ascii="Calibri" w:eastAsia="Calibri" w:hAnsi="Calibri" w:cs="Calibri"/>
+                <w:color w:val="000000" w:themeColor="text1"/>
+                <w:sz w:val="24"/>
+                <w:szCs w:val="24"/>
+                <w:lang w:val="en-US"/>
+              </w:rPr>
+              <w:t>Magazine:</w:t>
+            </w:r>
+          </w:p>
+          <w:p>
+            <w:pPr>
+              <w:rPr>
+                <w:rFonts w:ascii="Calibri" w:eastAsia="Calibri" w:hAnsi="Calibri" w:cs="Calibri"/>
+                <w:color w:val="000000" w:themeColor="text1"/>
+                <w:sz w:val="24"/>
+                <w:szCs w:val="24"/>
+                <w:lang w:val="en-US"/>
+              </w:rPr>
+            </w:pPr>
+            <w:r>
+              <w:rPr>
+                <w:rFonts w:ascii="Calibri" w:eastAsia="Calibri" w:hAnsi="Calibri" w:cs="Calibri"/>
+                <w:color w:val="000000" w:themeColor="text1"/>
+                <w:sz w:val="24"/>
+                <w:szCs w:val="24"/>
+                <w:lang w:val="en-US"/>
+              </w:rPr>
+              <w:t>Title can’t be null</w:t>
+            </w:r>
+          </w:p>
+          <w:p>
+            <w:pPr>
+              <w:rPr>
+                <w:rFonts w:ascii="Calibri" w:eastAsia="Calibri" w:hAnsi="Calibri" w:cs="Calibri"/>
+                <w:color w:val="000000" w:themeColor="text1"/>
+                <w:sz w:val="24"/>
+                <w:szCs w:val="24"/>
+                <w:lang w:val="en-US"/>
+              </w:rPr>
+            </w:pPr>
+            <w:r>
+              <w:rPr>
+                <w:rFonts w:ascii="Calibri" w:eastAsia="Calibri" w:hAnsi="Calibri" w:cs="Calibri"/>
+                <w:color w:val="000000" w:themeColor="text1"/>
+                <w:sz w:val="24"/>
+                <w:szCs w:val="24"/>
+                <w:lang w:val="en-US"/>
+              </w:rPr>
+              <w:t>Publisher can’t be null</w:t>
+            </w:r>
+          </w:p>
+          <w:p>
+            <w:pPr>
+              <w:rPr>
+                <w:rFonts w:ascii="Calibri" w:eastAsia="Calibri" w:hAnsi="Calibri" w:cs="Calibri"/>
+                <w:color w:val="000000" w:themeColor="text1"/>
+                <w:sz w:val="24"/>
+                <w:szCs w:val="24"/>
+                <w:lang w:val="en-US"/>
+              </w:rPr>
+            </w:pPr>
+            <w:r>
+              <w:rPr>
+                <w:rFonts w:ascii="Calibri" w:eastAsia="Calibri" w:hAnsi="Calibri" w:cs="Calibri"/>
+                <w:color w:val="000000" w:themeColor="text1"/>
+                <w:sz w:val="24"/>
+                <w:szCs w:val="24"/>
+                <w:lang w:val="en-US"/>
+              </w:rPr>
+              <w:t>Day can’t be null</w:t>
+            </w:r>
+          </w:p>
+          <w:p>
+            <w:pPr>
+              <w:rPr>
+                <w:rFonts w:ascii="Calibri" w:eastAsia="Calibri" w:hAnsi="Calibri" w:cs="Calibri"/>
+                <w:color w:val="000000" w:themeColor="text1"/>
+                <w:sz w:val="24"/>
+                <w:szCs w:val="24"/>
+                <w:lang w:val="en-US"/>
+              </w:rPr>
+            </w:pPr>
+            <w:r>
+              <w:rPr>
+                <w:rFonts w:ascii="Calibri" w:eastAsia="Calibri" w:hAnsi="Calibri" w:cs="Calibri"/>
+                <w:color w:val="000000" w:themeColor="text1"/>
+                <w:sz w:val="24"/>
+                <w:szCs w:val="24"/>
+                <w:lang w:val="en-US"/>
+              </w:rPr>
+              <w:t>Month can’t be null</w:t>
+            </w:r>
+          </w:p>
+          <w:p>
+            <w:pPr>
+              <w:rPr>
+                <w:rFonts w:ascii="Calibri" w:eastAsia="Calibri" w:hAnsi="Calibri" w:cs="Calibri"/>
+                <w:color w:val="000000" w:themeColor="text1"/>
+                <w:sz w:val="24"/>
+                <w:szCs w:val="24"/>
+                <w:lang w:val="en-US"/>
+              </w:rPr>
+            </w:pPr>
+            <w:r>
+              <w:rPr>
+                <w:rFonts w:ascii="Calibri" w:eastAsia="Calibri" w:hAnsi="Calibri" w:cs="Calibri"/>
+                <w:color w:val="000000" w:themeColor="text1"/>
+                <w:sz w:val="24"/>
+                <w:szCs w:val="24"/>
+                <w:lang w:val="en-US"/>
+              </w:rPr>
+              <w:t>Year can’t be null</w:t>
+            </w:r>
+          </w:p>
+          <w:p>
+            <w:pPr>
+              <w:rPr>
+                <w:rFonts w:ascii="Calibri" w:eastAsia="Calibri" w:hAnsi="Calibri" w:cs="Calibri"/>
+                <w:color w:val="000000" w:themeColor="text1"/>
+                <w:sz w:val="24"/>
+                <w:szCs w:val="24"/>
+                <w:lang w:val="en-US"/>
+              </w:rPr>
+            </w:pPr>
+            <w:r>
+              <w:rPr>
+                <w:rFonts w:ascii="Calibri" w:eastAsia="Calibri" w:hAnsi="Calibri" w:cs="Calibri"/>
+                <w:color w:val="000000" w:themeColor="text1"/>
+                <w:sz w:val="24"/>
+                <w:szCs w:val="24"/>
+                <w:lang w:val="en-US"/>
+              </w:rPr>
+              <w:t>Title must have less than 50 characters</w:t>
+            </w:r>
+          </w:p>
+          <w:p>
+            <w:pPr>
+              <w:rPr>
+                <w:rFonts w:ascii="Calibri" w:eastAsia="Calibri" w:hAnsi="Calibri" w:cs="Calibri"/>
+                <w:color w:val="000000" w:themeColor="text1"/>
+                <w:sz w:val="24"/>
+                <w:szCs w:val="24"/>
+                <w:lang w:val="en-US"/>
+              </w:rPr>
+            </w:pPr>
+            <w:r>
+              <w:rPr>
+                <w:rFonts w:ascii="Calibri" w:eastAsia="Calibri" w:hAnsi="Calibri" w:cs="Calibri"/>
+                <w:color w:val="000000" w:themeColor="text1"/>
+                <w:sz w:val="24"/>
+                <w:szCs w:val="24"/>
+                <w:lang w:val="en-US"/>
+              </w:rPr>
+              <w:t>Publisher must have less than 50 characters</w:t>
+            </w:r>
+          </w:p>
+          <w:p>
+            <w:pPr>
+              <w:rPr>
+                <w:rFonts w:ascii="Calibri" w:eastAsia="Calibri" w:hAnsi="Calibri" w:cs="Calibri"/>
+                <w:color w:val="000000" w:themeColor="text1"/>
+                <w:sz w:val="24"/>
+                <w:szCs w:val="24"/>
+                <w:lang w:val="en-US"/>
+              </w:rPr>
+            </w:pPr>
+            <w:r>
+              <w:rPr>
+                <w:rFonts w:ascii="Calibri" w:eastAsia="Calibri" w:hAnsi="Calibri" w:cs="Calibri"/>
+                <w:color w:val="000000" w:themeColor="text1"/>
+                <w:sz w:val="24"/>
+                <w:szCs w:val="24"/>
+                <w:lang w:val="en-US"/>
+              </w:rPr>
+              <w:t>Invalid date (if the date is not a real one, ex. 31 of February)</w:t>
+            </w:r>
+          </w:p>
+          <w:p>
+            <w:pPr>
+              <w:rPr>
+                <w:rFonts w:ascii="Calibri" w:eastAsia="Calibri" w:hAnsi="Calibri" w:cs="Calibri"/>
+                <w:color w:val="000000" w:themeColor="text1"/>
+                <w:sz w:val="24"/>
+                <w:szCs w:val="24"/>
+                <w:lang w:val="en-US"/>
+              </w:rPr>
+            </w:pPr>
+            <w:r>
+              <w:rPr>
+                <w:rFonts w:ascii="Calibri" w:eastAsia="Calibri" w:hAnsi="Calibri" w:cs="Calibri"/>
+                <w:color w:val="000000" w:themeColor="text1"/>
+                <w:sz w:val="24"/>
+                <w:szCs w:val="24"/>
+                <w:lang w:val="en-US"/>
+              </w:rPr>
+              <w:t>Invalid date: future date (if the day is future)</w:t>
+            </w:r>
+          </w:p>
+          <w:p>
+            <w:pPr>
+              <w:rPr>
+                <w:rFonts w:ascii="Calibri" w:eastAsia="Calibri" w:hAnsi="Calibri" w:cs="Calibri"/>
+                <w:color w:val="000000" w:themeColor="text1"/>
+                <w:sz w:val="24"/>
+                <w:szCs w:val="24"/>
+                <w:lang w:val="en-US"/>
+              </w:rPr>
+            </w:pPr>
+          </w:p>
+          <w:p>
+            <w:pPr>
+              <w:rPr>
+                <w:rFonts w:ascii="Calibri" w:eastAsia="Calibri" w:hAnsi="Calibri" w:cs="Calibri"/>
+                <w:color w:val="000000" w:themeColor="text1"/>
+                <w:sz w:val="24"/>
+                <w:szCs w:val="24"/>
+                <w:lang w:val="en-US"/>
+              </w:rPr>
+            </w:pPr>
             <w:r>
               <w:rPr>
                 <w:rFonts w:ascii="Calibri" w:eastAsia="Calibri" w:hAnsi="Calibri" w:cs="Calibri"/>
@@ -3334,7 +3902,6 @@
           <w:rStyle w:val="Heading2Char"/>
           <w:lang w:val="en-GB"/>
         </w:rPr>
-        <w:lastRenderedPageBreak/>
         <w:t>Test cases</w:t>
       </w:r>
     </w:p>
@@ -3390,8 +3957,13 @@
             <w:tcW w:w="2801" w:type="dxa"/>
           </w:tcPr>
           <w:p>
-            <w:r>
-              <w:t>Action no.</w:t>
+            <w:proofErr w:type="spellStart"/>
+            <w:r>
+              <w:t>Action</w:t>
+            </w:r>
+            <w:proofErr w:type="spellEnd"/>
+            <w:r>
+              <w:t xml:space="preserve"> no.</w:t>
             </w:r>
           </w:p>
         </w:tc>
@@ -3400,9 +3972,11 @@
             <w:tcW w:w="2846" w:type="dxa"/>
           </w:tcPr>
           <w:p>
+            <w:proofErr w:type="spellStart"/>
             <w:r>
               <w:t>Action</w:t>
             </w:r>
+            <w:proofErr w:type="spellEnd"/>
           </w:p>
         </w:tc>
         <w:tc>
@@ -3410,9 +3984,11 @@
             <w:tcW w:w="2847" w:type="dxa"/>
           </w:tcPr>
           <w:p>
+            <w:proofErr w:type="spellStart"/>
             <w:r>
               <w:t>Reaction</w:t>
             </w:r>
+            <w:proofErr w:type="spellEnd"/>
           </w:p>
         </w:tc>
       </w:tr>
@@ -3432,9 +4008,27 @@
             <w:tcW w:w="2846" w:type="dxa"/>
           </w:tcPr>
           <w:p>
-            <w:r>
-              <w:t>Choose add book</w:t>
-            </w:r>
+            <w:proofErr w:type="spellStart"/>
+            <w:r>
+              <w:t>Choose</w:t>
+            </w:r>
+            <w:proofErr w:type="spellEnd"/>
+            <w:r>
+              <w:t xml:space="preserve"> </w:t>
+            </w:r>
+            <w:proofErr w:type="spellStart"/>
+            <w:r>
+              <w:t>add</w:t>
+            </w:r>
+            <w:proofErr w:type="spellEnd"/>
+            <w:r>
+              <w:t xml:space="preserve"> </w:t>
+            </w:r>
+            <w:proofErr w:type="spellStart"/>
+            <w:r>
+              <w:t>book</w:t>
+            </w:r>
+            <w:proofErr w:type="spellEnd"/>
           </w:p>
         </w:tc>
         <w:tc>
@@ -3457,7 +4051,35 @@
               <w:rPr>
                 <w:lang w:val="en-GB"/>
               </w:rPr>
-              <w:t>title, publisher, author, isbn, year of publication, edition and a list of genres.</w:t>
+              <w:t xml:space="preserve">title, publisher, author, </w:t>
+            </w:r>
+            <w:proofErr w:type="spellStart"/>
+            <w:r>
+              <w:rPr>
+                <w:lang w:val="en-GB"/>
+              </w:rPr>
+              <w:t>isbn</w:t>
+            </w:r>
+            <w:proofErr w:type="spellEnd"/>
+            <w:r>
+              <w:rPr>
+                <w:lang w:val="en-GB"/>
+              </w:rPr>
+              <w:t xml:space="preserve">, year of publication, </w:t>
+            </w:r>
+            <w:proofErr w:type="gramStart"/>
+            <w:r>
+              <w:rPr>
+                <w:lang w:val="en-GB"/>
+              </w:rPr>
+              <w:t>edition</w:t>
+            </w:r>
+            <w:proofErr w:type="gramEnd"/>
+            <w:r>
+              <w:rPr>
+                <w:lang w:val="en-GB"/>
+              </w:rPr>
+              <w:t xml:space="preserve"> and a list of genres.</w:t>
             </w:r>
           </w:p>
         </w:tc>
@@ -3500,13 +4122,27 @@
               <w:rPr>
                 <w:lang w:val="en-GB"/>
               </w:rPr>
-              <w:t>Title: Dau</w:t>
-            </w:r>
-            <w:r>
-              <w:rPr>
-                <w:lang w:val="en-GB"/>
-              </w:rPr>
-              <w:t>gther of Smoke and Bone</w:t>
+              <w:t xml:space="preserve">Title: </w:t>
+            </w:r>
+            <w:proofErr w:type="spellStart"/>
+            <w:r>
+              <w:rPr>
+                <w:lang w:val="en-GB"/>
+              </w:rPr>
+              <w:t>Dau</w:t>
+            </w:r>
+            <w:r>
+              <w:rPr>
+                <w:lang w:val="en-GB"/>
+              </w:rPr>
+              <w:t>gther</w:t>
+            </w:r>
+            <w:proofErr w:type="spellEnd"/>
+            <w:r>
+              <w:rPr>
+                <w:lang w:val="en-GB"/>
+              </w:rPr>
+              <w:t xml:space="preserve"> of Smoke and Bone</w:t>
             </w:r>
           </w:p>
           <w:p>
@@ -3544,7 +4180,21 @@
               <w:rPr>
                 <w:lang w:val="en-GB"/>
               </w:rPr>
-              <w:t xml:space="preserve"> Laini Taylor</w:t>
+              <w:t xml:space="preserve"> </w:t>
+            </w:r>
+            <w:proofErr w:type="spellStart"/>
+            <w:r>
+              <w:rPr>
+                <w:lang w:val="en-GB"/>
+              </w:rPr>
+              <w:t>Laini</w:t>
+            </w:r>
+            <w:proofErr w:type="spellEnd"/>
+            <w:r>
+              <w:rPr>
+                <w:lang w:val="en-GB"/>
+              </w:rPr>
+              <w:t xml:space="preserve"> Taylor</w:t>
             </w:r>
           </w:p>
           <w:p>
@@ -3693,13 +4343,27 @@
               <w:rPr>
                 <w:lang w:val="en-GB"/>
               </w:rPr>
-              <w:t>Title: Dau</w:t>
-            </w:r>
-            <w:r>
-              <w:rPr>
-                <w:lang w:val="en-GB"/>
-              </w:rPr>
-              <w:t>gther of Smoke and Bone</w:t>
+              <w:t xml:space="preserve">Title: </w:t>
+            </w:r>
+            <w:proofErr w:type="spellStart"/>
+            <w:r>
+              <w:rPr>
+                <w:lang w:val="en-GB"/>
+              </w:rPr>
+              <w:t>Dau</w:t>
+            </w:r>
+            <w:r>
+              <w:rPr>
+                <w:lang w:val="en-GB"/>
+              </w:rPr>
+              <w:t>gther</w:t>
+            </w:r>
+            <w:proofErr w:type="spellEnd"/>
+            <w:r>
+              <w:rPr>
+                <w:lang w:val="en-GB"/>
+              </w:rPr>
+              <w:t xml:space="preserve"> of Smoke and Bone</w:t>
             </w:r>
           </w:p>
           <w:p>
@@ -3731,13 +4395,28 @@
               <w:rPr>
                 <w:lang w:val="en-GB"/>
               </w:rPr>
+              <w:lastRenderedPageBreak/>
               <w:t>Author:</w:t>
             </w:r>
             <w:r>
               <w:rPr>
                 <w:lang w:val="en-GB"/>
               </w:rPr>
-              <w:t xml:space="preserve"> Laini Taylor</w:t>
+              <w:t xml:space="preserve"> </w:t>
+            </w:r>
+            <w:proofErr w:type="spellStart"/>
+            <w:r>
+              <w:rPr>
+                <w:lang w:val="en-GB"/>
+              </w:rPr>
+              <w:t>Laini</w:t>
+            </w:r>
+            <w:proofErr w:type="spellEnd"/>
+            <w:r>
+              <w:rPr>
+                <w:lang w:val="en-GB"/>
+              </w:rPr>
+              <w:t xml:space="preserve"> Taylor</w:t>
             </w:r>
           </w:p>
           <w:p>
@@ -3895,9 +4574,14 @@
             <w:tcW w:w="2801" w:type="dxa"/>
           </w:tcPr>
           <w:p>
+            <w:proofErr w:type="spellStart"/>
             <w:r>
               <w:lastRenderedPageBreak/>
-              <w:t>Action no.</w:t>
+              <w:t>Action</w:t>
+            </w:r>
+            <w:proofErr w:type="spellEnd"/>
+            <w:r>
+              <w:t xml:space="preserve"> no.</w:t>
             </w:r>
           </w:p>
         </w:tc>
@@ -3906,9 +4590,11 @@
             <w:tcW w:w="2846" w:type="dxa"/>
           </w:tcPr>
           <w:p>
+            <w:proofErr w:type="spellStart"/>
             <w:r>
               <w:t>Action</w:t>
             </w:r>
+            <w:proofErr w:type="spellEnd"/>
           </w:p>
         </w:tc>
         <w:tc>
@@ -3916,9 +4602,11 @@
             <w:tcW w:w="2847" w:type="dxa"/>
           </w:tcPr>
           <w:p>
+            <w:proofErr w:type="spellStart"/>
             <w:r>
               <w:t>Reaction</w:t>
             </w:r>
+            <w:proofErr w:type="spellEnd"/>
           </w:p>
         </w:tc>
       </w:tr>
@@ -3938,12 +4626,27 @@
             <w:tcW w:w="2846" w:type="dxa"/>
           </w:tcPr>
           <w:p>
-            <w:r>
-              <w:t xml:space="preserve">Choose add </w:t>
-            </w:r>
+            <w:proofErr w:type="spellStart"/>
+            <w:r>
+              <w:t>Choose</w:t>
+            </w:r>
+            <w:proofErr w:type="spellEnd"/>
+            <w:r>
+              <w:t xml:space="preserve"> </w:t>
+            </w:r>
+            <w:proofErr w:type="spellStart"/>
+            <w:r>
+              <w:t>add</w:t>
+            </w:r>
+            <w:proofErr w:type="spellEnd"/>
+            <w:r>
+              <w:t xml:space="preserve"> </w:t>
+            </w:r>
+            <w:proofErr w:type="gramStart"/>
             <w:r>
               <w:t>magazine</w:t>
             </w:r>
+            <w:proofErr w:type="gramEnd"/>
           </w:p>
         </w:tc>
         <w:tc>
@@ -4040,8 +4743,16 @@
               <w:rPr>
                 <w:lang w:val="en-GB"/>
               </w:rPr>
-              <w:t xml:space="preserve"> HomeDeco</w:t>
-            </w:r>
+              <w:t xml:space="preserve"> </w:t>
+            </w:r>
+            <w:proofErr w:type="spellStart"/>
+            <w:r>
+              <w:rPr>
+                <w:lang w:val="en-GB"/>
+              </w:rPr>
+              <w:t>HomeDeco</w:t>
+            </w:r>
+            <w:proofErr w:type="spellEnd"/>
             <w:r>
               <w:rPr>
                 <w:lang w:val="en-GB"/>
@@ -4213,7 +4924,21 @@
               <w:rPr>
                 <w:lang w:val="en-GB"/>
               </w:rPr>
-              <w:t xml:space="preserve"> HomeDeco </w:t>
+              <w:t xml:space="preserve"> </w:t>
+            </w:r>
+            <w:proofErr w:type="spellStart"/>
+            <w:r>
+              <w:rPr>
+                <w:lang w:val="en-GB"/>
+              </w:rPr>
+              <w:t>HomeDeco</w:t>
+            </w:r>
+            <w:proofErr w:type="spellEnd"/>
+            <w:r>
+              <w:rPr>
+                <w:lang w:val="en-GB"/>
+              </w:rPr>
+              <w:t xml:space="preserve"> </w:t>
             </w:r>
           </w:p>
           <w:p>
@@ -4503,7 +5228,21 @@
         <w:rPr>
           <w:lang w:val="en-GB"/>
         </w:rPr>
-        <w:t>Step 1-2 in normal flow except isbn is null</w:t>
+        <w:t xml:space="preserve">Step 1-2 in normal flow except </w:t>
+      </w:r>
+      <w:proofErr w:type="spellStart"/>
+      <w:r>
+        <w:rPr>
+          <w:lang w:val="en-GB"/>
+        </w:rPr>
+        <w:t>isbn</w:t>
+      </w:r>
+      <w:proofErr w:type="spellEnd"/>
+      <w:r>
+        <w:rPr>
+          <w:lang w:val="en-GB"/>
+        </w:rPr>
+        <w:t xml:space="preserve"> is null</w:t>
       </w:r>
     </w:p>
     <w:tbl>
@@ -4563,7 +5302,21 @@
               <w:rPr>
                 <w:lang w:val="en-GB"/>
               </w:rPr>
-              <w:t>System displays an error indicating that the isbn can’t be null and resets the values of the filled fields</w:t>
+              <w:t xml:space="preserve">System displays an error indicating that the </w:t>
+            </w:r>
+            <w:proofErr w:type="spellStart"/>
+            <w:r>
+              <w:rPr>
+                <w:lang w:val="en-GB"/>
+              </w:rPr>
+              <w:t>isbn</w:t>
+            </w:r>
+            <w:proofErr w:type="spellEnd"/>
+            <w:r>
+              <w:rPr>
+                <w:lang w:val="en-GB"/>
+              </w:rPr>
+              <w:t xml:space="preserve"> can’t be null and resets the values of the filled fields</w:t>
             </w:r>
           </w:p>
         </w:tc>
@@ -4592,19 +5345,7 @@
         <w:rPr>
           <w:lang w:val="en-GB"/>
         </w:rPr>
-        <w:t xml:space="preserve">Step 1-2 in normal flow except </w:t>
-      </w:r>
-      <w:r>
-        <w:rPr>
-          <w:lang w:val="en-GB"/>
-        </w:rPr>
-        <w:t xml:space="preserve">publisher </w:t>
-      </w:r>
-      <w:r>
-        <w:rPr>
-          <w:lang w:val="en-GB"/>
-        </w:rPr>
-        <w:t>is null</w:t>
+        <w:t>Step 1-2 in normal flow except publisher is null</w:t>
       </w:r>
     </w:p>
     <w:tbl>
@@ -4664,19 +5405,7 @@
               <w:rPr>
                 <w:lang w:val="en-GB"/>
               </w:rPr>
-              <w:t xml:space="preserve">System displays an error indicating that </w:t>
-            </w:r>
-            <w:r>
-              <w:rPr>
-                <w:lang w:val="en-GB"/>
-              </w:rPr>
-              <w:t>the publisher</w:t>
-            </w:r>
-            <w:r>
-              <w:rPr>
-                <w:lang w:val="en-GB"/>
-              </w:rPr>
-              <w:t xml:space="preserve"> can’t be null and resets the values of the filled fields</w:t>
+              <w:t>System displays an error indicating that the publisher can’t be null and resets the values of the filled fields</w:t>
             </w:r>
           </w:p>
         </w:tc>
@@ -4705,19 +5434,7 @@
         <w:rPr>
           <w:lang w:val="en-GB"/>
         </w:rPr>
-        <w:t xml:space="preserve">Step 1-2 in normal flow except </w:t>
-      </w:r>
-      <w:r>
-        <w:rPr>
-          <w:lang w:val="en-GB"/>
-        </w:rPr>
-        <w:t>genre</w:t>
-      </w:r>
-      <w:r>
-        <w:rPr>
-          <w:lang w:val="en-GB"/>
-        </w:rPr>
-        <w:t xml:space="preserve"> is null</w:t>
+        <w:t>Step 1-2 in normal flow except genre is null</w:t>
       </w:r>
     </w:p>
     <w:tbl>
@@ -4777,19 +5494,7 @@
               <w:rPr>
                 <w:lang w:val="en-GB"/>
               </w:rPr>
-              <w:t xml:space="preserve">System displays an error indicating that </w:t>
-            </w:r>
-            <w:r>
-              <w:rPr>
-                <w:lang w:val="en-GB"/>
-              </w:rPr>
-              <w:t>book must have at least one genre</w:t>
-            </w:r>
-            <w:r>
-              <w:rPr>
-                <w:lang w:val="en-GB"/>
-              </w:rPr>
-              <w:t xml:space="preserve"> and resets the values of the filled fields</w:t>
+              <w:t>System displays an error indicating that book must have at least one genre and resets the values of the filled fields</w:t>
             </w:r>
           </w:p>
         </w:tc>
@@ -4935,17 +5640,19 @@
         </w:rPr>
         <w:t xml:space="preserve">Step 1-2 in normal flow except </w:t>
       </w:r>
-      <w:r>
-        <w:rPr>
-          <w:lang w:val="en-GB"/>
-        </w:rPr>
-        <w:t>publisher</w:t>
-      </w:r>
-      <w:r>
-        <w:rPr>
-          <w:lang w:val="en-GB"/>
-        </w:rPr>
-        <w:t>is null</w:t>
+      <w:proofErr w:type="spellStart"/>
+      <w:r>
+        <w:rPr>
+          <w:lang w:val="en-GB"/>
+        </w:rPr>
+        <w:t>publisheris</w:t>
+      </w:r>
+      <w:proofErr w:type="spellEnd"/>
+      <w:r>
+        <w:rPr>
+          <w:lang w:val="en-GB"/>
+        </w:rPr>
+        <w:t xml:space="preserve"> null</w:t>
       </w:r>
     </w:p>
     <w:tbl>
@@ -5006,19 +5713,7 @@
               <w:rPr>
                 <w:lang w:val="en-GB"/>
               </w:rPr>
-              <w:t xml:space="preserve">System displays an error indicating that the </w:t>
-            </w:r>
-            <w:r>
-              <w:rPr>
-                <w:lang w:val="en-GB"/>
-              </w:rPr>
-              <w:t>publisher</w:t>
-            </w:r>
-            <w:r>
-              <w:rPr>
-                <w:lang w:val="en-GB"/>
-              </w:rPr>
-              <w:t xml:space="preserve"> can’t be null and resets the values of the filled fields</w:t>
+              <w:t>System displays an error indicating that the publisher can’t be null and resets the values of the filled fields</w:t>
             </w:r>
           </w:p>
         </w:tc>
@@ -5054,19 +5749,7 @@
         <w:rPr>
           <w:lang w:val="en-GB"/>
         </w:rPr>
-        <w:t xml:space="preserve">Step 1-2 in normal flow except </w:t>
-      </w:r>
-      <w:r>
-        <w:rPr>
-          <w:lang w:val="en-GB"/>
-        </w:rPr>
-        <w:t>date</w:t>
-      </w:r>
-      <w:r>
-        <w:rPr>
-          <w:lang w:val="en-GB"/>
-        </w:rPr>
-        <w:t xml:space="preserve"> is null</w:t>
+        <w:t>Step 1-2 in normal flow except date is null</w:t>
       </w:r>
     </w:p>
     <w:tbl>
@@ -5126,19 +5809,7 @@
               <w:rPr>
                 <w:lang w:val="en-GB"/>
               </w:rPr>
-              <w:t xml:space="preserve">System displays an error indicating that </w:t>
-            </w:r>
-            <w:r>
-              <w:rPr>
-                <w:lang w:val="en-GB"/>
-              </w:rPr>
-              <w:t>the date</w:t>
-            </w:r>
-            <w:r>
-              <w:rPr>
-                <w:lang w:val="en-GB"/>
-              </w:rPr>
-              <w:t xml:space="preserve"> can’t be null and resets the values of the filled fields</w:t>
+              <w:t>System displays an error indicating that the date can’t be null and resets the values of the filled fields</w:t>
             </w:r>
           </w:p>
         </w:tc>
@@ -5349,13 +6020,7 @@
         <w:rPr>
           <w:lang w:val="en-GB"/>
         </w:rPr>
-        <w:t xml:space="preserve"> except </w:t>
-      </w:r>
-      <w:r>
-        <w:rPr>
-          <w:lang w:val="en-GB"/>
-        </w:rPr>
-        <w:t>date is 21/05/2025</w:t>
+        <w:t xml:space="preserve"> except date is 21/05/2025</w:t>
       </w:r>
     </w:p>
     <w:tbl>
@@ -5397,13 +6062,7 @@
               <w:rPr>
                 <w:lang w:val="en-GB"/>
               </w:rPr>
-              <w:t xml:space="preserve">Choose to add the </w:t>
-            </w:r>
-            <w:r>
-              <w:rPr>
-                <w:lang w:val="en-GB"/>
-              </w:rPr>
-              <w:t>magazine</w:t>
+              <w:t>Choose to add the magazine</w:t>
             </w:r>
           </w:p>
         </w:tc>
@@ -5421,19 +6080,7 @@
               <w:rPr>
                 <w:lang w:val="en-GB"/>
               </w:rPr>
-              <w:t xml:space="preserve">System displays an error indicating that </w:t>
-            </w:r>
-            <w:r>
-              <w:rPr>
-                <w:lang w:val="en-GB"/>
-              </w:rPr>
-              <w:t xml:space="preserve">date is a future one </w:t>
-            </w:r>
-            <w:r>
-              <w:rPr>
-                <w:lang w:val="en-GB"/>
-              </w:rPr>
-              <w:t>and resets the values of the filled fields</w:t>
+              <w:t>System displays an error indicating that date is a future one and resets the values of the filled fields</w:t>
             </w:r>
           </w:p>
         </w:tc>
@@ -5494,8 +6141,13 @@
             <w:tcW w:w="3005" w:type="dxa"/>
           </w:tcPr>
           <w:p>
-            <w:r>
-              <w:t>Action no.</w:t>
+            <w:proofErr w:type="spellStart"/>
+            <w:r>
+              <w:t>Action</w:t>
+            </w:r>
+            <w:proofErr w:type="spellEnd"/>
+            <w:r>
+              <w:t xml:space="preserve"> no.</w:t>
             </w:r>
           </w:p>
         </w:tc>
@@ -5504,9 +6156,11 @@
             <w:tcW w:w="3005" w:type="dxa"/>
           </w:tcPr>
           <w:p>
+            <w:proofErr w:type="spellStart"/>
             <w:r>
               <w:t>Action</w:t>
             </w:r>
+            <w:proofErr w:type="spellEnd"/>
           </w:p>
         </w:tc>
         <w:tc>
@@ -5514,9 +6168,11 @@
             <w:tcW w:w="3006" w:type="dxa"/>
           </w:tcPr>
           <w:p>
+            <w:proofErr w:type="spellStart"/>
             <w:r>
               <w:t>Reaction</w:t>
             </w:r>
+            <w:proofErr w:type="spellEnd"/>
           </w:p>
         </w:tc>
       </w:tr>
@@ -5545,13 +6201,7 @@
               <w:rPr>
                 <w:lang w:val="en-GB"/>
               </w:rPr>
-              <w:t xml:space="preserve">Choose remove </w:t>
-            </w:r>
-            <w:r>
-              <w:rPr>
-                <w:lang w:val="en-GB"/>
-              </w:rPr>
-              <w:t>book</w:t>
+              <w:t>Choose remove book</w:t>
             </w:r>
           </w:p>
         </w:tc>
@@ -5575,19 +6225,7 @@
               <w:rPr>
                 <w:lang w:val="en-GB"/>
               </w:rPr>
-              <w:t xml:space="preserve">he </w:t>
-            </w:r>
-            <w:r>
-              <w:rPr>
-                <w:lang w:val="en-GB"/>
-              </w:rPr>
-              <w:t>books</w:t>
-            </w:r>
-            <w:r>
-              <w:rPr>
-                <w:lang w:val="en-GB"/>
-              </w:rPr>
-              <w:t xml:space="preserve"> that are in the system</w:t>
+              <w:t>he books that are in the system</w:t>
             </w:r>
           </w:p>
         </w:tc>
@@ -5672,19 +6310,7 @@
               <w:rPr>
                 <w:lang w:val="en-GB"/>
               </w:rPr>
-              <w:t xml:space="preserve"> </w:t>
-            </w:r>
-            <w:r>
-              <w:rPr>
-                <w:lang w:val="en-GB"/>
-              </w:rPr>
-              <w:t>book</w:t>
-            </w:r>
-            <w:r>
-              <w:rPr>
-                <w:lang w:val="en-GB"/>
-              </w:rPr>
-              <w:t xml:space="preserve"> in the list</w:t>
+              <w:t xml:space="preserve"> book in the list</w:t>
             </w:r>
           </w:p>
         </w:tc>
@@ -5732,19 +6358,7 @@
               <w:rPr>
                 <w:lang w:val="en-GB"/>
               </w:rPr>
-              <w:t xml:space="preserve">Deletes the </w:t>
-            </w:r>
-            <w:r>
-              <w:rPr>
-                <w:lang w:val="en-GB"/>
-              </w:rPr>
-              <w:t>book</w:t>
-            </w:r>
-            <w:r>
-              <w:rPr>
-                <w:lang w:val="en-GB"/>
-              </w:rPr>
-              <w:t xml:space="preserve"> and shows the list with the remaining magazines</w:t>
+              <w:t>Deletes the book and shows the list with the remaining magazines</w:t>
             </w:r>
           </w:p>
         </w:tc>
@@ -5770,8 +6384,21 @@
       </w:r>
     </w:p>
     <w:p>
-      <w:r>
-        <w:t>without filtering:</w:t>
+      <w:proofErr w:type="spellStart"/>
+      <w:r>
+        <w:t>without</w:t>
+      </w:r>
+      <w:proofErr w:type="spellEnd"/>
+      <w:r>
+        <w:t xml:space="preserve"> </w:t>
+      </w:r>
+      <w:proofErr w:type="spellStart"/>
+      <w:r>
+        <w:t>filtering</w:t>
+      </w:r>
+      <w:proofErr w:type="spellEnd"/>
+      <w:r>
+        <w:t>:</w:t>
       </w:r>
     </w:p>
     <w:tbl>
@@ -5791,8 +6418,13 @@
             <w:tcW w:w="3005" w:type="dxa"/>
           </w:tcPr>
           <w:p>
-            <w:r>
-              <w:t>Action no.</w:t>
+            <w:proofErr w:type="spellStart"/>
+            <w:r>
+              <w:t>Action</w:t>
+            </w:r>
+            <w:proofErr w:type="spellEnd"/>
+            <w:r>
+              <w:t xml:space="preserve"> no.</w:t>
             </w:r>
           </w:p>
         </w:tc>
@@ -5801,9 +6433,11 @@
             <w:tcW w:w="3005" w:type="dxa"/>
           </w:tcPr>
           <w:p>
+            <w:proofErr w:type="spellStart"/>
             <w:r>
               <w:t>Action</w:t>
             </w:r>
+            <w:proofErr w:type="spellEnd"/>
           </w:p>
         </w:tc>
         <w:tc>
@@ -5811,9 +6445,11 @@
             <w:tcW w:w="3006" w:type="dxa"/>
           </w:tcPr>
           <w:p>
+            <w:proofErr w:type="spellStart"/>
             <w:r>
               <w:t>Reaction</w:t>
             </w:r>
+            <w:proofErr w:type="spellEnd"/>
           </w:p>
         </w:tc>
       </w:tr>
@@ -5993,10 +6629,29 @@
         </w:tc>
       </w:tr>
     </w:tbl>
-    <w:p/>
-    <w:p>
-      <w:r>
-        <w:t>with filtering:</w:t>
+    <w:p>
+      <w:pPr>
+        <w:rPr>
+          <w:lang w:val="en-GB"/>
+        </w:rPr>
+      </w:pPr>
+    </w:p>
+    <w:p>
+      <w:proofErr w:type="spellStart"/>
+      <w:r>
+        <w:t>with</w:t>
+      </w:r>
+      <w:proofErr w:type="spellEnd"/>
+      <w:r>
+        <w:t xml:space="preserve"> </w:t>
+      </w:r>
+      <w:proofErr w:type="spellStart"/>
+      <w:r>
+        <w:t>filtering</w:t>
+      </w:r>
+      <w:proofErr w:type="spellEnd"/>
+      <w:r>
+        <w:t>:</w:t>
       </w:r>
     </w:p>
     <w:tbl>
@@ -6016,8 +6671,13 @@
             <w:tcW w:w="2812" w:type="dxa"/>
           </w:tcPr>
           <w:p>
-            <w:r>
-              <w:t>Action no.</w:t>
+            <w:proofErr w:type="spellStart"/>
+            <w:r>
+              <w:t>Action</w:t>
+            </w:r>
+            <w:proofErr w:type="spellEnd"/>
+            <w:r>
+              <w:t xml:space="preserve"> no.</w:t>
             </w:r>
           </w:p>
         </w:tc>
@@ -6026,9 +6686,11 @@
             <w:tcW w:w="2837" w:type="dxa"/>
           </w:tcPr>
           <w:p>
+            <w:proofErr w:type="spellStart"/>
             <w:r>
               <w:t>Action</w:t>
             </w:r>
+            <w:proofErr w:type="spellEnd"/>
           </w:p>
         </w:tc>
         <w:tc>
@@ -6036,9 +6698,11 @@
             <w:tcW w:w="2845" w:type="dxa"/>
           </w:tcPr>
           <w:p>
+            <w:proofErr w:type="spellStart"/>
             <w:r>
               <w:t>Reaction</w:t>
             </w:r>
+            <w:proofErr w:type="spellEnd"/>
           </w:p>
         </w:tc>
       </w:tr>
@@ -6566,7 +7230,21 @@
               <w:rPr>
                 <w:lang w:val="en-US"/>
               </w:rPr>
-              <w:t xml:space="preserve">The library manager hires or fires a librarian, and therefore they need to be added or removed from the system. In case they want to add a new librarian, they will use the system to record all the information about it: social security number (ssn), first and last name, date of employment and their password (see non-functional requirement c). The system validates and records the data. </w:t>
+              <w:t>The library manager hires or fires a librarian, and therefore they need to be added or removed from the system. In case they want to add a new librarian, they will use the system to record all the information about it: social security number (</w:t>
+            </w:r>
+            <w:proofErr w:type="spellStart"/>
+            <w:r>
+              <w:rPr>
+                <w:lang w:val="en-US"/>
+              </w:rPr>
+              <w:t>ssn</w:t>
+            </w:r>
+            <w:proofErr w:type="spellEnd"/>
+            <w:r>
+              <w:rPr>
+                <w:lang w:val="en-US"/>
+              </w:rPr>
+              <w:t xml:space="preserve">), first and last name, date of employment and their password (see non-functional requirement c). The system validates and records the data. </w:t>
             </w:r>
           </w:p>
           <w:p>
@@ -6645,8 +7323,13 @@
           </w:tcPr>
           <w:p>
             <w:r>
-              <w:t>Library manager</w:t>
-            </w:r>
+              <w:t xml:space="preserve">Library </w:t>
+            </w:r>
+            <w:proofErr w:type="gramStart"/>
+            <w:r>
+              <w:t>manager</w:t>
+            </w:r>
+            <w:proofErr w:type="gramEnd"/>
           </w:p>
         </w:tc>
       </w:tr>
@@ -6902,7 +7585,21 @@
               <w:rPr>
                 <w:lang w:val="en-US"/>
               </w:rPr>
-              <w:t xml:space="preserve">Insert librarian information (social security number (ssn), first and last name and their password) and add it. </w:t>
+              <w:t>Insert librarian information (social security number (</w:t>
+            </w:r>
+            <w:proofErr w:type="spellStart"/>
+            <w:r>
+              <w:rPr>
+                <w:lang w:val="en-US"/>
+              </w:rPr>
+              <w:t>ssn</w:t>
+            </w:r>
+            <w:proofErr w:type="spellEnd"/>
+            <w:r>
+              <w:rPr>
+                <w:lang w:val="en-US"/>
+              </w:rPr>
+              <w:t xml:space="preserve">), first and last name and their password) and add it. </w:t>
             </w:r>
             <w:r>
               <w:rPr>
@@ -7005,13 +7702,31 @@
                 <w:bCs/>
               </w:rPr>
             </w:pPr>
+            <w:proofErr w:type="spellStart"/>
             <w:r>
               <w:rPr>
                 <w:b/>
                 <w:bCs/>
               </w:rPr>
-              <w:t>Exception sequence</w:t>
-            </w:r>
+              <w:t>Exception</w:t>
+            </w:r>
+            <w:proofErr w:type="spellEnd"/>
+            <w:r>
+              <w:rPr>
+                <w:b/>
+                <w:bCs/>
+              </w:rPr>
+              <w:t xml:space="preserve"> </w:t>
+            </w:r>
+            <w:proofErr w:type="spellStart"/>
+            <w:r>
+              <w:rPr>
+                <w:b/>
+                <w:bCs/>
+              </w:rPr>
+              <w:t>sequence</w:t>
+            </w:r>
+            <w:proofErr w:type="spellEnd"/>
           </w:p>
         </w:tc>
         <w:tc>
@@ -7063,7 +7778,27 @@
                 <w:szCs w:val="24"/>
                 <w:lang w:val="en-US"/>
               </w:rPr>
-              <w:t xml:space="preserve">     3a. System will display and error and ask for the information to          </w:t>
+              <w:t xml:space="preserve">     3a. System will display and error</w:t>
+            </w:r>
+            <w:r>
+              <w:rPr>
+                <w:rFonts w:ascii="Calibri" w:eastAsia="Calibri" w:hAnsi="Calibri" w:cs="Calibri"/>
+                <w:color w:val="000000" w:themeColor="text1"/>
+                <w:sz w:val="24"/>
+                <w:szCs w:val="24"/>
+                <w:lang w:val="en-US"/>
+              </w:rPr>
+              <w:t xml:space="preserve"> (see notes)</w:t>
+            </w:r>
+            <w:r>
+              <w:rPr>
+                <w:rFonts w:ascii="Calibri" w:eastAsia="Calibri" w:hAnsi="Calibri" w:cs="Calibri"/>
+                <w:color w:val="000000" w:themeColor="text1"/>
+                <w:sz w:val="24"/>
+                <w:szCs w:val="24"/>
+                <w:lang w:val="en-US"/>
+              </w:rPr>
+              <w:t xml:space="preserve"> and ask for the information to          </w:t>
             </w:r>
           </w:p>
           <w:p>
@@ -7147,6 +7882,228 @@
               <w:right w:val="single" w:sz="8" w:space="0" w:color="auto"/>
             </w:tcBorders>
           </w:tcPr>
+          <w:p>
+            <w:pPr>
+              <w:rPr>
+                <w:rFonts w:ascii="Calibri" w:eastAsia="Calibri" w:hAnsi="Calibri" w:cs="Calibri"/>
+                <w:color w:val="000000" w:themeColor="text1"/>
+                <w:sz w:val="24"/>
+                <w:szCs w:val="24"/>
+                <w:lang w:val="en-US"/>
+              </w:rPr>
+            </w:pPr>
+            <w:r>
+              <w:rPr>
+                <w:rFonts w:ascii="Calibri" w:eastAsia="Calibri" w:hAnsi="Calibri" w:cs="Calibri"/>
+                <w:color w:val="000000" w:themeColor="text1"/>
+                <w:sz w:val="24"/>
+                <w:szCs w:val="24"/>
+                <w:lang w:val="en-US"/>
+              </w:rPr>
+              <w:t>Regarding ES 1, the errors the system might display are:</w:t>
+            </w:r>
+          </w:p>
+          <w:p>
+            <w:pPr>
+              <w:rPr>
+                <w:rFonts w:ascii="Calibri" w:eastAsia="Calibri" w:hAnsi="Calibri" w:cs="Calibri"/>
+                <w:color w:val="000000" w:themeColor="text1"/>
+                <w:sz w:val="24"/>
+                <w:szCs w:val="24"/>
+                <w:lang w:val="en-US"/>
+              </w:rPr>
+            </w:pPr>
+            <w:r>
+              <w:rPr>
+                <w:rFonts w:ascii="Calibri" w:eastAsia="Calibri" w:hAnsi="Calibri" w:cs="Calibri"/>
+                <w:color w:val="000000" w:themeColor="text1"/>
+                <w:sz w:val="24"/>
+                <w:szCs w:val="24"/>
+                <w:lang w:val="en-US"/>
+              </w:rPr>
+              <w:t>First name can’t be null</w:t>
+            </w:r>
+          </w:p>
+          <w:p>
+            <w:pPr>
+              <w:rPr>
+                <w:rFonts w:ascii="Calibri" w:eastAsia="Calibri" w:hAnsi="Calibri" w:cs="Calibri"/>
+                <w:color w:val="000000" w:themeColor="text1"/>
+                <w:sz w:val="24"/>
+                <w:szCs w:val="24"/>
+                <w:lang w:val="en-US"/>
+              </w:rPr>
+            </w:pPr>
+            <w:r>
+              <w:rPr>
+                <w:rFonts w:ascii="Calibri" w:eastAsia="Calibri" w:hAnsi="Calibri" w:cs="Calibri"/>
+                <w:color w:val="000000" w:themeColor="text1"/>
+                <w:sz w:val="24"/>
+                <w:szCs w:val="24"/>
+                <w:lang w:val="en-US"/>
+              </w:rPr>
+              <w:t>Last name can’t be null</w:t>
+            </w:r>
+          </w:p>
+          <w:p>
+            <w:pPr>
+              <w:rPr>
+                <w:rFonts w:ascii="Calibri" w:eastAsia="Calibri" w:hAnsi="Calibri" w:cs="Calibri"/>
+                <w:color w:val="000000" w:themeColor="text1"/>
+                <w:sz w:val="24"/>
+                <w:szCs w:val="24"/>
+                <w:lang w:val="en-US"/>
+              </w:rPr>
+            </w:pPr>
+            <w:r>
+              <w:rPr>
+                <w:rFonts w:ascii="Calibri" w:eastAsia="Calibri" w:hAnsi="Calibri" w:cs="Calibri"/>
+                <w:color w:val="000000" w:themeColor="text1"/>
+                <w:sz w:val="24"/>
+                <w:szCs w:val="24"/>
+                <w:lang w:val="en-US"/>
+              </w:rPr>
+              <w:t>Social security number can’t be null</w:t>
+            </w:r>
+          </w:p>
+          <w:p>
+            <w:pPr>
+              <w:rPr>
+                <w:rFonts w:ascii="Calibri" w:eastAsia="Calibri" w:hAnsi="Calibri" w:cs="Calibri"/>
+                <w:color w:val="000000" w:themeColor="text1"/>
+                <w:sz w:val="24"/>
+                <w:szCs w:val="24"/>
+                <w:lang w:val="en-US"/>
+              </w:rPr>
+            </w:pPr>
+            <w:r>
+              <w:rPr>
+                <w:rFonts w:ascii="Calibri" w:eastAsia="Calibri" w:hAnsi="Calibri" w:cs="Calibri"/>
+                <w:color w:val="000000" w:themeColor="text1"/>
+                <w:sz w:val="24"/>
+                <w:szCs w:val="24"/>
+                <w:lang w:val="en-US"/>
+              </w:rPr>
+              <w:t>Password can’t be null</w:t>
+            </w:r>
+          </w:p>
+          <w:p>
+            <w:pPr>
+              <w:rPr>
+                <w:rFonts w:ascii="Calibri" w:eastAsia="Calibri" w:hAnsi="Calibri" w:cs="Calibri"/>
+                <w:color w:val="000000" w:themeColor="text1"/>
+                <w:sz w:val="24"/>
+                <w:szCs w:val="24"/>
+                <w:lang w:val="en-US"/>
+              </w:rPr>
+            </w:pPr>
+            <w:r>
+              <w:rPr>
+                <w:rFonts w:ascii="Calibri" w:eastAsia="Calibri" w:hAnsi="Calibri" w:cs="Calibri"/>
+                <w:color w:val="000000" w:themeColor="text1"/>
+                <w:sz w:val="24"/>
+                <w:szCs w:val="24"/>
+                <w:lang w:val="en-US"/>
+              </w:rPr>
+              <w:t>First name must be less than 50 characters</w:t>
+            </w:r>
+          </w:p>
+          <w:p>
+            <w:pPr>
+              <w:rPr>
+                <w:rFonts w:ascii="Calibri" w:eastAsia="Calibri" w:hAnsi="Calibri" w:cs="Calibri"/>
+                <w:color w:val="000000" w:themeColor="text1"/>
+                <w:sz w:val="24"/>
+                <w:szCs w:val="24"/>
+                <w:lang w:val="en-US"/>
+              </w:rPr>
+            </w:pPr>
+            <w:r>
+              <w:rPr>
+                <w:rFonts w:ascii="Calibri" w:eastAsia="Calibri" w:hAnsi="Calibri" w:cs="Calibri"/>
+                <w:color w:val="000000" w:themeColor="text1"/>
+                <w:sz w:val="24"/>
+                <w:szCs w:val="24"/>
+                <w:lang w:val="en-US"/>
+              </w:rPr>
+              <w:t>Last name must be less than 50 characters</w:t>
+            </w:r>
+          </w:p>
+          <w:p>
+            <w:pPr>
+              <w:rPr>
+                <w:rFonts w:ascii="Calibri" w:eastAsia="Calibri" w:hAnsi="Calibri" w:cs="Calibri"/>
+                <w:color w:val="000000" w:themeColor="text1"/>
+                <w:sz w:val="24"/>
+                <w:szCs w:val="24"/>
+                <w:lang w:val="en-US"/>
+              </w:rPr>
+            </w:pPr>
+            <w:r>
+              <w:rPr>
+                <w:rFonts w:ascii="Calibri" w:eastAsia="Calibri" w:hAnsi="Calibri" w:cs="Calibri"/>
+                <w:color w:val="000000" w:themeColor="text1"/>
+                <w:sz w:val="24"/>
+                <w:szCs w:val="24"/>
+                <w:lang w:val="en-US"/>
+              </w:rPr>
+              <w:t>Password must be less than 20 characters</w:t>
+            </w:r>
+          </w:p>
+          <w:p>
+            <w:pPr>
+              <w:rPr>
+                <w:rFonts w:ascii="Calibri" w:eastAsia="Calibri" w:hAnsi="Calibri" w:cs="Calibri"/>
+                <w:color w:val="000000" w:themeColor="text1"/>
+                <w:sz w:val="24"/>
+                <w:szCs w:val="24"/>
+                <w:lang w:val="en-US"/>
+              </w:rPr>
+            </w:pPr>
+            <w:r>
+              <w:rPr>
+                <w:rFonts w:ascii="Calibri" w:eastAsia="Calibri" w:hAnsi="Calibri" w:cs="Calibri"/>
+                <w:color w:val="000000" w:themeColor="text1"/>
+                <w:sz w:val="24"/>
+                <w:szCs w:val="24"/>
+                <w:lang w:val="en-US"/>
+              </w:rPr>
+              <w:t xml:space="preserve">There is already a librarian with that </w:t>
+            </w:r>
+            <w:proofErr w:type="spellStart"/>
+            <w:r>
+              <w:rPr>
+                <w:rFonts w:ascii="Calibri" w:eastAsia="Calibri" w:hAnsi="Calibri" w:cs="Calibri"/>
+                <w:color w:val="000000" w:themeColor="text1"/>
+                <w:sz w:val="24"/>
+                <w:szCs w:val="24"/>
+                <w:lang w:val="en-US"/>
+              </w:rPr>
+              <w:t>ssn</w:t>
+            </w:r>
+            <w:proofErr w:type="spellEnd"/>
+            <w:r>
+              <w:rPr>
+                <w:rFonts w:ascii="Calibri" w:eastAsia="Calibri" w:hAnsi="Calibri" w:cs="Calibri"/>
+                <w:color w:val="000000" w:themeColor="text1"/>
+                <w:sz w:val="24"/>
+                <w:szCs w:val="24"/>
+                <w:lang w:val="en-US"/>
+              </w:rPr>
+              <w:t xml:space="preserve"> in the system</w:t>
+            </w:r>
+          </w:p>
+          <w:p>
+            <w:pPr>
+              <w:rPr>
+                <w:rFonts w:ascii="Calibri" w:eastAsia="Calibri" w:hAnsi="Calibri" w:cs="Calibri"/>
+                <w:color w:val="000000" w:themeColor="text1"/>
+                <w:sz w:val="24"/>
+                <w:szCs w:val="24"/>
+                <w:lang w:val="en-US"/>
+              </w:rPr>
+            </w:pPr>
+          </w:p>
           <w:p>
             <w:pPr>
               <w:rPr>
@@ -7287,7 +8244,7 @@
 </file>
 
 <file path=word/numbering.xml><?xml version="1.0" encoding="utf-8"?>
-<w:numbering xmlns:wpc="http://schemas.microsoft.com/office/word/2010/wordprocessingCanvas" xmlns:cx="http://schemas.microsoft.com/office/drawing/2014/chartex" xmlns:cx1="http://schemas.microsoft.com/office/drawing/2015/9/8/chartex" xmlns:cx2="http://schemas.microsoft.com/office/drawing/2015/10/21/chartex" xmlns:cx3="http://schemas.microsoft.com/office/drawing/2016/5/9/chartex" xmlns:cx4="http://schemas.microsoft.com/office/drawing/2016/5/10/chartex" xmlns:cx5="http://schemas.microsoft.com/office/drawing/2016/5/11/chartex" xmlns:cx6="http://schemas.microsoft.com/office/drawing/2016/5/12/chartex" xmlns:cx7="http://schemas.microsoft.com/office/drawing/2016/5/13/chartex" xmlns:cx8="http://schemas.microsoft.com/office/drawing/2016/5/14/chartex" xmlns:mc="http://schemas.openxmlformats.org/markup-compatibility/2006" xmlns:aink="http://schemas.microsoft.com/office/drawing/2016/ink" xmlns:am3d="http://schemas.microsoft.com/office/drawing/2017/model3d" xmlns:o="urn:schemas-microsoft-com:office:office" xmlns:r="http://schemas.openxmlformats.org/officeDocument/2006/relationships" xmlns:m="http://schemas.openxmlformats.org/officeDocument/2006/math" xmlns:v="urn:schemas-microsoft-com:vml" xmlns:wp14="http://schemas.microsoft.com/office/word/2010/wordprocessingDrawing" xmlns:wp="http://schemas.openxmlformats.org/drawingml/2006/wordprocessingDrawing" xmlns:w10="urn:schemas-microsoft-com:office:word" xmlns:w="http://schemas.openxmlformats.org/wordprocessingml/2006/main" xmlns:w14="http://schemas.microsoft.com/office/word/2010/wordml" xmlns:w15="http://schemas.microsoft.com/office/word/2012/wordml" xmlns:w16cex="http://schemas.microsoft.com/office/word/2018/wordml/cex" xmlns:w16cid="http://schemas.microsoft.com/office/word/2016/wordml/cid" xmlns:w16="http://schemas.microsoft.com/office/word/2018/wordml" xmlns:w16sdtdh="http://schemas.microsoft.com/office/word/2020/wordml/sdtdatahash" xmlns:w16se="http://schemas.microsoft.com/office/word/2015/wordml/symex" xmlns:wpg="http://schemas.microsoft.com/office/word/2010/wordprocessingGroup" xmlns:wpi="http://schemas.microsoft.com/office/word/2010/wordprocessingInk" xmlns:wne="http://schemas.microsoft.com/office/word/2006/wordml" xmlns:wps="http://schemas.microsoft.com/office/word/2010/wordprocessingShape" mc:Ignorable="w14 w15 w16se w16cid w16 w16cex w16sdtdh wp14">
+<w:numbering xmlns:wpc="http://schemas.microsoft.com/office/word/2010/wordprocessingCanvas" xmlns:cx="http://schemas.microsoft.com/office/drawing/2014/chartex" xmlns:cx1="http://schemas.microsoft.com/office/drawing/2015/9/8/chartex" xmlns:cx2="http://schemas.microsoft.com/office/drawing/2015/10/21/chartex" xmlns:cx3="http://schemas.microsoft.com/office/drawing/2016/5/9/chartex" xmlns:cx4="http://schemas.microsoft.com/office/drawing/2016/5/10/chartex" xmlns:cx5="http://schemas.microsoft.com/office/drawing/2016/5/11/chartex" xmlns:cx6="http://schemas.microsoft.com/office/drawing/2016/5/12/chartex" xmlns:cx7="http://schemas.microsoft.com/office/drawing/2016/5/13/chartex" xmlns:cx8="http://schemas.microsoft.com/office/drawing/2016/5/14/chartex" xmlns:mc="http://schemas.openxmlformats.org/markup-compatibility/2006" xmlns:aink="http://schemas.microsoft.com/office/drawing/2016/ink" xmlns:am3d="http://schemas.microsoft.com/office/drawing/2017/model3d" xmlns:o="urn:schemas-microsoft-com:office:office" xmlns:oel="http://schemas.microsoft.com/office/2019/extlst" xmlns:r="http://schemas.openxmlformats.org/officeDocument/2006/relationships" xmlns:m="http://schemas.openxmlformats.org/officeDocument/2006/math" xmlns:v="urn:schemas-microsoft-com:vml" xmlns:wp14="http://schemas.microsoft.com/office/word/2010/wordprocessingDrawing" xmlns:wp="http://schemas.openxmlformats.org/drawingml/2006/wordprocessingDrawing" xmlns:w10="urn:schemas-microsoft-com:office:word" xmlns:w="http://schemas.openxmlformats.org/wordprocessingml/2006/main" xmlns:w14="http://schemas.microsoft.com/office/word/2010/wordml" xmlns:w15="http://schemas.microsoft.com/office/word/2012/wordml" xmlns:w16cex="http://schemas.microsoft.com/office/word/2018/wordml/cex" xmlns:w16cid="http://schemas.microsoft.com/office/word/2016/wordml/cid" xmlns:w16="http://schemas.microsoft.com/office/word/2018/wordml" xmlns:w16sdtdh="http://schemas.microsoft.com/office/word/2020/wordml/sdtdatahash" xmlns:w16se="http://schemas.microsoft.com/office/word/2015/wordml/symex" xmlns:wpg="http://schemas.microsoft.com/office/word/2010/wordprocessingGroup" xmlns:wpi="http://schemas.microsoft.com/office/word/2010/wordprocessingInk" xmlns:wne="http://schemas.microsoft.com/office/word/2006/wordml" xmlns:wps="http://schemas.microsoft.com/office/word/2010/wordprocessingShape" mc:Ignorable="w14 w15 w16se w16cid w16 w16cex w16sdtdh wp14">
   <w:abstractNum w:abstractNumId="0" w15:restartNumberingAfterBreak="0">
     <w:nsid w:val="00586209"/>
     <w:multiLevelType w:val="hybridMultilevel"/>
@@ -10216,16 +11173,6 @@
 </file>
 
 <file path=customXml/item2.xml><?xml version="1.0" encoding="utf-8"?>
-<b:Sources xmlns:b="http://schemas.openxmlformats.org/officeDocument/2006/bibliography" xmlns="http://schemas.openxmlformats.org/officeDocument/2006/bibliography" SelectedStyle="\APASixthEditionOfficeOnline.xsl" StyleName="APA" Version="6"/>
-</file>
-
-<file path=customXml/item3.xml><?xml version="1.0" encoding="utf-8"?>
-<p:properties xmlns:p="http://schemas.microsoft.com/office/2006/metadata/properties" xmlns:xsi="http://www.w3.org/2001/XMLSchema-instance" xmlns:pc="http://schemas.microsoft.com/office/infopath/2007/PartnerControls">
-  <documentManagement/>
-</p:properties>
-</file>
-
-<file path=customXml/item4.xml><?xml version="1.0" encoding="utf-8"?>
 <ct:contentTypeSchema xmlns:ct="http://schemas.microsoft.com/office/2006/metadata/contentType" xmlns:ma="http://schemas.microsoft.com/office/2006/metadata/properties/metaAttributes" ct:_="" ma:_="" ma:contentTypeName="Dokument" ma:contentTypeID="0x0101009670E978D6646E40BE42D602D9277F80" ma:contentTypeVersion="7" ma:contentTypeDescription="Opret et nyt dokument." ma:contentTypeScope="" ma:versionID="1d6d7a7781bc2cf8ef3355fb3fbff35e">
   <xsd:schema xmlns:xsd="http://www.w3.org/2001/XMLSchema" xmlns:xs="http://www.w3.org/2001/XMLSchema" xmlns:p="http://schemas.microsoft.com/office/2006/metadata/properties" xmlns:ns3="13311ecb-8bf6-46d3-a22a-6aff9412df2f" xmlns:ns4="c9e846d4-087c-4651-a3c4-d5f23daeb6d2" targetNamespace="http://schemas.microsoft.com/office/2006/metadata/properties" ma:root="true" ma:fieldsID="2913bc596ce3bb56eac9ed099374a11a" ns3:_="" ns4:_="">
     <xsd:import namespace="13311ecb-8bf6-46d3-a22a-6aff9412df2f"/>
@@ -10410,6 +11357,16 @@
 </ct:contentTypeSchema>
 </file>
 
+<file path=customXml/item3.xml><?xml version="1.0" encoding="utf-8"?>
+<p:properties xmlns:p="http://schemas.microsoft.com/office/2006/metadata/properties" xmlns:xsi="http://www.w3.org/2001/XMLSchema-instance" xmlns:pc="http://schemas.microsoft.com/office/infopath/2007/PartnerControls">
+  <documentManagement/>
+</p:properties>
+</file>
+
+<file path=customXml/item4.xml><?xml version="1.0" encoding="utf-8"?>
+<b:Sources xmlns:b="http://schemas.openxmlformats.org/officeDocument/2006/bibliography" xmlns="http://schemas.openxmlformats.org/officeDocument/2006/bibliography" SelectedStyle="\APASixthEditionOfficeOnline.xsl" StyleName="APA" Version="6"/>
+</file>
+
 <file path=customXml/itemProps1.xml><?xml version="1.0" encoding="utf-8"?>
 <ds:datastoreItem xmlns:ds="http://schemas.openxmlformats.org/officeDocument/2006/customXml" ds:itemID="{A42F06B1-0CE7-4178-8F17-E88F3DCA9285}">
   <ds:schemaRefs>
@@ -10419,23 +11376,6 @@
 </file>
 
 <file path=customXml/itemProps2.xml><?xml version="1.0" encoding="utf-8"?>
-<ds:datastoreItem xmlns:ds="http://schemas.openxmlformats.org/officeDocument/2006/customXml" ds:itemID="{A8D20268-FE7A-49B6-8215-2E83702A90C2}">
-  <ds:schemaRefs>
-    <ds:schemaRef ds:uri="http://schemas.openxmlformats.org/officeDocument/2006/bibliography"/>
-  </ds:schemaRefs>
-</ds:datastoreItem>
-</file>
-
-<file path=customXml/itemProps3.xml><?xml version="1.0" encoding="utf-8"?>
-<ds:datastoreItem xmlns:ds="http://schemas.openxmlformats.org/officeDocument/2006/customXml" ds:itemID="{25E5FBFB-2F9C-4129-8410-3F64C68B0D44}">
-  <ds:schemaRefs>
-    <ds:schemaRef ds:uri="http://schemas.microsoft.com/office/2006/metadata/properties"/>
-    <ds:schemaRef ds:uri="http://schemas.microsoft.com/office/infopath/2007/PartnerControls"/>
-  </ds:schemaRefs>
-</ds:datastoreItem>
-</file>
-
-<file path=customXml/itemProps4.xml><?xml version="1.0" encoding="utf-8"?>
 <ds:datastoreItem xmlns:ds="http://schemas.openxmlformats.org/officeDocument/2006/customXml" ds:itemID="{BC8D72E0-7770-40BA-BE7D-33433D0FCDA2}">
   <ds:schemaRefs>
     <ds:schemaRef ds:uri="http://schemas.microsoft.com/office/2006/metadata/contentType"/>
@@ -10452,4 +11392,21 @@
     <ds:schemaRef ds:uri="http://schemas.microsoft.com/internal/obd"/>
   </ds:schemaRefs>
 </ds:datastoreItem>
+</file>
+
+<file path=customXml/itemProps3.xml><?xml version="1.0" encoding="utf-8"?>
+<ds:datastoreItem xmlns:ds="http://schemas.openxmlformats.org/officeDocument/2006/customXml" ds:itemID="{25E5FBFB-2F9C-4129-8410-3F64C68B0D44}">
+  <ds:schemaRefs>
+    <ds:schemaRef ds:uri="http://schemas.microsoft.com/office/2006/metadata/properties"/>
+    <ds:schemaRef ds:uri="http://schemas.microsoft.com/office/infopath/2007/PartnerControls"/>
+  </ds:schemaRefs>
+</ds:datastoreItem>
+</file>
+
+<file path=customXml/itemProps4.xml><?xml version="1.0" encoding="utf-8"?>
+<ds:datastoreItem xmlns:ds="http://schemas.openxmlformats.org/officeDocument/2006/customXml" ds:itemID="{A8D20268-FE7A-49B6-8215-2E83702A90C2}">
+  <ds:schemaRefs>
+    <ds:schemaRef ds:uri="http://schemas.openxmlformats.org/officeDocument/2006/bibliography"/>
+  </ds:schemaRefs>
+</ds:datastoreItem>
 </file>
</xml_diff>